<commit_message>
start with documentation incl. class diagram and workjournal
</commit_message>
<xml_diff>
--- a/documentation/documentation.docx
+++ b/documentation/documentation.docx
@@ -266,7 +266,7 @@
       <w:sdtContent>
         <w:p>
           <w:pPr>
-            <w:pStyle w:val="TOCHeading"/>
+            <w:pStyle w:val="Inhaltsverzeichnisberschrift"/>
           </w:pPr>
           <w:r>
             <w:rPr>
@@ -277,10 +277,10 @@
         </w:p>
         <w:p>
           <w:pPr>
-            <w:pStyle w:val="TOC1"/>
+            <w:pStyle w:val="Verzeichnis1"/>
             <w:tabs>
               <w:tab w:val="left" w:pos="440"/>
-              <w:tab w:val="right" w:leader="dot" w:pos="9060"/>
+              <w:tab w:val="right" w:leader="dot" w:pos="9062"/>
             </w:tabs>
             <w:rPr>
               <w:rFonts w:asciiTheme="minorHAnsi" w:eastAsiaTheme="minorEastAsia" w:hAnsiTheme="minorHAnsi"/>
@@ -297,7 +297,7 @@
           <w:r>
             <w:fldChar w:fldCharType="separate"/>
           </w:r>
-          <w:hyperlink w:anchor="_Toc33367528" w:history="1">
+          <w:hyperlink w:anchor="_Toc62467113" w:history="1">
             <w:r>
               <w:rPr>
                 <w:rStyle w:val="Hyperlink"/>
@@ -318,7 +318,7 @@
                 <w:rStyle w:val="Hyperlink"/>
                 <w:noProof/>
               </w:rPr>
-              <w:t>Titel</w:t>
+              <w:t>Applikation Inbetriebnahme</w:t>
             </w:r>
             <w:r>
               <w:rPr>
@@ -339,7 +339,7 @@
                 <w:noProof/>
                 <w:webHidden/>
               </w:rPr>
-              <w:instrText xml:space="preserve"> PAGEREF _Toc33367528 \h </w:instrText>
+              <w:instrText xml:space="preserve"> PAGEREF _Toc62467113 \h </w:instrText>
             </w:r>
             <w:r>
               <w:rPr>
@@ -359,7 +359,7 @@
                 <w:noProof/>
                 <w:webHidden/>
               </w:rPr>
-              <w:t>2</w:t>
+              <w:t>II</w:t>
             </w:r>
             <w:r>
               <w:rPr>
@@ -372,10 +372,10 @@
         </w:p>
         <w:p>
           <w:pPr>
-            <w:pStyle w:val="TOC2"/>
+            <w:pStyle w:val="Verzeichnis2"/>
             <w:tabs>
               <w:tab w:val="left" w:pos="880"/>
-              <w:tab w:val="right" w:leader="dot" w:pos="9060"/>
+              <w:tab w:val="right" w:leader="dot" w:pos="9062"/>
             </w:tabs>
             <w:rPr>
               <w:rFonts w:asciiTheme="minorHAnsi" w:eastAsiaTheme="minorEastAsia" w:hAnsiTheme="minorHAnsi"/>
@@ -383,7 +383,7 @@
               <w:lang w:eastAsia="de-CH"/>
             </w:rPr>
           </w:pPr>
-          <w:hyperlink w:anchor="_Toc33367529" w:history="1">
+          <w:hyperlink w:anchor="_Toc62467114" w:history="1">
             <w:r>
               <w:rPr>
                 <w:rStyle w:val="Hyperlink"/>
@@ -404,7 +404,7 @@
                 <w:rStyle w:val="Hyperlink"/>
                 <w:noProof/>
               </w:rPr>
-              <w:t>Untertitel</w:t>
+              <w:t>Download</w:t>
             </w:r>
             <w:r>
               <w:rPr>
@@ -425,7 +425,7 @@
                 <w:noProof/>
                 <w:webHidden/>
               </w:rPr>
-              <w:instrText xml:space="preserve"> PAGEREF _Toc33367529 \h </w:instrText>
+              <w:instrText xml:space="preserve"> PAGEREF _Toc62467114 \h </w:instrText>
             </w:r>
             <w:r>
               <w:rPr>
@@ -445,7 +445,7 @@
                 <w:noProof/>
                 <w:webHidden/>
               </w:rPr>
-              <w:t>2</w:t>
+              <w:t>II</w:t>
             </w:r>
             <w:r>
               <w:rPr>
@@ -458,10 +458,10 @@
         </w:p>
         <w:p>
           <w:pPr>
-            <w:pStyle w:val="TOC1"/>
+            <w:pStyle w:val="Verzeichnis2"/>
             <w:tabs>
-              <w:tab w:val="left" w:pos="440"/>
-              <w:tab w:val="right" w:leader="dot" w:pos="9060"/>
+              <w:tab w:val="left" w:pos="880"/>
+              <w:tab w:val="right" w:leader="dot" w:pos="9062"/>
             </w:tabs>
             <w:rPr>
               <w:rFonts w:asciiTheme="minorHAnsi" w:eastAsiaTheme="minorEastAsia" w:hAnsiTheme="minorHAnsi"/>
@@ -469,13 +469,13 @@
               <w:lang w:eastAsia="de-CH"/>
             </w:rPr>
           </w:pPr>
-          <w:hyperlink w:anchor="_Toc33367530" w:history="1">
+          <w:hyperlink w:anchor="_Toc62467115" w:history="1">
             <w:r>
               <w:rPr>
                 <w:rStyle w:val="Hyperlink"/>
                 <w:noProof/>
               </w:rPr>
-              <w:t>2</w:t>
+              <w:t>1.2</w:t>
             </w:r>
             <w:r>
               <w:rPr>
@@ -490,7 +490,7 @@
                 <w:rStyle w:val="Hyperlink"/>
                 <w:noProof/>
               </w:rPr>
-              <w:t>Titel</w:t>
+              <w:t>Datenbank</w:t>
             </w:r>
             <w:r>
               <w:rPr>
@@ -511,7 +511,7 @@
                 <w:noProof/>
                 <w:webHidden/>
               </w:rPr>
-              <w:instrText xml:space="preserve"> PAGEREF _Toc33367530 \h </w:instrText>
+              <w:instrText xml:space="preserve"> PAGEREF _Toc62467115 \h </w:instrText>
             </w:r>
             <w:r>
               <w:rPr>
@@ -531,7 +531,7 @@
                 <w:noProof/>
                 <w:webHidden/>
               </w:rPr>
-              <w:t>3</w:t>
+              <w:t>II</w:t>
             </w:r>
             <w:r>
               <w:rPr>
@@ -544,10 +544,10 @@
         </w:p>
         <w:p>
           <w:pPr>
-            <w:pStyle w:val="TOC2"/>
+            <w:pStyle w:val="Verzeichnis2"/>
             <w:tabs>
               <w:tab w:val="left" w:pos="880"/>
-              <w:tab w:val="right" w:leader="dot" w:pos="9060"/>
+              <w:tab w:val="right" w:leader="dot" w:pos="9062"/>
             </w:tabs>
             <w:rPr>
               <w:rFonts w:asciiTheme="minorHAnsi" w:eastAsiaTheme="minorEastAsia" w:hAnsiTheme="minorHAnsi"/>
@@ -555,13 +555,13 @@
               <w:lang w:eastAsia="de-CH"/>
             </w:rPr>
           </w:pPr>
-          <w:hyperlink w:anchor="_Toc33367531" w:history="1">
+          <w:hyperlink w:anchor="_Toc62467116" w:history="1">
             <w:r>
               <w:rPr>
                 <w:rStyle w:val="Hyperlink"/>
                 <w:noProof/>
               </w:rPr>
-              <w:t>2.1</w:t>
+              <w:t>1.3</w:t>
             </w:r>
             <w:r>
               <w:rPr>
@@ -576,7 +576,7 @@
                 <w:rStyle w:val="Hyperlink"/>
                 <w:noProof/>
               </w:rPr>
-              <w:t>Untertitel</w:t>
+              <w:t>Testdaten</w:t>
             </w:r>
             <w:r>
               <w:rPr>
@@ -597,7 +597,7 @@
                 <w:noProof/>
                 <w:webHidden/>
               </w:rPr>
-              <w:instrText xml:space="preserve"> PAGEREF _Toc33367531 \h </w:instrText>
+              <w:instrText xml:space="preserve"> PAGEREF _Toc62467116 \h </w:instrText>
             </w:r>
             <w:r>
               <w:rPr>
@@ -617,7 +617,7 @@
                 <w:noProof/>
                 <w:webHidden/>
               </w:rPr>
-              <w:t>3</w:t>
+              <w:t>II</w:t>
             </w:r>
             <w:r>
               <w:rPr>
@@ -630,10 +630,10 @@
         </w:p>
         <w:p>
           <w:pPr>
-            <w:pStyle w:val="TOC1"/>
+            <w:pStyle w:val="Verzeichnis1"/>
             <w:tabs>
               <w:tab w:val="left" w:pos="440"/>
-              <w:tab w:val="right" w:leader="dot" w:pos="9060"/>
+              <w:tab w:val="right" w:leader="dot" w:pos="9062"/>
             </w:tabs>
             <w:rPr>
               <w:rFonts w:asciiTheme="minorHAnsi" w:eastAsiaTheme="minorEastAsia" w:hAnsiTheme="minorHAnsi"/>
@@ -641,13 +641,13 @@
               <w:lang w:eastAsia="de-CH"/>
             </w:rPr>
           </w:pPr>
-          <w:hyperlink w:anchor="_Toc33367532" w:history="1">
+          <w:hyperlink w:anchor="_Toc62467117" w:history="1">
             <w:r>
               <w:rPr>
                 <w:rStyle w:val="Hyperlink"/>
                 <w:noProof/>
               </w:rPr>
-              <w:t>3</w:t>
+              <w:t>2</w:t>
             </w:r>
             <w:r>
               <w:rPr>
@@ -662,7 +662,7 @@
                 <w:rStyle w:val="Hyperlink"/>
                 <w:noProof/>
               </w:rPr>
-              <w:t>Titel</w:t>
+              <w:t>Unser Vorgehen</w:t>
             </w:r>
             <w:r>
               <w:rPr>
@@ -683,7 +683,7 @@
                 <w:noProof/>
                 <w:webHidden/>
               </w:rPr>
-              <w:instrText xml:space="preserve"> PAGEREF _Toc33367532 \h </w:instrText>
+              <w:instrText xml:space="preserve"> PAGEREF _Toc62467117 \h </w:instrText>
             </w:r>
             <w:r>
               <w:rPr>
@@ -703,7 +703,7 @@
                 <w:noProof/>
                 <w:webHidden/>
               </w:rPr>
-              <w:t>4</w:t>
+              <w:t>III</w:t>
             </w:r>
             <w:r>
               <w:rPr>
@@ -716,10 +716,10 @@
         </w:p>
         <w:p>
           <w:pPr>
-            <w:pStyle w:val="TOC2"/>
+            <w:pStyle w:val="Verzeichnis2"/>
             <w:tabs>
               <w:tab w:val="left" w:pos="880"/>
-              <w:tab w:val="right" w:leader="dot" w:pos="9060"/>
+              <w:tab w:val="right" w:leader="dot" w:pos="9062"/>
             </w:tabs>
             <w:rPr>
               <w:rFonts w:asciiTheme="minorHAnsi" w:eastAsiaTheme="minorEastAsia" w:hAnsiTheme="minorHAnsi"/>
@@ -727,13 +727,13 @@
               <w:lang w:eastAsia="de-CH"/>
             </w:rPr>
           </w:pPr>
-          <w:hyperlink w:anchor="_Toc33367533" w:history="1">
+          <w:hyperlink w:anchor="_Toc62467118" w:history="1">
             <w:r>
               <w:rPr>
                 <w:rStyle w:val="Hyperlink"/>
                 <w:noProof/>
               </w:rPr>
-              <w:t>3.1</w:t>
+              <w:t>2.1</w:t>
             </w:r>
             <w:r>
               <w:rPr>
@@ -748,7 +748,7 @@
                 <w:rStyle w:val="Hyperlink"/>
                 <w:noProof/>
               </w:rPr>
-              <w:t>Untertitel</w:t>
+              <w:t>Sourcecode Versionierung</w:t>
             </w:r>
             <w:r>
               <w:rPr>
@@ -769,7 +769,7 @@
                 <w:noProof/>
                 <w:webHidden/>
               </w:rPr>
-              <w:instrText xml:space="preserve"> PAGEREF _Toc33367533 \h </w:instrText>
+              <w:instrText xml:space="preserve"> PAGEREF _Toc62467118 \h </w:instrText>
             </w:r>
             <w:r>
               <w:rPr>
@@ -789,7 +789,7 @@
                 <w:noProof/>
                 <w:webHidden/>
               </w:rPr>
-              <w:t>4</w:t>
+              <w:t>III</w:t>
             </w:r>
             <w:r>
               <w:rPr>
@@ -802,10 +802,10 @@
         </w:p>
         <w:p>
           <w:pPr>
-            <w:pStyle w:val="TOC1"/>
+            <w:pStyle w:val="Verzeichnis2"/>
             <w:tabs>
-              <w:tab w:val="left" w:pos="440"/>
-              <w:tab w:val="right" w:leader="dot" w:pos="9060"/>
+              <w:tab w:val="left" w:pos="880"/>
+              <w:tab w:val="right" w:leader="dot" w:pos="9062"/>
             </w:tabs>
             <w:rPr>
               <w:rFonts w:asciiTheme="minorHAnsi" w:eastAsiaTheme="minorEastAsia" w:hAnsiTheme="minorHAnsi"/>
@@ -813,13 +813,13 @@
               <w:lang w:eastAsia="de-CH"/>
             </w:rPr>
           </w:pPr>
-          <w:hyperlink w:anchor="_Toc33367534" w:history="1">
+          <w:hyperlink w:anchor="_Toc62467119" w:history="1">
             <w:r>
               <w:rPr>
                 <w:rStyle w:val="Hyperlink"/>
                 <w:noProof/>
               </w:rPr>
-              <w:t>4</w:t>
+              <w:t>2.2</w:t>
             </w:r>
             <w:r>
               <w:rPr>
@@ -834,7 +834,7 @@
                 <w:rStyle w:val="Hyperlink"/>
                 <w:noProof/>
               </w:rPr>
-              <w:t>Titel</w:t>
+              <w:t>Kanban</w:t>
             </w:r>
             <w:r>
               <w:rPr>
@@ -855,7 +855,7 @@
                 <w:noProof/>
                 <w:webHidden/>
               </w:rPr>
-              <w:instrText xml:space="preserve"> PAGEREF _Toc33367534 \h </w:instrText>
+              <w:instrText xml:space="preserve"> PAGEREF _Toc62467119 \h </w:instrText>
             </w:r>
             <w:r>
               <w:rPr>
@@ -875,7 +875,7 @@
                 <w:noProof/>
                 <w:webHidden/>
               </w:rPr>
-              <w:t>5</w:t>
+              <w:t>III</w:t>
             </w:r>
             <w:r>
               <w:rPr>
@@ -888,10 +888,10 @@
         </w:p>
         <w:p>
           <w:pPr>
-            <w:pStyle w:val="TOC2"/>
+            <w:pStyle w:val="Verzeichnis1"/>
             <w:tabs>
-              <w:tab w:val="left" w:pos="880"/>
-              <w:tab w:val="right" w:leader="dot" w:pos="9060"/>
+              <w:tab w:val="left" w:pos="440"/>
+              <w:tab w:val="right" w:leader="dot" w:pos="9062"/>
             </w:tabs>
             <w:rPr>
               <w:rFonts w:asciiTheme="minorHAnsi" w:eastAsiaTheme="minorEastAsia" w:hAnsiTheme="minorHAnsi"/>
@@ -899,13 +899,13 @@
               <w:lang w:eastAsia="de-CH"/>
             </w:rPr>
           </w:pPr>
-          <w:hyperlink w:anchor="_Toc33367535" w:history="1">
+          <w:hyperlink w:anchor="_Toc62467120" w:history="1">
             <w:r>
               <w:rPr>
                 <w:rStyle w:val="Hyperlink"/>
                 <w:noProof/>
               </w:rPr>
-              <w:t>4.1</w:t>
+              <w:t>3</w:t>
             </w:r>
             <w:r>
               <w:rPr>
@@ -920,7 +920,7 @@
                 <w:rStyle w:val="Hyperlink"/>
                 <w:noProof/>
               </w:rPr>
-              <w:t>Untertitel</w:t>
+              <w:t>Mockups</w:t>
             </w:r>
             <w:r>
               <w:rPr>
@@ -941,7 +941,7 @@
                 <w:noProof/>
                 <w:webHidden/>
               </w:rPr>
-              <w:instrText xml:space="preserve"> PAGEREF _Toc33367535 \h </w:instrText>
+              <w:instrText xml:space="preserve"> PAGEREF _Toc62467120 \h </w:instrText>
             </w:r>
             <w:r>
               <w:rPr>
@@ -961,7 +961,7 @@
                 <w:noProof/>
                 <w:webHidden/>
               </w:rPr>
-              <w:t>5</w:t>
+              <w:t>IV</w:t>
             </w:r>
             <w:r>
               <w:rPr>
@@ -974,10 +974,10 @@
         </w:p>
         <w:p>
           <w:pPr>
-            <w:pStyle w:val="TOC1"/>
+            <w:pStyle w:val="Verzeichnis1"/>
             <w:tabs>
               <w:tab w:val="left" w:pos="440"/>
-              <w:tab w:val="right" w:leader="dot" w:pos="9060"/>
+              <w:tab w:val="right" w:leader="dot" w:pos="9062"/>
             </w:tabs>
             <w:rPr>
               <w:rFonts w:asciiTheme="minorHAnsi" w:eastAsiaTheme="minorEastAsia" w:hAnsiTheme="minorHAnsi"/>
@@ -985,13 +985,13 @@
               <w:lang w:eastAsia="de-CH"/>
             </w:rPr>
           </w:pPr>
-          <w:hyperlink w:anchor="_Toc33367536" w:history="1">
+          <w:hyperlink w:anchor="_Toc62467121" w:history="1">
             <w:r>
               <w:rPr>
                 <w:rStyle w:val="Hyperlink"/>
                 <w:noProof/>
               </w:rPr>
-              <w:t>5</w:t>
+              <w:t>4</w:t>
             </w:r>
             <w:r>
               <w:rPr>
@@ -1006,7 +1006,7 @@
                 <w:rStyle w:val="Hyperlink"/>
                 <w:noProof/>
               </w:rPr>
-              <w:t>Titel</w:t>
+              <w:t>ERM</w:t>
             </w:r>
             <w:r>
               <w:rPr>
@@ -1027,7 +1027,7 @@
                 <w:noProof/>
                 <w:webHidden/>
               </w:rPr>
-              <w:instrText xml:space="preserve"> PAGEREF _Toc33367536 \h </w:instrText>
+              <w:instrText xml:space="preserve"> PAGEREF _Toc62467121 \h </w:instrText>
             </w:r>
             <w:r>
               <w:rPr>
@@ -1047,7 +1047,7 @@
                 <w:noProof/>
                 <w:webHidden/>
               </w:rPr>
-              <w:t>6</w:t>
+              <w:t>V</w:t>
             </w:r>
             <w:r>
               <w:rPr>
@@ -1060,10 +1060,10 @@
         </w:p>
         <w:p>
           <w:pPr>
-            <w:pStyle w:val="TOC2"/>
+            <w:pStyle w:val="Verzeichnis1"/>
             <w:tabs>
-              <w:tab w:val="left" w:pos="880"/>
-              <w:tab w:val="right" w:leader="dot" w:pos="9060"/>
+              <w:tab w:val="left" w:pos="440"/>
+              <w:tab w:val="right" w:leader="dot" w:pos="9062"/>
             </w:tabs>
             <w:rPr>
               <w:rFonts w:asciiTheme="minorHAnsi" w:eastAsiaTheme="minorEastAsia" w:hAnsiTheme="minorHAnsi"/>
@@ -1071,13 +1071,13 @@
               <w:lang w:eastAsia="de-CH"/>
             </w:rPr>
           </w:pPr>
-          <w:hyperlink w:anchor="_Toc33367537" w:history="1">
+          <w:hyperlink w:anchor="_Toc62467122" w:history="1">
             <w:r>
               <w:rPr>
                 <w:rStyle w:val="Hyperlink"/>
                 <w:noProof/>
               </w:rPr>
-              <w:t>5.1</w:t>
+              <w:t>5</w:t>
             </w:r>
             <w:r>
               <w:rPr>
@@ -1092,7 +1092,7 @@
                 <w:rStyle w:val="Hyperlink"/>
                 <w:noProof/>
               </w:rPr>
-              <w:t>Untertitel</w:t>
+              <w:t>Klassendiagramm</w:t>
             </w:r>
             <w:r>
               <w:rPr>
@@ -1113,7 +1113,7 @@
                 <w:noProof/>
                 <w:webHidden/>
               </w:rPr>
-              <w:instrText xml:space="preserve"> PAGEREF _Toc33367537 \h </w:instrText>
+              <w:instrText xml:space="preserve"> PAGEREF _Toc62467122 \h </w:instrText>
             </w:r>
             <w:r>
               <w:rPr>
@@ -1133,7 +1133,7 @@
                 <w:noProof/>
                 <w:webHidden/>
               </w:rPr>
-              <w:t>6</w:t>
+              <w:t>VI</w:t>
             </w:r>
             <w:r>
               <w:rPr>
@@ -1146,10 +1146,10 @@
         </w:p>
         <w:p>
           <w:pPr>
-            <w:pStyle w:val="TOC1"/>
+            <w:pStyle w:val="Verzeichnis2"/>
             <w:tabs>
-              <w:tab w:val="left" w:pos="440"/>
-              <w:tab w:val="right" w:leader="dot" w:pos="9060"/>
+              <w:tab w:val="left" w:pos="880"/>
+              <w:tab w:val="right" w:leader="dot" w:pos="9062"/>
             </w:tabs>
             <w:rPr>
               <w:rFonts w:asciiTheme="minorHAnsi" w:eastAsiaTheme="minorEastAsia" w:hAnsiTheme="minorHAnsi"/>
@@ -1157,13 +1157,13 @@
               <w:lang w:eastAsia="de-CH"/>
             </w:rPr>
           </w:pPr>
-          <w:hyperlink w:anchor="_Toc33367538" w:history="1">
+          <w:hyperlink w:anchor="_Toc62467123" w:history="1">
             <w:r>
               <w:rPr>
                 <w:rStyle w:val="Hyperlink"/>
                 <w:noProof/>
               </w:rPr>
-              <w:t>6</w:t>
+              <w:t>5.1</w:t>
             </w:r>
             <w:r>
               <w:rPr>
@@ -1178,7 +1178,7 @@
                 <w:rStyle w:val="Hyperlink"/>
                 <w:noProof/>
               </w:rPr>
-              <w:t>Titel</w:t>
+              <w:t>Links Views</w:t>
             </w:r>
             <w:r>
               <w:rPr>
@@ -1199,7 +1199,7 @@
                 <w:noProof/>
                 <w:webHidden/>
               </w:rPr>
-              <w:instrText xml:space="preserve"> PAGEREF _Toc33367538 \h </w:instrText>
+              <w:instrText xml:space="preserve"> PAGEREF _Toc62467123 \h </w:instrText>
             </w:r>
             <w:r>
               <w:rPr>
@@ -1219,7 +1219,7 @@
                 <w:noProof/>
                 <w:webHidden/>
               </w:rPr>
-              <w:t>7</w:t>
+              <w:t>VI</w:t>
             </w:r>
             <w:r>
               <w:rPr>
@@ -1232,10 +1232,10 @@
         </w:p>
         <w:p>
           <w:pPr>
-            <w:pStyle w:val="TOC2"/>
+            <w:pStyle w:val="Verzeichnis3"/>
             <w:tabs>
-              <w:tab w:val="left" w:pos="880"/>
-              <w:tab w:val="right" w:leader="dot" w:pos="9060"/>
+              <w:tab w:val="left" w:pos="1320"/>
+              <w:tab w:val="right" w:leader="dot" w:pos="9062"/>
             </w:tabs>
             <w:rPr>
               <w:rFonts w:asciiTheme="minorHAnsi" w:eastAsiaTheme="minorEastAsia" w:hAnsiTheme="minorHAnsi"/>
@@ -1243,13 +1243,13 @@
               <w:lang w:eastAsia="de-CH"/>
             </w:rPr>
           </w:pPr>
-          <w:hyperlink w:anchor="_Toc33367539" w:history="1">
+          <w:hyperlink w:anchor="_Toc62467124" w:history="1">
             <w:r>
               <w:rPr>
                 <w:rStyle w:val="Hyperlink"/>
                 <w:noProof/>
               </w:rPr>
-              <w:t>6.1</w:t>
+              <w:t>5.1.1</w:t>
             </w:r>
             <w:r>
               <w:rPr>
@@ -1264,7 +1264,7 @@
                 <w:rStyle w:val="Hyperlink"/>
                 <w:noProof/>
               </w:rPr>
-              <w:t>Untertitel</w:t>
+              <w:t>Forms</w:t>
             </w:r>
             <w:r>
               <w:rPr>
@@ -1285,7 +1285,7 @@
                 <w:noProof/>
                 <w:webHidden/>
               </w:rPr>
-              <w:instrText xml:space="preserve"> PAGEREF _Toc33367539 \h </w:instrText>
+              <w:instrText xml:space="preserve"> PAGEREF _Toc62467124 \h </w:instrText>
             </w:r>
             <w:r>
               <w:rPr>
@@ -1305,7 +1305,7 @@
                 <w:noProof/>
                 <w:webHidden/>
               </w:rPr>
-              <w:t>7</w:t>
+              <w:t>VI</w:t>
             </w:r>
             <w:r>
               <w:rPr>
@@ -1318,10 +1318,10 @@
         </w:p>
         <w:p>
           <w:pPr>
-            <w:pStyle w:val="TOC1"/>
+            <w:pStyle w:val="Verzeichnis3"/>
             <w:tabs>
-              <w:tab w:val="left" w:pos="440"/>
-              <w:tab w:val="right" w:leader="dot" w:pos="9060"/>
+              <w:tab w:val="left" w:pos="1320"/>
+              <w:tab w:val="right" w:leader="dot" w:pos="9062"/>
             </w:tabs>
             <w:rPr>
               <w:rFonts w:asciiTheme="minorHAnsi" w:eastAsiaTheme="minorEastAsia" w:hAnsiTheme="minorHAnsi"/>
@@ -1329,13 +1329,13 @@
               <w:lang w:eastAsia="de-CH"/>
             </w:rPr>
           </w:pPr>
-          <w:hyperlink w:anchor="_Toc33367540" w:history="1">
+          <w:hyperlink w:anchor="_Toc62467125" w:history="1">
             <w:r>
               <w:rPr>
                 <w:rStyle w:val="Hyperlink"/>
                 <w:noProof/>
               </w:rPr>
-              <w:t>7</w:t>
+              <w:t>5.1.2</w:t>
             </w:r>
             <w:r>
               <w:rPr>
@@ -1350,7 +1350,7 @@
                 <w:rStyle w:val="Hyperlink"/>
                 <w:noProof/>
               </w:rPr>
-              <w:t>Titel</w:t>
+              <w:t>Views</w:t>
             </w:r>
             <w:r>
               <w:rPr>
@@ -1371,7 +1371,7 @@
                 <w:noProof/>
                 <w:webHidden/>
               </w:rPr>
-              <w:instrText xml:space="preserve"> PAGEREF _Toc33367540 \h </w:instrText>
+              <w:instrText xml:space="preserve"> PAGEREF _Toc62467125 \h </w:instrText>
             </w:r>
             <w:r>
               <w:rPr>
@@ -1391,7 +1391,7 @@
                 <w:noProof/>
                 <w:webHidden/>
               </w:rPr>
-              <w:t>8</w:t>
+              <w:t>VI</w:t>
             </w:r>
             <w:r>
               <w:rPr>
@@ -1404,10 +1404,10 @@
         </w:p>
         <w:p>
           <w:pPr>
-            <w:pStyle w:val="TOC2"/>
+            <w:pStyle w:val="Verzeichnis2"/>
             <w:tabs>
               <w:tab w:val="left" w:pos="880"/>
-              <w:tab w:val="right" w:leader="dot" w:pos="9060"/>
+              <w:tab w:val="right" w:leader="dot" w:pos="9062"/>
             </w:tabs>
             <w:rPr>
               <w:rFonts w:asciiTheme="minorHAnsi" w:eastAsiaTheme="minorEastAsia" w:hAnsiTheme="minorHAnsi"/>
@@ -1415,13 +1415,13 @@
               <w:lang w:eastAsia="de-CH"/>
             </w:rPr>
           </w:pPr>
-          <w:hyperlink w:anchor="_Toc33367541" w:history="1">
+          <w:hyperlink w:anchor="_Toc62467126" w:history="1">
             <w:r>
               <w:rPr>
                 <w:rStyle w:val="Hyperlink"/>
                 <w:noProof/>
               </w:rPr>
-              <w:t>7.1</w:t>
+              <w:t>5.2</w:t>
             </w:r>
             <w:r>
               <w:rPr>
@@ -1436,7 +1436,7 @@
                 <w:rStyle w:val="Hyperlink"/>
                 <w:noProof/>
               </w:rPr>
-              <w:t>Untertitel</w:t>
+              <w:t>Mitte Services</w:t>
             </w:r>
             <w:r>
               <w:rPr>
@@ -1457,7 +1457,7 @@
                 <w:noProof/>
                 <w:webHidden/>
               </w:rPr>
-              <w:instrText xml:space="preserve"> PAGEREF _Toc33367541 \h </w:instrText>
+              <w:instrText xml:space="preserve"> PAGEREF _Toc62467126 \h </w:instrText>
             </w:r>
             <w:r>
               <w:rPr>
@@ -1477,7 +1477,7 @@
                 <w:noProof/>
                 <w:webHidden/>
               </w:rPr>
-              <w:t>8</w:t>
+              <w:t>VII</w:t>
             </w:r>
             <w:r>
               <w:rPr>
@@ -1490,10 +1490,10 @@
         </w:p>
         <w:p>
           <w:pPr>
-            <w:pStyle w:val="TOC1"/>
+            <w:pStyle w:val="Verzeichnis2"/>
             <w:tabs>
-              <w:tab w:val="left" w:pos="440"/>
-              <w:tab w:val="right" w:leader="dot" w:pos="9060"/>
+              <w:tab w:val="left" w:pos="880"/>
+              <w:tab w:val="right" w:leader="dot" w:pos="9062"/>
             </w:tabs>
             <w:rPr>
               <w:rFonts w:asciiTheme="minorHAnsi" w:eastAsiaTheme="minorEastAsia" w:hAnsiTheme="minorHAnsi"/>
@@ -1501,13 +1501,13 @@
               <w:lang w:eastAsia="de-CH"/>
             </w:rPr>
           </w:pPr>
-          <w:hyperlink w:anchor="_Toc33367542" w:history="1">
+          <w:hyperlink w:anchor="_Toc62467127" w:history="1">
             <w:r>
               <w:rPr>
                 <w:rStyle w:val="Hyperlink"/>
                 <w:noProof/>
               </w:rPr>
-              <w:t>8</w:t>
+              <w:t>5.3</w:t>
             </w:r>
             <w:r>
               <w:rPr>
@@ -1522,7 +1522,7 @@
                 <w:rStyle w:val="Hyperlink"/>
                 <w:noProof/>
               </w:rPr>
-              <w:t>Titel</w:t>
+              <w:t>Rechts DB-Entities</w:t>
             </w:r>
             <w:r>
               <w:rPr>
@@ -1543,7 +1543,7 @@
                 <w:noProof/>
                 <w:webHidden/>
               </w:rPr>
-              <w:instrText xml:space="preserve"> PAGEREF _Toc33367542 \h </w:instrText>
+              <w:instrText xml:space="preserve"> PAGEREF _Toc62467127 \h </w:instrText>
             </w:r>
             <w:r>
               <w:rPr>
@@ -1563,7 +1563,7 @@
                 <w:noProof/>
                 <w:webHidden/>
               </w:rPr>
-              <w:t>9</w:t>
+              <w:t>VII</w:t>
             </w:r>
             <w:r>
               <w:rPr>
@@ -1576,10 +1576,10 @@
         </w:p>
         <w:p>
           <w:pPr>
-            <w:pStyle w:val="TOC2"/>
+            <w:pStyle w:val="Verzeichnis3"/>
             <w:tabs>
-              <w:tab w:val="left" w:pos="880"/>
-              <w:tab w:val="right" w:leader="dot" w:pos="9060"/>
+              <w:tab w:val="left" w:pos="1320"/>
+              <w:tab w:val="right" w:leader="dot" w:pos="9062"/>
             </w:tabs>
             <w:rPr>
               <w:rFonts w:asciiTheme="minorHAnsi" w:eastAsiaTheme="minorEastAsia" w:hAnsiTheme="minorHAnsi"/>
@@ -1587,13 +1587,13 @@
               <w:lang w:eastAsia="de-CH"/>
             </w:rPr>
           </w:pPr>
-          <w:hyperlink w:anchor="_Toc33367543" w:history="1">
+          <w:hyperlink w:anchor="_Toc62467128" w:history="1">
             <w:r>
               <w:rPr>
                 <w:rStyle w:val="Hyperlink"/>
                 <w:noProof/>
               </w:rPr>
-              <w:t>8.1</w:t>
+              <w:t>5.3.1</w:t>
             </w:r>
             <w:r>
               <w:rPr>
@@ -1606,10 +1606,9 @@
             <w:r>
               <w:rPr>
                 <w:rStyle w:val="Hyperlink"/>
-                <w:bCs/>
-                <w:noProof/>
-              </w:rPr>
-              <w:t>Untertitel</w:t>
+                <w:noProof/>
+              </w:rPr>
+              <w:t>Ausnahmen</w:t>
             </w:r>
             <w:r>
               <w:rPr>
@@ -1630,7 +1629,7 @@
                 <w:noProof/>
                 <w:webHidden/>
               </w:rPr>
-              <w:instrText xml:space="preserve"> PAGEREF _Toc33367543 \h </w:instrText>
+              <w:instrText xml:space="preserve"> PAGEREF _Toc62467128 \h </w:instrText>
             </w:r>
             <w:r>
               <w:rPr>
@@ -1650,7 +1649,7 @@
                 <w:noProof/>
                 <w:webHidden/>
               </w:rPr>
-              <w:t>9</w:t>
+              <w:t>VII</w:t>
             </w:r>
             <w:r>
               <w:rPr>
@@ -1663,10 +1662,10 @@
         </w:p>
         <w:p>
           <w:pPr>
-            <w:pStyle w:val="TOC1"/>
+            <w:pStyle w:val="Verzeichnis2"/>
             <w:tabs>
-              <w:tab w:val="left" w:pos="440"/>
-              <w:tab w:val="right" w:leader="dot" w:pos="9060"/>
+              <w:tab w:val="left" w:pos="880"/>
+              <w:tab w:val="right" w:leader="dot" w:pos="9062"/>
             </w:tabs>
             <w:rPr>
               <w:rFonts w:asciiTheme="minorHAnsi" w:eastAsiaTheme="minorEastAsia" w:hAnsiTheme="minorHAnsi"/>
@@ -1674,13 +1673,13 @@
               <w:lang w:eastAsia="de-CH"/>
             </w:rPr>
           </w:pPr>
-          <w:hyperlink w:anchor="_Toc33367544" w:history="1">
+          <w:hyperlink w:anchor="_Toc62467129" w:history="1">
             <w:r>
               <w:rPr>
                 <w:rStyle w:val="Hyperlink"/>
                 <w:noProof/>
               </w:rPr>
-              <w:t>9</w:t>
+              <w:t>5.4</w:t>
             </w:r>
             <w:r>
               <w:rPr>
@@ -1695,7 +1694,7 @@
                 <w:rStyle w:val="Hyperlink"/>
                 <w:noProof/>
               </w:rPr>
-              <w:t>Anhang</w:t>
+              <w:t>Assoziationen</w:t>
             </w:r>
             <w:r>
               <w:rPr>
@@ -1716,7 +1715,7 @@
                 <w:noProof/>
                 <w:webHidden/>
               </w:rPr>
-              <w:instrText xml:space="preserve"> PAGEREF _Toc33367544 \h </w:instrText>
+              <w:instrText xml:space="preserve"> PAGEREF _Toc62467129 \h </w:instrText>
             </w:r>
             <w:r>
               <w:rPr>
@@ -1736,7 +1735,7 @@
                 <w:noProof/>
                 <w:webHidden/>
               </w:rPr>
-              <w:t>I</w:t>
+              <w:t>VII</w:t>
             </w:r>
             <w:r>
               <w:rPr>
@@ -1769,63 +1768,581 @@
     </w:p>
     <w:p>
       <w:pPr>
-        <w:pStyle w:val="Heading1"/>
-      </w:pPr>
-      <w:bookmarkStart w:id="0" w:name="_Toc33367528"/>
+        <w:pStyle w:val="berschrift1"/>
+      </w:pPr>
+      <w:bookmarkStart w:id="0" w:name="_Toc62467113"/>
       <w:r>
         <w:lastRenderedPageBreak/>
-        <w:t>Titel</w:t>
+        <w:t>Applikation Inbetriebnahme</w:t>
       </w:r>
       <w:bookmarkEnd w:id="0"/>
     </w:p>
     <w:p>
       <w:pPr>
-        <w:pStyle w:val="Heading2"/>
-      </w:pPr>
-      <w:bookmarkStart w:id="1" w:name="_Toc33367529"/>
-      <w:r>
-        <w:t>Untertitel</w:t>
+        <w:pStyle w:val="berschrift2"/>
+      </w:pPr>
+      <w:bookmarkStart w:id="1" w:name="_Toc62467114"/>
+      <w:r>
+        <w:t>Download</w:t>
       </w:r>
       <w:bookmarkEnd w:id="1"/>
     </w:p>
     <w:p>
+      <w:r>
+        <w:t xml:space="preserve">Der Sourcecode von </w:t>
+      </w:r>
+      <w:r>
+        <w:rPr>
+          <w:i/>
+          <w:iCs/>
+        </w:rPr>
+        <w:t>order-management</w:t>
+      </w:r>
+      <w:r>
+        <w:t xml:space="preserve"> wird mit </w:t>
+      </w:r>
+      <w:proofErr w:type="spellStart"/>
+      <w:r>
+        <w:t>Git</w:t>
+      </w:r>
+      <w:proofErr w:type="spellEnd"/>
+      <w:r>
+        <w:t xml:space="preserve"> verwaltet. Als Plattform wird </w:t>
+      </w:r>
+      <w:hyperlink r:id="rId10" w:history="1">
+        <w:r>
+          <w:rPr>
+            <w:rStyle w:val="Hyperlink"/>
+          </w:rPr>
+          <w:t>www.github.com</w:t>
+        </w:r>
+      </w:hyperlink>
+      <w:r>
+        <w:t xml:space="preserve"> verwendet. Um den Sourcecode herunter zu laden kann entweder dieser Command ausgeführt werden:</w:t>
+      </w:r>
+    </w:p>
+    <w:p>
+      <w:pPr>
+        <w:pStyle w:val="Code"/>
+      </w:pPr>
+      <w:proofErr w:type="spellStart"/>
+      <w:r>
+        <w:t>git</w:t>
+      </w:r>
+      <w:proofErr w:type="spellEnd"/>
+      <w:r>
+        <w:t xml:space="preserve"> </w:t>
+      </w:r>
+      <w:proofErr w:type="spellStart"/>
+      <w:r>
+        <w:t>clone</w:t>
+      </w:r>
+      <w:proofErr w:type="spellEnd"/>
+      <w:r>
+        <w:t xml:space="preserve"> https://github.com/ricardo17coelho/order-management.git</w:t>
+      </w:r>
+    </w:p>
+    <w:p>
       <w:pPr>
         <w:spacing w:after="160" w:line="259" w:lineRule="auto"/>
       </w:pPr>
       <w:r>
+        <w:t>Oder er kann von folgender URL manuell als .</w:t>
+      </w:r>
+      <w:proofErr w:type="spellStart"/>
+      <w:r>
+        <w:t>zip</w:t>
+      </w:r>
+      <w:proofErr w:type="spellEnd"/>
+      <w:r>
+        <w:t xml:space="preserve"> heruntergeladen werden:</w:t>
+      </w:r>
+    </w:p>
+    <w:p>
+      <w:pPr>
+        <w:pStyle w:val="Listenabsatz"/>
+        <w:numPr>
+          <w:ilvl w:val="0"/>
+          <w:numId w:val="3"/>
+        </w:numPr>
+        <w:spacing w:after="160" w:line="259" w:lineRule="auto"/>
+      </w:pPr>
+      <w:hyperlink r:id="rId11" w:history="1">
+        <w:r>
+          <w:rPr>
+            <w:rStyle w:val="Hyperlink"/>
+          </w:rPr>
+          <w:t>https://github.com/ricardo17coelho/order-management</w:t>
+        </w:r>
+      </w:hyperlink>
+    </w:p>
+    <w:p>
+      <w:pPr>
+        <w:pStyle w:val="berschrift2"/>
+      </w:pPr>
+      <w:bookmarkStart w:id="2" w:name="_Toc62467115"/>
+      <w:r>
+        <w:t>Datenbank</w:t>
+      </w:r>
+      <w:bookmarkEnd w:id="2"/>
+    </w:p>
+    <w:p>
+      <w:r>
+        <w:rPr>
+          <w:i/>
+          <w:iCs/>
+        </w:rPr>
+        <w:t>Order-Management</w:t>
+      </w:r>
+      <w:r>
+        <w:t xml:space="preserve"> braucht zwingend eine laufende MSSQL-Datenbank, die auf dem gleichen Host läuft, wie die Applikation. </w:t>
+      </w:r>
+      <w:r>
+        <w:t>D</w:t>
+      </w:r>
+      <w:r>
+        <w:t xml:space="preserve">er angemeldete Windows-User muss sich zwingend mit </w:t>
+      </w:r>
+      <w:r>
+        <w:t>dieser Datenbank verbinden dürfen.</w:t>
+      </w:r>
+      <w:r>
+        <w:t xml:space="preserve"> </w:t>
+      </w:r>
+      <w:r>
+        <w:rPr>
+          <w:rFonts w:ascii="Courier New" w:hAnsi="Courier New" w:cs="Courier New"/>
+        </w:rPr>
+        <w:t>(</w:t>
+      </w:r>
+      <w:proofErr w:type="spellStart"/>
+      <w:r>
+        <w:rPr>
+          <w:rFonts w:ascii="Courier New" w:hAnsi="Courier New" w:cs="Courier New"/>
+        </w:rPr>
+        <w:t>Trusted_Connection</w:t>
+      </w:r>
+      <w:proofErr w:type="spellEnd"/>
+      <w:r>
+        <w:rPr>
+          <w:rFonts w:ascii="Courier New" w:hAnsi="Courier New" w:cs="Courier New"/>
+        </w:rPr>
+        <w:t>=True)</w:t>
+      </w:r>
+    </w:p>
+    <w:p>
+      <w:r>
+        <w:t xml:space="preserve">Bevor man die Applikation startet, muss man die Datenbank vorbereiten. Dafür sollte das Visual Studio Projekt geöffnet werden und in der Package Manager </w:t>
+      </w:r>
+      <w:proofErr w:type="spellStart"/>
+      <w:r>
+        <w:t>Console</w:t>
+      </w:r>
+      <w:proofErr w:type="spellEnd"/>
+      <w:r>
+        <w:t xml:space="preserve"> folgender Command ausgeführt werden:</w:t>
+      </w:r>
+    </w:p>
+    <w:p>
+      <w:pPr>
+        <w:pStyle w:val="Code"/>
+      </w:pPr>
+      <w:r>
+        <w:t>Update-Database</w:t>
+      </w:r>
+    </w:p>
+    <w:p>
+      <w:r>
+        <w:t>Dies generiert die nötigen Tabellen mit allen dazugehörigen Spalten und Beziehungen</w:t>
+      </w:r>
+      <w:r>
+        <w:t>.</w:t>
+      </w:r>
+    </w:p>
+    <w:p>
+      <w:pPr>
+        <w:pStyle w:val="berschrift2"/>
+      </w:pPr>
+      <w:bookmarkStart w:id="3" w:name="_Toc62467116"/>
+      <w:r>
+        <w:t>Testdaten</w:t>
+      </w:r>
+      <w:bookmarkEnd w:id="3"/>
+    </w:p>
+    <w:p>
+      <w:r>
+        <w:t xml:space="preserve">Dieser Command generiert nicht nur sämtliche Tabellen, sondern auch einige Testdaten, damit </w:t>
+      </w:r>
+      <w:r>
+        <w:rPr>
+          <w:i/>
+          <w:iCs/>
+        </w:rPr>
+        <w:t>order-management</w:t>
+      </w:r>
+      <w:r>
+        <w:t xml:space="preserve"> dann auch getestet werden kann. Dies wurde in der Methode </w:t>
+      </w:r>
+      <w:proofErr w:type="spellStart"/>
+      <w:proofErr w:type="gramStart"/>
+      <w:r>
+        <w:rPr>
+          <w:rFonts w:ascii="Courier New" w:hAnsi="Courier New" w:cs="Courier New"/>
+        </w:rPr>
+        <w:t>onModelCreating</w:t>
+      </w:r>
+      <w:proofErr w:type="spellEnd"/>
+      <w:r>
+        <w:rPr>
+          <w:rFonts w:ascii="Courier New" w:hAnsi="Courier New" w:cs="Courier New"/>
+        </w:rPr>
+        <w:t>(</w:t>
+      </w:r>
+      <w:proofErr w:type="gramEnd"/>
+      <w:r>
+        <w:rPr>
+          <w:rFonts w:ascii="Courier New" w:hAnsi="Courier New" w:cs="Courier New"/>
+        </w:rPr>
+        <w:t>)</w:t>
+      </w:r>
+      <w:r>
+        <w:t xml:space="preserve"> im </w:t>
+      </w:r>
+      <w:proofErr w:type="spellStart"/>
+      <w:r>
+        <w:t>DbContext</w:t>
+      </w:r>
+      <w:proofErr w:type="spellEnd"/>
+      <w:r>
+        <w:t xml:space="preserve"> implementiert.</w:t>
+      </w:r>
+    </w:p>
+    <w:p>
+      <w:pPr>
+        <w:spacing w:after="160" w:line="259" w:lineRule="auto"/>
+      </w:pPr>
+      <w:r>
         <w:br w:type="page"/>
       </w:r>
     </w:p>
     <w:p>
       <w:pPr>
-        <w:pStyle w:val="Heading1"/>
-      </w:pPr>
-      <w:bookmarkStart w:id="2" w:name="_Toc33367530"/>
+        <w:pStyle w:val="berschrift1"/>
+      </w:pPr>
+      <w:bookmarkStart w:id="4" w:name="_Toc62467117"/>
       <w:r>
         <w:lastRenderedPageBreak/>
-        <w:t>Titel</w:t>
-      </w:r>
-      <w:bookmarkEnd w:id="2"/>
-    </w:p>
-    <w:p>
-      <w:pPr>
-        <w:pStyle w:val="Heading2"/>
-      </w:pPr>
-      <w:bookmarkStart w:id="3" w:name="_Toc33367531"/>
-      <w:r>
-        <w:t>Untertitel</w:t>
-      </w:r>
-      <w:bookmarkEnd w:id="3"/>
+        <w:t>Unser Vorgehen</w:t>
+      </w:r>
+      <w:bookmarkEnd w:id="4"/>
+    </w:p>
+    <w:p>
+      <w:pPr>
+        <w:pStyle w:val="berschrift2"/>
+      </w:pPr>
+      <w:bookmarkStart w:id="5" w:name="_Toc62467118"/>
+      <w:r>
+        <w:t>Sourcecode Versionierung</w:t>
+      </w:r>
+      <w:bookmarkEnd w:id="5"/>
+    </w:p>
+    <w:p>
+      <w:r>
+        <w:t xml:space="preserve">Uns war von Anfang an klar, dass wir den Sourcecode mit </w:t>
+      </w:r>
+      <w:proofErr w:type="spellStart"/>
+      <w:r>
+        <w:t>Git</w:t>
+      </w:r>
+      <w:proofErr w:type="spellEnd"/>
+      <w:r>
+        <w:t xml:space="preserve"> auf </w:t>
+      </w:r>
+      <w:proofErr w:type="spellStart"/>
+      <w:r>
+        <w:t>Github</w:t>
+      </w:r>
+      <w:proofErr w:type="spellEnd"/>
+      <w:r>
+        <w:t xml:space="preserve"> verwalten wollten.</w:t>
+      </w:r>
+    </w:p>
+    <w:p>
+      <w:pPr>
+        <w:pStyle w:val="berschrift2"/>
+      </w:pPr>
+      <w:bookmarkStart w:id="6" w:name="_Toc62467119"/>
+      <w:r>
+        <w:t>Kanban</w:t>
+      </w:r>
+      <w:bookmarkEnd w:id="6"/>
+    </w:p>
+    <w:p>
+      <w:r>
+        <w:t xml:space="preserve">Als zusätzliche Hilfe für die Übersicht der Tasks verwendeten wir ein Kanban-Board auf </w:t>
+      </w:r>
+      <w:hyperlink r:id="rId12" w:history="1">
+        <w:r>
+          <w:rPr>
+            <w:rStyle w:val="Hyperlink"/>
+          </w:rPr>
+          <w:t>www.trello.com</w:t>
+        </w:r>
+      </w:hyperlink>
+      <w:r>
+        <w:t>.</w:t>
+      </w:r>
+    </w:p>
+    <w:p>
+      <w:r>
+        <w:t>Anfangs definierten wir einige Tasks und teilten sie einander zu. Die ersten Tasks waren:</w:t>
+      </w:r>
+    </w:p>
+    <w:p>
+      <w:pPr>
+        <w:pStyle w:val="Listenabsatz"/>
+        <w:numPr>
+          <w:ilvl w:val="0"/>
+          <w:numId w:val="3"/>
+        </w:numPr>
+      </w:pPr>
+      <w:r>
+        <w:t>Ricardo:</w:t>
+      </w:r>
+      <w:r>
+        <w:tab/>
+        <w:t xml:space="preserve">GIT </w:t>
+      </w:r>
+      <w:proofErr w:type="spellStart"/>
+      <w:r>
+        <w:t>Repo</w:t>
+      </w:r>
+      <w:proofErr w:type="spellEnd"/>
+      <w:r>
+        <w:t xml:space="preserve"> erstellen</w:t>
+      </w:r>
+    </w:p>
+    <w:p>
+      <w:pPr>
+        <w:pStyle w:val="Listenabsatz"/>
+        <w:numPr>
+          <w:ilvl w:val="0"/>
+          <w:numId w:val="3"/>
+        </w:numPr>
+      </w:pPr>
+      <w:r>
+        <w:t>Ricardo:</w:t>
+      </w:r>
+      <w:r>
+        <w:tab/>
+        <w:t>GUI Mockups erstellen</w:t>
+      </w:r>
+    </w:p>
+    <w:p>
+      <w:pPr>
+        <w:pStyle w:val="Listenabsatz"/>
+        <w:numPr>
+          <w:ilvl w:val="0"/>
+          <w:numId w:val="3"/>
+        </w:numPr>
+      </w:pPr>
+      <w:r>
+        <w:t>Raphael:</w:t>
+      </w:r>
+      <w:r>
+        <w:tab/>
+        <w:t>ERM erstellen</w:t>
+      </w:r>
+    </w:p>
+    <w:p>
+      <w:pPr>
+        <w:pStyle w:val="Listenabsatz"/>
+        <w:numPr>
+          <w:ilvl w:val="0"/>
+          <w:numId w:val="3"/>
+        </w:numPr>
+      </w:pPr>
+      <w:r>
+        <w:t>Ricardo:</w:t>
+      </w:r>
+      <w:r>
+        <w:tab/>
+        <w:t>Dashboard (Homescreen) erstellen</w:t>
+      </w:r>
+    </w:p>
+    <w:p>
+      <w:pPr>
+        <w:pStyle w:val="Listenabsatz"/>
+        <w:numPr>
+          <w:ilvl w:val="0"/>
+          <w:numId w:val="3"/>
+        </w:numPr>
+      </w:pPr>
+      <w:r>
+        <w:t>Raphael:</w:t>
+      </w:r>
+      <w:r>
+        <w:tab/>
+        <w:t>Sämtliche Entity Models erstellen</w:t>
+      </w:r>
+    </w:p>
+    <w:p>
+      <w:r>
+        <w:t>Danach erstellten wir immer weitere Tasks, priorisierten sie und teilten sie einander zu</w:t>
+      </w:r>
+      <w:r>
+        <w:t xml:space="preserve">. </w:t>
+      </w:r>
+    </w:p>
+    <w:p>
+      <w:r>
+        <w:t xml:space="preserve">Dies ist nur ein kleiner Ausschnitt </w:t>
+      </w:r>
+      <w:proofErr w:type="gramStart"/>
+      <w:r>
+        <w:t>von unserem</w:t>
+      </w:r>
+      <w:r>
+        <w:t xml:space="preserve"> </w:t>
+      </w:r>
+      <w:r>
+        <w:t>Kanban-</w:t>
+      </w:r>
+      <w:r>
+        <w:t>Board</w:t>
+      </w:r>
+      <w:proofErr w:type="gramEnd"/>
+      <w:r>
+        <w:t>:</w:t>
+      </w:r>
+    </w:p>
+    <w:p>
+      <w:r>
+        <w:rPr>
+          <w:noProof/>
+        </w:rPr>
+        <w:drawing>
+          <wp:inline distT="0" distB="0" distL="0" distR="0" wp14:anchorId="56E57CD7" wp14:editId="2A56033B">
+            <wp:extent cx="3928262" cy="4840593"/>
+            <wp:effectExtent l="0" t="0" r="0" b="0"/>
+            <wp:docPr id="5" name="Grafik 5"/>
+            <wp:cNvGraphicFramePr>
+              <a:graphicFrameLocks xmlns:a="http://schemas.openxmlformats.org/drawingml/2006/main" noChangeAspect="1"/>
+            </wp:cNvGraphicFramePr>
+            <a:graphic xmlns:a="http://schemas.openxmlformats.org/drawingml/2006/main">
+              <a:graphicData uri="http://schemas.openxmlformats.org/drawingml/2006/picture">
+                <pic:pic xmlns:pic="http://schemas.openxmlformats.org/drawingml/2006/picture">
+                  <pic:nvPicPr>
+                    <pic:cNvPr id="1" name=""/>
+                    <pic:cNvPicPr/>
+                  </pic:nvPicPr>
+                  <pic:blipFill>
+                    <a:blip r:embed="rId13"/>
+                    <a:stretch>
+                      <a:fillRect/>
+                    </a:stretch>
+                  </pic:blipFill>
+                  <pic:spPr>
+                    <a:xfrm>
+                      <a:off x="0" y="0"/>
+                      <a:ext cx="3963554" cy="4884082"/>
+                    </a:xfrm>
+                    <a:prstGeom prst="rect">
+                      <a:avLst/>
+                    </a:prstGeom>
+                  </pic:spPr>
+                </pic:pic>
+              </a:graphicData>
+            </a:graphic>
+          </wp:inline>
+        </w:drawing>
+      </w:r>
+    </w:p>
+    <w:p>
+      <w:pPr>
+        <w:pStyle w:val="berschrift1"/>
+      </w:pPr>
+      <w:bookmarkStart w:id="7" w:name="_Toc62467120"/>
+      <w:r>
+        <w:lastRenderedPageBreak/>
+        <w:t>Mockups</w:t>
+      </w:r>
+      <w:bookmarkEnd w:id="7"/>
     </w:p>
     <w:p>
       <w:pPr>
         <w:spacing w:after="160" w:line="259" w:lineRule="auto"/>
+      </w:pPr>
+      <w:r>
+        <w:br w:type="page"/>
+      </w:r>
+    </w:p>
+    <w:p>
+      <w:pPr>
+        <w:pStyle w:val="berschrift1"/>
+      </w:pPr>
+      <w:bookmarkStart w:id="8" w:name="_Toc62467121"/>
+      <w:r>
+        <w:lastRenderedPageBreak/>
+        <w:t>ERM</w:t>
+      </w:r>
+      <w:bookmarkEnd w:id="8"/>
+    </w:p>
+    <w:p>
+      <w:r>
+        <w:t>Aufgrund der Vorgaben, wurde folgendes ERM entworfen und im EF Code-First Ansatz entwickelt.</w:t>
+      </w:r>
+    </w:p>
+    <w:p>
+      <w:r>
         <w:rPr>
-          <w:rFonts w:asciiTheme="majorHAnsi" w:eastAsiaTheme="majorEastAsia" w:hAnsiTheme="majorHAnsi" w:cstheme="majorBidi"/>
-          <w:color w:val="2F5496" w:themeColor="accent1" w:themeShade="BF"/>
-          <w:sz w:val="26"/>
-          <w:szCs w:val="26"/>
+          <w:noProof/>
         </w:rPr>
+        <w:drawing>
+          <wp:inline distT="0" distB="0" distL="0" distR="0" wp14:anchorId="7DDFC03B" wp14:editId="2E32B9E9">
+            <wp:extent cx="5820770" cy="3382099"/>
+            <wp:effectExtent l="19050" t="19050" r="27940" b="27940"/>
+            <wp:docPr id="1" name="Grafik 1"/>
+            <wp:cNvGraphicFramePr>
+              <a:graphicFrameLocks xmlns:a="http://schemas.openxmlformats.org/drawingml/2006/main" noChangeAspect="1"/>
+            </wp:cNvGraphicFramePr>
+            <a:graphic xmlns:a="http://schemas.openxmlformats.org/drawingml/2006/main">
+              <a:graphicData uri="http://schemas.openxmlformats.org/drawingml/2006/picture">
+                <pic:pic xmlns:pic="http://schemas.openxmlformats.org/drawingml/2006/picture">
+                  <pic:nvPicPr>
+                    <pic:cNvPr id="1" name=""/>
+                    <pic:cNvPicPr/>
+                  </pic:nvPicPr>
+                  <pic:blipFill>
+                    <a:blip r:embed="rId14"/>
+                    <a:stretch>
+                      <a:fillRect/>
+                    </a:stretch>
+                  </pic:blipFill>
+                  <pic:spPr>
+                    <a:xfrm>
+                      <a:off x="0" y="0"/>
+                      <a:ext cx="5858278" cy="3403893"/>
+                    </a:xfrm>
+                    <a:prstGeom prst="rect">
+                      <a:avLst/>
+                    </a:prstGeom>
+                    <a:ln>
+                      <a:solidFill>
+                        <a:schemeClr val="accent2"/>
+                      </a:solidFill>
+                    </a:ln>
+                  </pic:spPr>
+                </pic:pic>
+              </a:graphicData>
+            </a:graphic>
+          </wp:inline>
+        </w:drawing>
+      </w:r>
+    </w:p>
+    <w:p>
+      <w:pPr>
+        <w:spacing w:after="160" w:line="259" w:lineRule="auto"/>
       </w:pPr>
       <w:r>
         <w:br w:type="page"/>
@@ -1833,242 +2350,763 @@
     </w:p>
     <w:p>
       <w:pPr>
-        <w:pStyle w:val="Heading1"/>
-      </w:pPr>
-      <w:bookmarkStart w:id="4" w:name="_Toc33367532"/>
+        <w:pStyle w:val="berschrift1"/>
+      </w:pPr>
+      <w:bookmarkStart w:id="9" w:name="_Toc62467122"/>
       <w:r>
         <w:lastRenderedPageBreak/>
-        <w:t>Titel</w:t>
-      </w:r>
-      <w:bookmarkEnd w:id="4"/>
-    </w:p>
-    <w:p>
-      <w:pPr>
-        <w:pStyle w:val="Heading2"/>
-      </w:pPr>
-      <w:bookmarkStart w:id="5" w:name="_Toc33367533"/>
-      <w:r>
-        <w:t>Untertitel</w:t>
-      </w:r>
-      <w:bookmarkEnd w:id="5"/>
-    </w:p>
-    <w:p>
-      <w:pPr>
-        <w:spacing w:after="160" w:line="259" w:lineRule="auto"/>
+        <w:t>Klassendiagramm</w:t>
+      </w:r>
+      <w:bookmarkEnd w:id="9"/>
+    </w:p>
+    <w:p>
+      <w:r>
+        <w:t>Folgendes Diagramm zeigt der visuelle Aufbau der Applikation.</w:t>
+      </w:r>
+    </w:p>
+    <w:p>
+      <w:r>
         <w:rPr>
-          <w:rFonts w:ascii="Arial Black" w:eastAsiaTheme="majorEastAsia" w:hAnsi="Arial Black" w:cstheme="majorBidi"/>
-          <w:b/>
-          <w:color w:val="2F5496" w:themeColor="accent1" w:themeShade="BF"/>
-          <w:sz w:val="32"/>
-          <w:szCs w:val="32"/>
+          <w:noProof/>
         </w:rPr>
-      </w:pPr>
-      <w:r>
-        <w:br w:type="page"/>
-      </w:r>
-    </w:p>
-    <w:p>
-      <w:pPr>
-        <w:pStyle w:val="Heading1"/>
-      </w:pPr>
-      <w:bookmarkStart w:id="6" w:name="_Toc33367534"/>
+        <w:drawing>
+          <wp:inline distT="0" distB="0" distL="0" distR="0" wp14:anchorId="227AA09B" wp14:editId="42C74DCD">
+            <wp:extent cx="5636526" cy="4969911"/>
+            <wp:effectExtent l="0" t="0" r="2540" b="2540"/>
+            <wp:docPr id="2" name="Grafik 2"/>
+            <wp:cNvGraphicFramePr>
+              <a:graphicFrameLocks xmlns:a="http://schemas.openxmlformats.org/drawingml/2006/main" noChangeAspect="1"/>
+            </wp:cNvGraphicFramePr>
+            <a:graphic xmlns:a="http://schemas.openxmlformats.org/drawingml/2006/main">
+              <a:graphicData uri="http://schemas.openxmlformats.org/drawingml/2006/picture">
+                <pic:pic xmlns:pic="http://schemas.openxmlformats.org/drawingml/2006/picture">
+                  <pic:nvPicPr>
+                    <pic:cNvPr id="1" name=""/>
+                    <pic:cNvPicPr/>
+                  </pic:nvPicPr>
+                  <pic:blipFill>
+                    <a:blip r:embed="rId15"/>
+                    <a:stretch>
+                      <a:fillRect/>
+                    </a:stretch>
+                  </pic:blipFill>
+                  <pic:spPr>
+                    <a:xfrm>
+                      <a:off x="0" y="0"/>
+                      <a:ext cx="5659688" cy="4990334"/>
+                    </a:xfrm>
+                    <a:prstGeom prst="rect">
+                      <a:avLst/>
+                    </a:prstGeom>
+                  </pic:spPr>
+                </pic:pic>
+              </a:graphicData>
+            </a:graphic>
+          </wp:inline>
+        </w:drawing>
+      </w:r>
+    </w:p>
+    <w:p>
+      <w:r>
+        <w:t xml:space="preserve">Das </w:t>
+      </w:r>
+      <w:r>
+        <w:t>G</w:t>
+      </w:r>
+      <w:r>
+        <w:t>anze von links nach rechts in 3 Bereiche aufgeteilt werden.</w:t>
+      </w:r>
+    </w:p>
+    <w:p>
+      <w:pPr>
+        <w:pStyle w:val="berschrift2"/>
+      </w:pPr>
+      <w:bookmarkStart w:id="10" w:name="_Toc62467123"/>
+      <w:r>
+        <w:t>Links Views</w:t>
+      </w:r>
+      <w:bookmarkEnd w:id="10"/>
+    </w:p>
+    <w:p>
+      <w:r>
+        <w:t xml:space="preserve">Auf der linken Seite befinden sich sämtliche Views. Wir unterscheiden immer zwischen </w:t>
+      </w:r>
+      <w:r>
+        <w:t>Forms</w:t>
+      </w:r>
+      <w:r>
+        <w:t xml:space="preserve"> und </w:t>
+      </w:r>
+      <w:r>
+        <w:t>Views</w:t>
+      </w:r>
+      <w:r>
+        <w:t xml:space="preserve"> (und dem Homescreen, welcher de</w:t>
+      </w:r>
+      <w:r>
+        <w:t>n</w:t>
+      </w:r>
+      <w:r>
+        <w:t xml:space="preserve"> Eintritt in die Applikation abbildet). </w:t>
+      </w:r>
+    </w:p>
+    <w:p>
+      <w:pPr>
+        <w:pStyle w:val="berschrift3"/>
+      </w:pPr>
+      <w:bookmarkStart w:id="11" w:name="_Toc62467124"/>
+      <w:r>
+        <w:t>Forms</w:t>
+      </w:r>
+      <w:bookmarkEnd w:id="11"/>
+    </w:p>
+    <w:p>
+      <w:r>
+        <w:t>Forms sind Formulare, welche Textfelder enthalten, wo der User Daten eingeben kann</w:t>
+      </w:r>
+      <w:r>
+        <w:t xml:space="preserve">. Diese Daten werden dann </w:t>
+      </w:r>
+      <w:r>
+        <w:t>schlussendlich auf der Datenbank abgespeichert.</w:t>
+      </w:r>
+    </w:p>
+    <w:p>
+      <w:pPr>
+        <w:pStyle w:val="berschrift3"/>
+      </w:pPr>
+      <w:bookmarkStart w:id="12" w:name="_Toc62467125"/>
+      <w:r>
+        <w:t>Views</w:t>
+      </w:r>
+      <w:bookmarkEnd w:id="12"/>
+    </w:p>
+    <w:p>
+      <w:r>
+        <w:t xml:space="preserve">Auf </w:t>
+      </w:r>
+      <w:r>
+        <w:t xml:space="preserve">den </w:t>
+      </w:r>
+      <w:r>
+        <w:t>Views befindet sich jeweils lediglich ein Data</w:t>
+      </w:r>
+      <w:r>
+        <w:t>-</w:t>
+      </w:r>
+      <w:proofErr w:type="spellStart"/>
+      <w:r>
+        <w:t>Grid</w:t>
+      </w:r>
+      <w:proofErr w:type="spellEnd"/>
+      <w:r>
+        <w:t>-</w:t>
+      </w:r>
+      <w:r>
+        <w:t xml:space="preserve">View welches Daten veranschaulicht.  </w:t>
+      </w:r>
+    </w:p>
+    <w:p>
+      <w:pPr>
+        <w:pStyle w:val="berschrift2"/>
+      </w:pPr>
+      <w:bookmarkStart w:id="13" w:name="_Toc62467126"/>
       <w:r>
         <w:lastRenderedPageBreak/>
-        <w:t>Titel</w:t>
-      </w:r>
-      <w:bookmarkEnd w:id="6"/>
-    </w:p>
-    <w:p>
-      <w:pPr>
-        <w:pStyle w:val="Heading2"/>
-      </w:pPr>
-      <w:bookmarkStart w:id="7" w:name="_Toc33367535"/>
-      <w:r>
-        <w:t>Untertitel</w:t>
-      </w:r>
-      <w:bookmarkEnd w:id="7"/>
-    </w:p>
-    <w:p>
-      <w:pPr>
-        <w:spacing w:after="160" w:line="259" w:lineRule="auto"/>
+        <w:t>Mitte Services</w:t>
+      </w:r>
+      <w:bookmarkEnd w:id="13"/>
+    </w:p>
+    <w:p>
+      <w:r>
+        <w:t xml:space="preserve">Für jedes Entity gibt es einen dazugehörigen Service. Diese bilden jeweils die Verbindung zur Datenbank ab. Dort drin gibt es jeweils Methoden wie z.B.: </w:t>
+      </w:r>
+    </w:p>
+    <w:p>
+      <w:pPr>
+        <w:pStyle w:val="Listenabsatz"/>
+        <w:numPr>
+          <w:ilvl w:val="0"/>
+          <w:numId w:val="3"/>
+        </w:numPr>
+      </w:pPr>
+      <w:proofErr w:type="spellStart"/>
+      <w:proofErr w:type="gramStart"/>
+      <w:r>
+        <w:t>GettAll</w:t>
+      </w:r>
+      <w:proofErr w:type="spellEnd"/>
+      <w:r>
+        <w:t>(</w:t>
+      </w:r>
+      <w:proofErr w:type="gramEnd"/>
+      <w:r>
+        <w:t>)</w:t>
+      </w:r>
+    </w:p>
+    <w:p>
+      <w:pPr>
+        <w:pStyle w:val="Listenabsatz"/>
+        <w:numPr>
+          <w:ilvl w:val="0"/>
+          <w:numId w:val="3"/>
+        </w:numPr>
+      </w:pPr>
+      <w:proofErr w:type="spellStart"/>
+      <w:proofErr w:type="gramStart"/>
+      <w:r>
+        <w:t>GetByName</w:t>
+      </w:r>
+      <w:proofErr w:type="spellEnd"/>
+      <w:r>
+        <w:t>(</w:t>
+      </w:r>
+      <w:proofErr w:type="spellStart"/>
+      <w:proofErr w:type="gramEnd"/>
+      <w:r>
+        <w:t>string</w:t>
+      </w:r>
+      <w:proofErr w:type="spellEnd"/>
+      <w:r>
+        <w:t xml:space="preserve"> </w:t>
+      </w:r>
+      <w:proofErr w:type="spellStart"/>
+      <w:r>
+        <w:t>name</w:t>
+      </w:r>
+      <w:proofErr w:type="spellEnd"/>
+      <w:r>
+        <w:t>)</w:t>
+      </w:r>
+    </w:p>
+    <w:p>
+      <w:pPr>
+        <w:pStyle w:val="Listenabsatz"/>
+        <w:numPr>
+          <w:ilvl w:val="0"/>
+          <w:numId w:val="3"/>
+        </w:numPr>
+      </w:pPr>
+      <w:proofErr w:type="gramStart"/>
+      <w:r>
+        <w:t>Add(</w:t>
+      </w:r>
+      <w:proofErr w:type="gramEnd"/>
+      <w:r>
+        <w:t xml:space="preserve">Entity </w:t>
+      </w:r>
+      <w:proofErr w:type="spellStart"/>
+      <w:r>
+        <w:t>entity</w:t>
+      </w:r>
+      <w:proofErr w:type="spellEnd"/>
+      <w:r>
+        <w:t>)</w:t>
+      </w:r>
+    </w:p>
+    <w:p>
+      <w:pPr>
+        <w:pStyle w:val="Listenabsatz"/>
+        <w:numPr>
+          <w:ilvl w:val="0"/>
+          <w:numId w:val="3"/>
+        </w:numPr>
+      </w:pPr>
+      <w:proofErr w:type="gramStart"/>
+      <w:r>
+        <w:t>Delete(</w:t>
+      </w:r>
+      <w:proofErr w:type="gramEnd"/>
+      <w:r>
+        <w:t xml:space="preserve">Entity </w:t>
+      </w:r>
+      <w:proofErr w:type="spellStart"/>
+      <w:r>
+        <w:t>entity</w:t>
+      </w:r>
+      <w:proofErr w:type="spellEnd"/>
+      <w:r>
+        <w:t>)</w:t>
+      </w:r>
+    </w:p>
+    <w:p>
+      <w:pPr>
+        <w:pStyle w:val="Listenabsatz"/>
+        <w:numPr>
+          <w:ilvl w:val="0"/>
+          <w:numId w:val="3"/>
+        </w:numPr>
+      </w:pPr>
+      <w:r>
+        <w:t>Etc.</w:t>
+      </w:r>
+    </w:p>
+    <w:p>
+      <w:r>
+        <w:t>Jede Methode, die eine Verbindung zur Datenbank benötigt</w:t>
+      </w:r>
+      <w:r>
+        <w:t>,</w:t>
+      </w:r>
+      <w:r>
+        <w:t xml:space="preserve"> kümmert sich selbst um das Öffnen und Schliessen vom </w:t>
+      </w:r>
+      <w:proofErr w:type="spellStart"/>
+      <w:r>
+        <w:t>DBContext</w:t>
+      </w:r>
+      <w:proofErr w:type="spellEnd"/>
+      <w:r>
+        <w:t xml:space="preserve">, damit dieser immer nur möglichst kurz </w:t>
+      </w:r>
+      <w:proofErr w:type="gramStart"/>
+      <w:r>
+        <w:t>offen bleibt</w:t>
+      </w:r>
+      <w:proofErr w:type="gramEnd"/>
+      <w:r>
+        <w:t>.</w:t>
+      </w:r>
+    </w:p>
+    <w:p>
+      <w:r>
+        <w:drawing>
+          <wp:inline distT="0" distB="0" distL="0" distR="0" wp14:anchorId="65BF7EA0" wp14:editId="04F1FA6B">
+            <wp:extent cx="5654649" cy="2057509"/>
+            <wp:effectExtent l="19050" t="19050" r="22860" b="19050"/>
+            <wp:docPr id="6" name="Grafik 6"/>
+            <wp:cNvGraphicFramePr>
+              <a:graphicFrameLocks xmlns:a="http://schemas.openxmlformats.org/drawingml/2006/main" noChangeAspect="1"/>
+            </wp:cNvGraphicFramePr>
+            <a:graphic xmlns:a="http://schemas.openxmlformats.org/drawingml/2006/main">
+              <a:graphicData uri="http://schemas.openxmlformats.org/drawingml/2006/picture">
+                <pic:pic xmlns:pic="http://schemas.openxmlformats.org/drawingml/2006/picture">
+                  <pic:nvPicPr>
+                    <pic:cNvPr id="1" name=""/>
+                    <pic:cNvPicPr/>
+                  </pic:nvPicPr>
+                  <pic:blipFill>
+                    <a:blip r:embed="rId16"/>
+                    <a:stretch>
+                      <a:fillRect/>
+                    </a:stretch>
+                  </pic:blipFill>
+                  <pic:spPr>
+                    <a:xfrm>
+                      <a:off x="0" y="0"/>
+                      <a:ext cx="5736427" cy="2087265"/>
+                    </a:xfrm>
+                    <a:prstGeom prst="rect">
+                      <a:avLst/>
+                    </a:prstGeom>
+                    <a:ln>
+                      <a:solidFill>
+                        <a:schemeClr val="accent2"/>
+                      </a:solidFill>
+                    </a:ln>
+                  </pic:spPr>
+                </pic:pic>
+              </a:graphicData>
+            </a:graphic>
+          </wp:inline>
+        </w:drawing>
+      </w:r>
+    </w:p>
+    <w:p>
+      <w:pPr>
+        <w:pStyle w:val="berschrift2"/>
+      </w:pPr>
+      <w:bookmarkStart w:id="14" w:name="_Toc62467127"/>
+      <w:r>
+        <w:t>Rechts DB-</w:t>
+      </w:r>
+      <w:proofErr w:type="spellStart"/>
+      <w:r>
+        <w:t>Entities</w:t>
+      </w:r>
+      <w:bookmarkEnd w:id="14"/>
+      <w:proofErr w:type="spellEnd"/>
+    </w:p>
+    <w:p>
+      <w:r>
+        <w:t>Ganz rechts befinden sich die DB-</w:t>
+      </w:r>
+      <w:proofErr w:type="spellStart"/>
+      <w:r>
+        <w:t>Entities</w:t>
+      </w:r>
+      <w:proofErr w:type="spellEnd"/>
+      <w:r>
+        <w:t>, welche so auch im ERM wiederzufinden sind.</w:t>
+      </w:r>
+    </w:p>
+    <w:p>
+      <w:pPr>
+        <w:pStyle w:val="berschrift3"/>
+      </w:pPr>
+      <w:bookmarkStart w:id="15" w:name="_Toc62467128"/>
+      <w:r>
+        <w:t>Ausnahmen</w:t>
+      </w:r>
+      <w:bookmarkEnd w:id="15"/>
+    </w:p>
+    <w:p>
+      <w:r>
+        <w:t>Folgende Klassen sind Ausnahmen und findet man so in der Datenbank nicht.</w:t>
+      </w:r>
+    </w:p>
+    <w:p>
+      <w:pPr>
+        <w:pStyle w:val="Listenabsatz"/>
+        <w:numPr>
+          <w:ilvl w:val="0"/>
+          <w:numId w:val="5"/>
+        </w:numPr>
+      </w:pPr>
+      <w:proofErr w:type="spellStart"/>
+      <w:r>
+        <w:t>YoyComparison</w:t>
+      </w:r>
+      <w:proofErr w:type="spellEnd"/>
+    </w:p>
+    <w:p>
+      <w:pPr>
+        <w:pStyle w:val="Listenabsatz"/>
+        <w:numPr>
+          <w:ilvl w:val="0"/>
+          <w:numId w:val="5"/>
+        </w:numPr>
+      </w:pPr>
+      <w:r>
+        <w:t>Bill</w:t>
+      </w:r>
+    </w:p>
+    <w:p>
+      <w:r>
+        <w:t>In der</w:t>
+      </w:r>
+      <w:r>
+        <w:t xml:space="preserve"> Methode</w:t>
+      </w:r>
+      <w:r>
+        <w:t xml:space="preserve"> </w:t>
+      </w:r>
+      <w:proofErr w:type="spellStart"/>
+      <w:proofErr w:type="gramStart"/>
+      <w:r>
         <w:rPr>
-          <w:rFonts w:ascii="Arial Black" w:eastAsiaTheme="majorEastAsia" w:hAnsi="Arial Black" w:cstheme="majorBidi"/>
-          <w:b/>
-          <w:color w:val="2F5496" w:themeColor="accent1" w:themeShade="BF"/>
-          <w:sz w:val="32"/>
-          <w:szCs w:val="32"/>
+          <w:rFonts w:ascii="Courier New" w:hAnsi="Courier New" w:cs="Courier New"/>
         </w:rPr>
-      </w:pPr>
-      <w:r>
-        <w:br w:type="page"/>
-      </w:r>
-    </w:p>
-    <w:p>
-      <w:pPr>
-        <w:pStyle w:val="Heading1"/>
-      </w:pPr>
-      <w:bookmarkStart w:id="8" w:name="_Toc33367536"/>
+        <w:t>OnModelCreating</w:t>
+      </w:r>
+      <w:proofErr w:type="spellEnd"/>
+      <w:r>
+        <w:rPr>
+          <w:rFonts w:ascii="Courier New" w:hAnsi="Courier New" w:cs="Courier New"/>
+        </w:rPr>
+        <w:t>(</w:t>
+      </w:r>
+      <w:proofErr w:type="gramEnd"/>
+      <w:r>
+        <w:rPr>
+          <w:rFonts w:ascii="Courier New" w:hAnsi="Courier New" w:cs="Courier New"/>
+        </w:rPr>
+        <w:t>)</w:t>
+      </w:r>
+      <w:r>
+        <w:t xml:space="preserve"> im </w:t>
+      </w:r>
+      <w:proofErr w:type="spellStart"/>
+      <w:r>
+        <w:t>DbContext</w:t>
+      </w:r>
+      <w:proofErr w:type="spellEnd"/>
+      <w:r>
+        <w:t xml:space="preserve"> wurde definiert, dass für diese zwei Klassen keine Tabelle erzeugt werden soll:</w:t>
+      </w:r>
+    </w:p>
+    <w:p>
+      <w:pPr>
+        <w:pStyle w:val="Code"/>
+      </w:pPr>
+      <w:proofErr w:type="spellStart"/>
+      <w:r>
+        <w:t>modelBuilder.Entity</w:t>
+      </w:r>
+      <w:proofErr w:type="spellEnd"/>
+      <w:r>
+        <w:t>&lt;</w:t>
+      </w:r>
+      <w:proofErr w:type="spellStart"/>
+      <w:r>
+        <w:t>YoyComparison</w:t>
+      </w:r>
+      <w:proofErr w:type="spellEnd"/>
+      <w:r>
+        <w:t>&gt;(</w:t>
+      </w:r>
+      <w:proofErr w:type="gramStart"/>
+      <w:r>
+        <w:t>).</w:t>
+      </w:r>
+      <w:proofErr w:type="spellStart"/>
+      <w:r>
+        <w:t>HasNoKey</w:t>
+      </w:r>
+      <w:proofErr w:type="spellEnd"/>
+      <w:proofErr w:type="gramEnd"/>
+      <w:r>
+        <w:t>().</w:t>
+      </w:r>
+      <w:proofErr w:type="spellStart"/>
+      <w:r>
+        <w:t>ToView</w:t>
+      </w:r>
+      <w:proofErr w:type="spellEnd"/>
+      <w:r>
+        <w:t>(</w:t>
+      </w:r>
+      <w:r>
+        <w:rPr>
+          <w:color w:val="0000FF"/>
+        </w:rPr>
+        <w:t>null</w:t>
+      </w:r>
+      <w:r>
+        <w:t>);</w:t>
+      </w:r>
+    </w:p>
+    <w:p>
+      <w:pPr>
+        <w:pStyle w:val="Code"/>
+      </w:pPr>
+      <w:proofErr w:type="spellStart"/>
+      <w:r>
+        <w:t>modelBuilder.Entity</w:t>
+      </w:r>
+      <w:proofErr w:type="spellEnd"/>
+      <w:r>
+        <w:t>&lt;Bill&gt;(</w:t>
+      </w:r>
+      <w:proofErr w:type="gramStart"/>
+      <w:r>
+        <w:t>).</w:t>
+      </w:r>
+      <w:proofErr w:type="spellStart"/>
+      <w:r>
+        <w:t>HasNoKey</w:t>
+      </w:r>
+      <w:proofErr w:type="spellEnd"/>
+      <w:proofErr w:type="gramEnd"/>
+      <w:r>
+        <w:t>().</w:t>
+      </w:r>
+      <w:proofErr w:type="spellStart"/>
+      <w:r>
+        <w:t>ToView</w:t>
+      </w:r>
+      <w:proofErr w:type="spellEnd"/>
+      <w:r>
+        <w:t>(</w:t>
+      </w:r>
+      <w:r>
+        <w:rPr>
+          <w:color w:val="0000FF"/>
+        </w:rPr>
+        <w:t>null</w:t>
+      </w:r>
+      <w:r>
+        <w:t>);</w:t>
+      </w:r>
+    </w:p>
+    <w:p>
+      <w:r>
+        <w:t xml:space="preserve">Diese zwei Klassen werden lediglich als «Query-Objekte» verwendet. D.h. Diese Objekte werden nicht in der Datenbank gespeichert, aber wir benötigen sie als Objektstruktur für gewisse </w:t>
+      </w:r>
+      <w:proofErr w:type="spellStart"/>
+      <w:r>
+        <w:t>Queries</w:t>
+      </w:r>
+      <w:proofErr w:type="spellEnd"/>
+      <w:r>
+        <w:t xml:space="preserve"> und für die Darstellung im </w:t>
+      </w:r>
+      <w:proofErr w:type="spellStart"/>
+      <w:r>
+        <w:rPr>
+          <w:rFonts w:ascii="Courier New" w:hAnsi="Courier New" w:cs="Courier New"/>
+        </w:rPr>
+        <w:t>ViewYoyComparison</w:t>
+      </w:r>
+      <w:proofErr w:type="spellEnd"/>
+      <w:r>
+        <w:t xml:space="preserve"> und im </w:t>
+      </w:r>
+      <w:proofErr w:type="spellStart"/>
+      <w:r>
+        <w:rPr>
+          <w:rFonts w:ascii="Courier New" w:hAnsi="Courier New" w:cs="Courier New"/>
+        </w:rPr>
+        <w:t>ViewBill</w:t>
+      </w:r>
+      <w:proofErr w:type="spellEnd"/>
+      <w:r>
+        <w:t>.</w:t>
+      </w:r>
+    </w:p>
+    <w:p>
+      <w:pPr>
+        <w:pStyle w:val="berschrift2"/>
+      </w:pPr>
+      <w:bookmarkStart w:id="16" w:name="_Toc62467129"/>
       <w:r>
         <w:lastRenderedPageBreak/>
-        <w:t>Titel</w:t>
-      </w:r>
-      <w:bookmarkEnd w:id="8"/>
-    </w:p>
-    <w:p>
-      <w:pPr>
-        <w:pStyle w:val="Heading2"/>
-      </w:pPr>
-      <w:bookmarkStart w:id="9" w:name="_Toc33367537"/>
-      <w:r>
-        <w:t>Untertitel</w:t>
-      </w:r>
-      <w:bookmarkEnd w:id="9"/>
-    </w:p>
-    <w:p>
-      <w:pPr>
-        <w:spacing w:after="160" w:line="259" w:lineRule="auto"/>
+        <w:t>Assoziationen</w:t>
+      </w:r>
+      <w:bookmarkEnd w:id="16"/>
+    </w:p>
+    <w:p>
+      <w:r>
+        <w:t xml:space="preserve">Der Übersichtshalber wurden absichtlich nicht sämtliche Assoziationen eingezeichnet. Konkret gemeint ist damit z.B. das </w:t>
+      </w:r>
+      <w:proofErr w:type="spellStart"/>
+      <w:r>
         <w:rPr>
-          <w:rFonts w:ascii="Arial Black" w:eastAsiaTheme="majorEastAsia" w:hAnsi="Arial Black" w:cstheme="majorBidi"/>
-          <w:b/>
-          <w:color w:val="2F5496" w:themeColor="accent1" w:themeShade="BF"/>
-          <w:sz w:val="32"/>
-          <w:szCs w:val="32"/>
+          <w:rFonts w:ascii="Courier New" w:hAnsi="Courier New" w:cs="Courier New"/>
         </w:rPr>
-      </w:pPr>
-      <w:r>
-        <w:br w:type="page"/>
-      </w:r>
-    </w:p>
-    <w:p>
-      <w:pPr>
-        <w:pStyle w:val="Heading1"/>
-      </w:pPr>
-      <w:bookmarkStart w:id="10" w:name="_Toc33367538"/>
-      <w:r>
-        <w:lastRenderedPageBreak/>
-        <w:t>Titel</w:t>
-      </w:r>
-      <w:bookmarkEnd w:id="10"/>
-    </w:p>
-    <w:p>
-      <w:pPr>
-        <w:pStyle w:val="Heading2"/>
-      </w:pPr>
-      <w:bookmarkStart w:id="11" w:name="_Toc33367539"/>
-      <w:r>
-        <w:t>Untertitel</w:t>
-      </w:r>
-      <w:bookmarkEnd w:id="11"/>
-    </w:p>
-    <w:p>
-      <w:pPr>
-        <w:spacing w:after="160" w:line="259" w:lineRule="auto"/>
+        <w:t>FormProduct</w:t>
+      </w:r>
+      <w:proofErr w:type="spellEnd"/>
+      <w:r>
+        <w:t xml:space="preserve">. </w:t>
+      </w:r>
+    </w:p>
+    <w:p>
+      <w:r>
+        <w:t xml:space="preserve">Gemäss ERM hat jedes Produkt eine dazugehörige Produkt-Kategorie. Das heisst man muss diese beim Erfassen eines Produktes auswählen können. Damit das möglich ist, verwendet das </w:t>
+      </w:r>
+      <w:proofErr w:type="spellStart"/>
+      <w:r>
         <w:rPr>
-          <w:rFonts w:ascii="Arial Black" w:eastAsiaTheme="majorEastAsia" w:hAnsi="Arial Black" w:cstheme="majorBidi"/>
-          <w:b/>
-          <w:color w:val="2F5496" w:themeColor="accent1" w:themeShade="BF"/>
-          <w:sz w:val="32"/>
-          <w:szCs w:val="32"/>
+          <w:rFonts w:ascii="Courier New" w:hAnsi="Courier New" w:cs="Courier New"/>
         </w:rPr>
-      </w:pPr>
-      <w:r>
-        <w:br w:type="page"/>
-      </w:r>
-    </w:p>
-    <w:p>
-      <w:pPr>
-        <w:pStyle w:val="Heading1"/>
-      </w:pPr>
-      <w:bookmarkStart w:id="12" w:name="_Toc33367540"/>
-      <w:r>
-        <w:lastRenderedPageBreak/>
-        <w:t>Titel</w:t>
-      </w:r>
-      <w:bookmarkEnd w:id="12"/>
-    </w:p>
-    <w:p>
-      <w:pPr>
-        <w:pStyle w:val="Heading2"/>
-      </w:pPr>
-      <w:bookmarkStart w:id="13" w:name="_Toc33367541"/>
-      <w:r>
-        <w:t>Untertitel</w:t>
-      </w:r>
-      <w:bookmarkEnd w:id="13"/>
-    </w:p>
-    <w:p>
-      <w:pPr>
-        <w:spacing w:after="160" w:line="259" w:lineRule="auto"/>
+        <w:t>FormProduct</w:t>
+      </w:r>
+      <w:proofErr w:type="spellEnd"/>
+      <w:r>
+        <w:t xml:space="preserve"> nicht NUR den </w:t>
+      </w:r>
+      <w:proofErr w:type="spellStart"/>
+      <w:r>
         <w:rPr>
-          <w:rFonts w:ascii="Arial Black" w:eastAsiaTheme="majorEastAsia" w:hAnsi="Arial Black" w:cstheme="majorBidi"/>
-          <w:b/>
-          <w:color w:val="2F5496" w:themeColor="accent1" w:themeShade="BF"/>
-          <w:sz w:val="32"/>
-          <w:szCs w:val="32"/>
+          <w:rFonts w:ascii="Courier New" w:hAnsi="Courier New" w:cs="Courier New"/>
         </w:rPr>
-      </w:pPr>
-      <w:r>
-        <w:br w:type="page"/>
-      </w:r>
-    </w:p>
-    <w:p>
-      <w:pPr>
-        <w:pStyle w:val="Heading1"/>
-      </w:pPr>
-      <w:bookmarkStart w:id="14" w:name="_Toc33367542"/>
-      <w:r>
-        <w:lastRenderedPageBreak/>
-        <w:t>Titel</w:t>
-      </w:r>
-      <w:bookmarkEnd w:id="14"/>
-    </w:p>
-    <w:p>
-      <w:pPr>
-        <w:pStyle w:val="Heading2"/>
-      </w:pPr>
-      <w:bookmarkStart w:id="15" w:name="_Toc33367543"/>
+        <w:t>ProductService</w:t>
+      </w:r>
+      <w:proofErr w:type="spellEnd"/>
+      <w:r>
+        <w:t xml:space="preserve">, sondern auch den </w:t>
+      </w:r>
+      <w:proofErr w:type="spellStart"/>
       <w:r>
         <w:rPr>
-          <w:b w:val="0"/>
-          <w:bCs/>
+          <w:rFonts w:ascii="Courier New" w:hAnsi="Courier New" w:cs="Courier New"/>
         </w:rPr>
-        <w:t>Untertitel</w:t>
-      </w:r>
-      <w:bookmarkEnd w:id="15"/>
-    </w:p>
-    <w:p/>
-    <w:p>
-      <w:pPr>
-        <w:sectPr>
-          <w:headerReference w:type="default" r:id="rId10"/>
-          <w:footerReference w:type="default" r:id="rId11"/>
-          <w:pgSz w:w="11906" w:h="16838" w:code="9"/>
-          <w:pgMar w:top="1418" w:right="1418" w:bottom="1134" w:left="1418" w:header="709" w:footer="709" w:gutter="0"/>
-          <w:pgBorders w:offsetFrom="page">
-            <w:top w:val="single" w:sz="24" w:space="24" w:color="ED7D31" w:themeColor="accent2"/>
-            <w:left w:val="single" w:sz="24" w:space="24" w:color="ED7D31" w:themeColor="accent2"/>
-            <w:bottom w:val="single" w:sz="24" w:space="24" w:color="ED7D31" w:themeColor="accent2"/>
-            <w:right w:val="single" w:sz="24" w:space="24" w:color="ED7D31" w:themeColor="accent2"/>
-          </w:pgBorders>
-          <w:pgNumType w:start="1"/>
-          <w:cols w:space="708"/>
-          <w:docGrid w:linePitch="360"/>
-        </w:sectPr>
-      </w:pPr>
-    </w:p>
-    <w:p>
-      <w:pPr>
-        <w:pStyle w:val="Heading1"/>
-      </w:pPr>
-      <w:bookmarkStart w:id="16" w:name="_Toc33367544"/>
-      <w:r>
-        <w:lastRenderedPageBreak/>
-        <w:t>Anhang</w:t>
-      </w:r>
-      <w:bookmarkEnd w:id="16"/>
+        <w:t>ProductCategoryService</w:t>
+      </w:r>
+      <w:proofErr w:type="spellEnd"/>
+      <w:r>
+        <w:t>.</w:t>
+      </w:r>
+    </w:p>
+    <w:p>
+      <w:r>
+        <w:t xml:space="preserve">Genau gleich, wie z.B. das </w:t>
+      </w:r>
+      <w:proofErr w:type="spellStart"/>
+      <w:r>
+        <w:rPr>
+          <w:rFonts w:ascii="Courier New" w:hAnsi="Courier New" w:cs="Courier New"/>
+        </w:rPr>
+        <w:t>FormOrder</w:t>
+      </w:r>
+      <w:proofErr w:type="spellEnd"/>
+      <w:r>
+        <w:t xml:space="preserve"> zusätzlich auch den </w:t>
+      </w:r>
+      <w:proofErr w:type="spellStart"/>
+      <w:r>
+        <w:rPr>
+          <w:rFonts w:ascii="Courier New" w:hAnsi="Courier New" w:cs="Courier New"/>
+        </w:rPr>
+        <w:t>ProductService</w:t>
+      </w:r>
+      <w:proofErr w:type="spellEnd"/>
+      <w:r>
+        <w:t xml:space="preserve"> UND den </w:t>
+      </w:r>
+      <w:proofErr w:type="spellStart"/>
+      <w:r>
+        <w:rPr>
+          <w:rFonts w:ascii="Courier New" w:hAnsi="Courier New" w:cs="Courier New"/>
+        </w:rPr>
+        <w:t>CustomerService</w:t>
+      </w:r>
+      <w:proofErr w:type="spellEnd"/>
+      <w:r>
+        <w:t xml:space="preserve"> verwendet etc.</w:t>
+      </w:r>
+    </w:p>
+    <w:p>
+      <w:pPr>
+        <w:pStyle w:val="berschrift1"/>
+      </w:pPr>
+      <w:r>
+        <w:t>TODO</w:t>
+      </w:r>
+    </w:p>
+    <w:p>
+      <w:pPr>
+        <w:pStyle w:val="berschrift1"/>
+      </w:pPr>
+      <w:r>
+        <w:t>TODO</w:t>
+      </w:r>
+    </w:p>
+    <w:p>
+      <w:pPr>
+        <w:pStyle w:val="berschrift1"/>
+      </w:pPr>
+      <w:r>
+        <w:t>TODO</w:t>
+      </w:r>
+    </w:p>
+    <w:p>
+      <w:pPr>
+        <w:pStyle w:val="berschrift1"/>
+      </w:pPr>
+      <w:r>
+        <w:t>Rückblick auf das Projekt</w:t>
+      </w:r>
+    </w:p>
+    <w:p>
+      <w:pPr>
+        <w:pStyle w:val="berschrift2"/>
+      </w:pPr>
+      <w:r>
+        <w:t>Raphael</w:t>
+      </w:r>
+    </w:p>
+    <w:p>
+      <w:pPr>
+        <w:pStyle w:val="berschrift2"/>
+      </w:pPr>
+      <w:r>
+        <w:t>Ricardo</w:t>
+      </w:r>
     </w:p>
     <w:sectPr>
-      <w:footerReference w:type="default" r:id="rId12"/>
+      <w:footerReference w:type="default" r:id="rId17"/>
       <w:pgSz w:w="11906" w:h="16838"/>
       <w:pgMar w:top="1417" w:right="1417" w:bottom="1134" w:left="1417" w:header="708" w:footer="708" w:gutter="0"/>
       <w:pgBorders w:offsetFrom="page">
@@ -2114,107 +3152,7 @@
 <w:ftr xmlns:wpc="http://schemas.microsoft.com/office/word/2010/wordprocessingCanvas" xmlns:cx="http://schemas.microsoft.com/office/drawing/2014/chartex" xmlns:cx1="http://schemas.microsoft.com/office/drawing/2015/9/8/chartex" xmlns:cx2="http://schemas.microsoft.com/office/drawing/2015/10/21/chartex" xmlns:cx3="http://schemas.microsoft.com/office/drawing/2016/5/9/chartex" xmlns:cx4="http://schemas.microsoft.com/office/drawing/2016/5/10/chartex" xmlns:cx5="http://schemas.microsoft.com/office/drawing/2016/5/11/chartex" xmlns:cx6="http://schemas.microsoft.com/office/drawing/2016/5/12/chartex" xmlns:cx7="http://schemas.microsoft.com/office/drawing/2016/5/13/chartex" xmlns:cx8="http://schemas.microsoft.com/office/drawing/2016/5/14/chartex" xmlns:mc="http://schemas.openxmlformats.org/markup-compatibility/2006" xmlns:aink="http://schemas.microsoft.com/office/drawing/2016/ink" xmlns:am3d="http://schemas.microsoft.com/office/drawing/2017/model3d" xmlns:o="urn:schemas-microsoft-com:office:office" xmlns:r="http://schemas.openxmlformats.org/officeDocument/2006/relationships" xmlns:m="http://schemas.openxmlformats.org/officeDocument/2006/math" xmlns:v="urn:schemas-microsoft-com:vml" xmlns:wp14="http://schemas.microsoft.com/office/word/2010/wordprocessingDrawing" xmlns:wp="http://schemas.openxmlformats.org/drawingml/2006/wordprocessingDrawing" xmlns:w10="urn:schemas-microsoft-com:office:word" xmlns:w="http://schemas.openxmlformats.org/wordprocessingml/2006/main" xmlns:w14="http://schemas.microsoft.com/office/word/2010/wordml" xmlns:w15="http://schemas.microsoft.com/office/word/2012/wordml" xmlns:w16cex="http://schemas.microsoft.com/office/word/2018/wordml/cex" xmlns:w16cid="http://schemas.microsoft.com/office/word/2016/wordml/cid" xmlns:w16="http://schemas.microsoft.com/office/word/2018/wordml" xmlns:w16se="http://schemas.microsoft.com/office/word/2015/wordml/symex" xmlns:wpg="http://schemas.microsoft.com/office/word/2010/wordprocessingGroup" xmlns:wpi="http://schemas.microsoft.com/office/word/2010/wordprocessingInk" xmlns:wne="http://schemas.microsoft.com/office/word/2006/wordml" xmlns:wps="http://schemas.microsoft.com/office/word/2010/wordprocessingShape" mc:Ignorable="w14 w15 w16se w16cid w16 w16cex wp14">
   <w:p>
     <w:pPr>
-      <w:pStyle w:val="Footer"/>
-    </w:pPr>
-    <w:r>
-      <w:rPr>
-        <w:noProof/>
-      </w:rPr>
-      <w:fldChar w:fldCharType="begin"/>
-    </w:r>
-    <w:r>
-      <w:rPr>
-        <w:noProof/>
-      </w:rPr>
-      <w:instrText xml:space="preserve"> FILENAME   \* MERGEFORMAT </w:instrText>
-    </w:r>
-    <w:r>
-      <w:rPr>
-        <w:noProof/>
-      </w:rPr>
-      <w:fldChar w:fldCharType="separate"/>
-    </w:r>
-    <w:r>
-      <w:rPr>
-        <w:noProof/>
-      </w:rPr>
-      <w:t>documentation.docx</w:t>
-    </w:r>
-    <w:r>
-      <w:rPr>
-        <w:noProof/>
-      </w:rPr>
-      <w:fldChar w:fldCharType="end"/>
-    </w:r>
-    <w:r>
-      <w:ptab w:relativeTo="margin" w:alignment="center" w:leader="none"/>
-    </w:r>
-    <w:r>
-      <w:ptab w:relativeTo="margin" w:alignment="right" w:leader="none"/>
-    </w:r>
-    <w:r>
-      <w:t xml:space="preserve">Seite </w:t>
-    </w:r>
-    <w:r>
-      <w:fldChar w:fldCharType="begin"/>
-    </w:r>
-    <w:r>
-      <w:instrText xml:space="preserve"> PAGE   \* MERGEFORMAT </w:instrText>
-    </w:r>
-    <w:r>
-      <w:fldChar w:fldCharType="separate"/>
-    </w:r>
-    <w:r>
-      <w:rPr>
-        <w:noProof/>
-      </w:rPr>
-      <w:t>13</w:t>
-    </w:r>
-    <w:r>
-      <w:fldChar w:fldCharType="end"/>
-    </w:r>
-    <w:r>
-      <w:t xml:space="preserve"> von </w:t>
-    </w:r>
-    <w:r>
-      <w:rPr>
-        <w:noProof/>
-      </w:rPr>
-      <w:fldChar w:fldCharType="begin"/>
-    </w:r>
-    <w:r>
-      <w:rPr>
-        <w:noProof/>
-      </w:rPr>
-      <w:instrText xml:space="preserve"> NUMPAGES   \* MERGEFORMAT </w:instrText>
-    </w:r>
-    <w:r>
-      <w:rPr>
-        <w:noProof/>
-      </w:rPr>
-      <w:fldChar w:fldCharType="separate"/>
-    </w:r>
-    <w:r>
-      <w:rPr>
-        <w:noProof/>
-      </w:rPr>
-      <w:t>15</w:t>
-    </w:r>
-    <w:r>
-      <w:rPr>
-        <w:noProof/>
-      </w:rPr>
-      <w:fldChar w:fldCharType="end"/>
-    </w:r>
-  </w:p>
-</w:ftr>
-</file>
-
-<file path=word/footer2.xml><?xml version="1.0" encoding="utf-8"?>
-<w:ftr xmlns:wpc="http://schemas.microsoft.com/office/word/2010/wordprocessingCanvas" xmlns:cx="http://schemas.microsoft.com/office/drawing/2014/chartex" xmlns:cx1="http://schemas.microsoft.com/office/drawing/2015/9/8/chartex" xmlns:cx2="http://schemas.microsoft.com/office/drawing/2015/10/21/chartex" xmlns:cx3="http://schemas.microsoft.com/office/drawing/2016/5/9/chartex" xmlns:cx4="http://schemas.microsoft.com/office/drawing/2016/5/10/chartex" xmlns:cx5="http://schemas.microsoft.com/office/drawing/2016/5/11/chartex" xmlns:cx6="http://schemas.microsoft.com/office/drawing/2016/5/12/chartex" xmlns:cx7="http://schemas.microsoft.com/office/drawing/2016/5/13/chartex" xmlns:cx8="http://schemas.microsoft.com/office/drawing/2016/5/14/chartex" xmlns:mc="http://schemas.openxmlformats.org/markup-compatibility/2006" xmlns:aink="http://schemas.microsoft.com/office/drawing/2016/ink" xmlns:am3d="http://schemas.microsoft.com/office/drawing/2017/model3d" xmlns:o="urn:schemas-microsoft-com:office:office" xmlns:r="http://schemas.openxmlformats.org/officeDocument/2006/relationships" xmlns:m="http://schemas.openxmlformats.org/officeDocument/2006/math" xmlns:v="urn:schemas-microsoft-com:vml" xmlns:wp14="http://schemas.microsoft.com/office/word/2010/wordprocessingDrawing" xmlns:wp="http://schemas.openxmlformats.org/drawingml/2006/wordprocessingDrawing" xmlns:w10="urn:schemas-microsoft-com:office:word" xmlns:w="http://schemas.openxmlformats.org/wordprocessingml/2006/main" xmlns:w14="http://schemas.microsoft.com/office/word/2010/wordml" xmlns:w15="http://schemas.microsoft.com/office/word/2012/wordml" xmlns:w16cex="http://schemas.microsoft.com/office/word/2018/wordml/cex" xmlns:w16cid="http://schemas.microsoft.com/office/word/2016/wordml/cid" xmlns:w16="http://schemas.microsoft.com/office/word/2018/wordml" xmlns:w16se="http://schemas.microsoft.com/office/word/2015/wordml/symex" xmlns:wpg="http://schemas.microsoft.com/office/word/2010/wordprocessingGroup" xmlns:wpi="http://schemas.microsoft.com/office/word/2010/wordprocessingInk" xmlns:wne="http://schemas.microsoft.com/office/word/2006/wordml" xmlns:wps="http://schemas.microsoft.com/office/word/2010/wordprocessingShape" mc:Ignorable="w14 w15 w16se w16cid w16 w16cex wp14">
-  <w:p>
-    <w:pPr>
-      <w:pStyle w:val="Footer"/>
+      <w:pStyle w:val="Fuzeile"/>
     </w:pPr>
     <w:r>
       <w:rPr>
@@ -2306,7 +3244,7 @@
 <w:hdr xmlns:wpc="http://schemas.microsoft.com/office/word/2010/wordprocessingCanvas" xmlns:cx="http://schemas.microsoft.com/office/drawing/2014/chartex" xmlns:cx1="http://schemas.microsoft.com/office/drawing/2015/9/8/chartex" xmlns:cx2="http://schemas.microsoft.com/office/drawing/2015/10/21/chartex" xmlns:cx3="http://schemas.microsoft.com/office/drawing/2016/5/9/chartex" xmlns:cx4="http://schemas.microsoft.com/office/drawing/2016/5/10/chartex" xmlns:cx5="http://schemas.microsoft.com/office/drawing/2016/5/11/chartex" xmlns:cx6="http://schemas.microsoft.com/office/drawing/2016/5/12/chartex" xmlns:cx7="http://schemas.microsoft.com/office/drawing/2016/5/13/chartex" xmlns:cx8="http://schemas.microsoft.com/office/drawing/2016/5/14/chartex" xmlns:mc="http://schemas.openxmlformats.org/markup-compatibility/2006" xmlns:aink="http://schemas.microsoft.com/office/drawing/2016/ink" xmlns:am3d="http://schemas.microsoft.com/office/drawing/2017/model3d" xmlns:o="urn:schemas-microsoft-com:office:office" xmlns:r="http://schemas.openxmlformats.org/officeDocument/2006/relationships" xmlns:m="http://schemas.openxmlformats.org/officeDocument/2006/math" xmlns:v="urn:schemas-microsoft-com:vml" xmlns:wp14="http://schemas.microsoft.com/office/word/2010/wordprocessingDrawing" xmlns:wp="http://schemas.openxmlformats.org/drawingml/2006/wordprocessingDrawing" xmlns:w10="urn:schemas-microsoft-com:office:word" xmlns:w="http://schemas.openxmlformats.org/wordprocessingml/2006/main" xmlns:w14="http://schemas.microsoft.com/office/word/2010/wordml" xmlns:w15="http://schemas.microsoft.com/office/word/2012/wordml" xmlns:w16cex="http://schemas.microsoft.com/office/word/2018/wordml/cex" xmlns:w16cid="http://schemas.microsoft.com/office/word/2016/wordml/cid" xmlns:w16="http://schemas.microsoft.com/office/word/2018/wordml" xmlns:w16se="http://schemas.microsoft.com/office/word/2015/wordml/symex" xmlns:wpg="http://schemas.microsoft.com/office/word/2010/wordprocessingGroup" xmlns:wpi="http://schemas.microsoft.com/office/word/2010/wordprocessingInk" xmlns:wne="http://schemas.microsoft.com/office/word/2006/wordml" xmlns:wps="http://schemas.microsoft.com/office/word/2010/wordprocessingShape" mc:Ignorable="w14 w15 w16se w16cid w16 w16cex wp14">
   <w:p>
     <w:pPr>
-      <w:pStyle w:val="Header"/>
+      <w:pStyle w:val="Kopfzeile"/>
     </w:pPr>
     <w:r>
       <w:ptab w:relativeTo="margin" w:alignment="center" w:leader="none"/>
@@ -2315,124 +3253,12 @@
 </w:hdr>
 </file>
 
-<file path=word/header2.xml><?xml version="1.0" encoding="utf-8"?>
-<w:hdr xmlns:wpc="http://schemas.microsoft.com/office/word/2010/wordprocessingCanvas" xmlns:cx="http://schemas.microsoft.com/office/drawing/2014/chartex" xmlns:cx1="http://schemas.microsoft.com/office/drawing/2015/9/8/chartex" xmlns:cx2="http://schemas.microsoft.com/office/drawing/2015/10/21/chartex" xmlns:cx3="http://schemas.microsoft.com/office/drawing/2016/5/9/chartex" xmlns:cx4="http://schemas.microsoft.com/office/drawing/2016/5/10/chartex" xmlns:cx5="http://schemas.microsoft.com/office/drawing/2016/5/11/chartex" xmlns:cx6="http://schemas.microsoft.com/office/drawing/2016/5/12/chartex" xmlns:cx7="http://schemas.microsoft.com/office/drawing/2016/5/13/chartex" xmlns:cx8="http://schemas.microsoft.com/office/drawing/2016/5/14/chartex" xmlns:mc="http://schemas.openxmlformats.org/markup-compatibility/2006" xmlns:aink="http://schemas.microsoft.com/office/drawing/2016/ink" xmlns:am3d="http://schemas.microsoft.com/office/drawing/2017/model3d" xmlns:o="urn:schemas-microsoft-com:office:office" xmlns:r="http://schemas.openxmlformats.org/officeDocument/2006/relationships" xmlns:m="http://schemas.openxmlformats.org/officeDocument/2006/math" xmlns:v="urn:schemas-microsoft-com:vml" xmlns:wp14="http://schemas.microsoft.com/office/word/2010/wordprocessingDrawing" xmlns:wp="http://schemas.openxmlformats.org/drawingml/2006/wordprocessingDrawing" xmlns:w10="urn:schemas-microsoft-com:office:word" xmlns:w="http://schemas.openxmlformats.org/wordprocessingml/2006/main" xmlns:w14="http://schemas.microsoft.com/office/word/2010/wordml" xmlns:w15="http://schemas.microsoft.com/office/word/2012/wordml" xmlns:w16cex="http://schemas.microsoft.com/office/word/2018/wordml/cex" xmlns:w16cid="http://schemas.microsoft.com/office/word/2016/wordml/cid" xmlns:w16="http://schemas.microsoft.com/office/word/2018/wordml" xmlns:w16se="http://schemas.microsoft.com/office/word/2015/wordml/symex" xmlns:wpg="http://schemas.microsoft.com/office/word/2010/wordprocessingGroup" xmlns:wpi="http://schemas.microsoft.com/office/word/2010/wordprocessingInk" xmlns:wne="http://schemas.microsoft.com/office/word/2006/wordml" xmlns:wps="http://schemas.microsoft.com/office/word/2010/wordprocessingShape" mc:Ignorable="w14 w15 w16se w16cid w16 w16cex wp14">
-  <w:p>
-    <w:pPr>
-      <w:pStyle w:val="Header"/>
-    </w:pPr>
-    <w:r>
-      <w:rPr>
-        <w:noProof/>
-      </w:rPr>
-      <w:drawing>
-        <wp:anchor distT="0" distB="0" distL="114300" distR="114300" simplePos="0" relativeHeight="251658240" behindDoc="0" locked="0" layoutInCell="1" allowOverlap="1" wp14:anchorId="32C71910" wp14:editId="1B194C43">
-          <wp:simplePos x="0" y="0"/>
-          <wp:positionH relativeFrom="column">
-            <wp:posOffset>4123994</wp:posOffset>
-          </wp:positionH>
-          <wp:positionV relativeFrom="paragraph">
-            <wp:posOffset>-77608</wp:posOffset>
-          </wp:positionV>
-          <wp:extent cx="1869440" cy="483235"/>
-          <wp:effectExtent l="0" t="0" r="0" b="0"/>
-          <wp:wrapNone/>
-          <wp:docPr id="7" name="Grafik 7"/>
-          <wp:cNvGraphicFramePr>
-            <a:graphicFrameLocks xmlns:a="http://schemas.openxmlformats.org/drawingml/2006/main" noChangeAspect="1"/>
-          </wp:cNvGraphicFramePr>
-          <a:graphic xmlns:a="http://schemas.openxmlformats.org/drawingml/2006/main">
-            <a:graphicData uri="http://schemas.openxmlformats.org/drawingml/2006/picture">
-              <pic:pic xmlns:pic="http://schemas.openxmlformats.org/drawingml/2006/picture">
-                <pic:nvPicPr>
-                  <pic:cNvPr id="6" name="Logo_ZbW_mit-Typo.png"/>
-                  <pic:cNvPicPr/>
-                </pic:nvPicPr>
-                <pic:blipFill>
-                  <a:blip r:embed="rId1">
-                    <a:extLst>
-                      <a:ext uri="{28A0092B-C50C-407E-A947-70E740481C1C}">
-                        <a14:useLocalDpi xmlns:a14="http://schemas.microsoft.com/office/drawing/2010/main" val="0"/>
-                      </a:ext>
-                    </a:extLst>
-                  </a:blip>
-                  <a:stretch>
-                    <a:fillRect/>
-                  </a:stretch>
-                </pic:blipFill>
-                <pic:spPr>
-                  <a:xfrm>
-                    <a:off x="0" y="0"/>
-                    <a:ext cx="1869440" cy="483235"/>
-                  </a:xfrm>
-                  <a:prstGeom prst="rect">
-                    <a:avLst/>
-                  </a:prstGeom>
-                </pic:spPr>
-              </pic:pic>
-            </a:graphicData>
-          </a:graphic>
-          <wp14:sizeRelH relativeFrom="page">
-            <wp14:pctWidth>0</wp14:pctWidth>
-          </wp14:sizeRelH>
-          <wp14:sizeRelV relativeFrom="page">
-            <wp14:pctHeight>0</wp14:pctHeight>
-          </wp14:sizeRelV>
-        </wp:anchor>
-      </w:drawing>
-    </w:r>
-    <w:r>
-      <w:t xml:space="preserve">Version: </w:t>
-    </w:r>
-    <w:r>
-      <w:fldChar w:fldCharType="begin"/>
-    </w:r>
-    <w:r>
-      <w:instrText xml:space="preserve"> REVNUM  \# "0.0"  \* MERGEFORMAT </w:instrText>
-    </w:r>
-    <w:r>
-      <w:fldChar w:fldCharType="separate"/>
-    </w:r>
-    <w:r>
-      <w:rPr>
-        <w:noProof/>
-      </w:rPr>
-      <w:t>1.0</w:t>
-    </w:r>
-    <w:r>
-      <w:fldChar w:fldCharType="end"/>
-    </w:r>
-    <w:r>
-      <w:tab/>
-    </w:r>
-    <w:r>
-      <w:fldChar w:fldCharType="begin"/>
-    </w:r>
-    <w:r>
-      <w:instrText xml:space="preserve"> DATE  \@ "d. MMMM yyyy"  \* MERGEFORMAT </w:instrText>
-    </w:r>
-    <w:r>
-      <w:fldChar w:fldCharType="separate"/>
-    </w:r>
-    <w:r>
-      <w:rPr>
-        <w:noProof/>
-      </w:rPr>
-      <w:t>2. Dezember 2020</w:t>
-    </w:r>
-    <w:r>
-      <w:fldChar w:fldCharType="end"/>
-    </w:r>
-  </w:p>
-</w:hdr>
-</file>
-
 <file path=word/numbering.xml><?xml version="1.0" encoding="utf-8"?>
 <w:numbering xmlns:wpc="http://schemas.microsoft.com/office/word/2010/wordprocessingCanvas" xmlns:cx="http://schemas.microsoft.com/office/drawing/2014/chartex" xmlns:cx1="http://schemas.microsoft.com/office/drawing/2015/9/8/chartex" xmlns:cx2="http://schemas.microsoft.com/office/drawing/2015/10/21/chartex" xmlns:cx3="http://schemas.microsoft.com/office/drawing/2016/5/9/chartex" xmlns:cx4="http://schemas.microsoft.com/office/drawing/2016/5/10/chartex" xmlns:cx5="http://schemas.microsoft.com/office/drawing/2016/5/11/chartex" xmlns:cx6="http://schemas.microsoft.com/office/drawing/2016/5/12/chartex" xmlns:cx7="http://schemas.microsoft.com/office/drawing/2016/5/13/chartex" xmlns:cx8="http://schemas.microsoft.com/office/drawing/2016/5/14/chartex" xmlns:mc="http://schemas.openxmlformats.org/markup-compatibility/2006" xmlns:aink="http://schemas.microsoft.com/office/drawing/2016/ink" xmlns:am3d="http://schemas.microsoft.com/office/drawing/2017/model3d" xmlns:o="urn:schemas-microsoft-com:office:office" xmlns:r="http://schemas.openxmlformats.org/officeDocument/2006/relationships" xmlns:m="http://schemas.openxmlformats.org/officeDocument/2006/math" xmlns:v="urn:schemas-microsoft-com:vml" xmlns:wp14="http://schemas.microsoft.com/office/word/2010/wordprocessingDrawing" xmlns:wp="http://schemas.openxmlformats.org/drawingml/2006/wordprocessingDrawing" xmlns:w10="urn:schemas-microsoft-com:office:word" xmlns:w="http://schemas.openxmlformats.org/wordprocessingml/2006/main" xmlns:w14="http://schemas.microsoft.com/office/word/2010/wordml" xmlns:w15="http://schemas.microsoft.com/office/word/2012/wordml" xmlns:w16cex="http://schemas.microsoft.com/office/word/2018/wordml/cex" xmlns:w16cid="http://schemas.microsoft.com/office/word/2016/wordml/cid" xmlns:w16="http://schemas.microsoft.com/office/word/2018/wordml" xmlns:w16se="http://schemas.microsoft.com/office/word/2015/wordml/symex" xmlns:wpg="http://schemas.microsoft.com/office/word/2010/wordprocessingGroup" xmlns:wpi="http://schemas.microsoft.com/office/word/2010/wordprocessingInk" xmlns:wne="http://schemas.microsoft.com/office/word/2006/wordml" xmlns:wps="http://schemas.microsoft.com/office/word/2010/wordprocessingShape" mc:Ignorable="w14 w15 w16se w16cid w16 w16cex wp14">
   <w:abstractNum w:abstractNumId="0" w15:restartNumberingAfterBreak="0">
-    <w:nsid w:val="422E0F36"/>
+    <w:nsid w:val="2D9E49E5"/>
     <w:multiLevelType w:val="hybridMultilevel"/>
-    <w:tmpl w:val="906884E2"/>
+    <w:tmpl w:val="F9C806B4"/>
     <w:lvl w:ilvl="0" w:tplc="08070001">
       <w:start w:val="1"/>
       <w:numFmt w:val="bullet"/>
@@ -2543,13 +3369,352 @@
     </w:lvl>
   </w:abstractNum>
   <w:abstractNum w:abstractNumId="1" w15:restartNumberingAfterBreak="0">
+    <w:nsid w:val="38247FB3"/>
+    <w:multiLevelType w:val="hybridMultilevel"/>
+    <w:tmpl w:val="9C3AEC18"/>
+    <w:lvl w:ilvl="0" w:tplc="08070001">
+      <w:start w:val="1"/>
+      <w:numFmt w:val="bullet"/>
+      <w:lvlText w:val=""/>
+      <w:lvlJc w:val="left"/>
+      <w:pPr>
+        <w:ind w:left="3600" w:hanging="360"/>
+      </w:pPr>
+      <w:rPr>
+        <w:rFonts w:ascii="Symbol" w:hAnsi="Symbol" w:hint="default"/>
+      </w:rPr>
+    </w:lvl>
+    <w:lvl w:ilvl="1" w:tplc="08070003" w:tentative="1">
+      <w:start w:val="1"/>
+      <w:numFmt w:val="bullet"/>
+      <w:lvlText w:val="o"/>
+      <w:lvlJc w:val="left"/>
+      <w:pPr>
+        <w:ind w:left="4320" w:hanging="360"/>
+      </w:pPr>
+      <w:rPr>
+        <w:rFonts w:ascii="Courier New" w:hAnsi="Courier New" w:cs="Courier New" w:hint="default"/>
+      </w:rPr>
+    </w:lvl>
+    <w:lvl w:ilvl="2" w:tplc="08070005" w:tentative="1">
+      <w:start w:val="1"/>
+      <w:numFmt w:val="bullet"/>
+      <w:lvlText w:val=""/>
+      <w:lvlJc w:val="left"/>
+      <w:pPr>
+        <w:ind w:left="5040" w:hanging="360"/>
+      </w:pPr>
+      <w:rPr>
+        <w:rFonts w:ascii="Wingdings" w:hAnsi="Wingdings" w:hint="default"/>
+      </w:rPr>
+    </w:lvl>
+    <w:lvl w:ilvl="3" w:tplc="08070001" w:tentative="1">
+      <w:start w:val="1"/>
+      <w:numFmt w:val="bullet"/>
+      <w:lvlText w:val=""/>
+      <w:lvlJc w:val="left"/>
+      <w:pPr>
+        <w:ind w:left="5760" w:hanging="360"/>
+      </w:pPr>
+      <w:rPr>
+        <w:rFonts w:ascii="Symbol" w:hAnsi="Symbol" w:hint="default"/>
+      </w:rPr>
+    </w:lvl>
+    <w:lvl w:ilvl="4" w:tplc="08070003" w:tentative="1">
+      <w:start w:val="1"/>
+      <w:numFmt w:val="bullet"/>
+      <w:lvlText w:val="o"/>
+      <w:lvlJc w:val="left"/>
+      <w:pPr>
+        <w:ind w:left="6480" w:hanging="360"/>
+      </w:pPr>
+      <w:rPr>
+        <w:rFonts w:ascii="Courier New" w:hAnsi="Courier New" w:cs="Courier New" w:hint="default"/>
+      </w:rPr>
+    </w:lvl>
+    <w:lvl w:ilvl="5" w:tplc="08070005" w:tentative="1">
+      <w:start w:val="1"/>
+      <w:numFmt w:val="bullet"/>
+      <w:lvlText w:val=""/>
+      <w:lvlJc w:val="left"/>
+      <w:pPr>
+        <w:ind w:left="7200" w:hanging="360"/>
+      </w:pPr>
+      <w:rPr>
+        <w:rFonts w:ascii="Wingdings" w:hAnsi="Wingdings" w:hint="default"/>
+      </w:rPr>
+    </w:lvl>
+    <w:lvl w:ilvl="6" w:tplc="08070001" w:tentative="1">
+      <w:start w:val="1"/>
+      <w:numFmt w:val="bullet"/>
+      <w:lvlText w:val=""/>
+      <w:lvlJc w:val="left"/>
+      <w:pPr>
+        <w:ind w:left="7920" w:hanging="360"/>
+      </w:pPr>
+      <w:rPr>
+        <w:rFonts w:ascii="Symbol" w:hAnsi="Symbol" w:hint="default"/>
+      </w:rPr>
+    </w:lvl>
+    <w:lvl w:ilvl="7" w:tplc="08070003" w:tentative="1">
+      <w:start w:val="1"/>
+      <w:numFmt w:val="bullet"/>
+      <w:lvlText w:val="o"/>
+      <w:lvlJc w:val="left"/>
+      <w:pPr>
+        <w:ind w:left="8640" w:hanging="360"/>
+      </w:pPr>
+      <w:rPr>
+        <w:rFonts w:ascii="Courier New" w:hAnsi="Courier New" w:cs="Courier New" w:hint="default"/>
+      </w:rPr>
+    </w:lvl>
+    <w:lvl w:ilvl="8" w:tplc="08070005" w:tentative="1">
+      <w:start w:val="1"/>
+      <w:numFmt w:val="bullet"/>
+      <w:lvlText w:val=""/>
+      <w:lvlJc w:val="left"/>
+      <w:pPr>
+        <w:ind w:left="9360" w:hanging="360"/>
+      </w:pPr>
+      <w:rPr>
+        <w:rFonts w:ascii="Wingdings" w:hAnsi="Wingdings" w:hint="default"/>
+      </w:rPr>
+    </w:lvl>
+  </w:abstractNum>
+  <w:abstractNum w:abstractNumId="2" w15:restartNumberingAfterBreak="0">
+    <w:nsid w:val="422E0F36"/>
+    <w:multiLevelType w:val="hybridMultilevel"/>
+    <w:tmpl w:val="906884E2"/>
+    <w:lvl w:ilvl="0" w:tplc="08070001">
+      <w:start w:val="1"/>
+      <w:numFmt w:val="bullet"/>
+      <w:lvlText w:val=""/>
+      <w:lvlJc w:val="left"/>
+      <w:pPr>
+        <w:ind w:left="720" w:hanging="360"/>
+      </w:pPr>
+      <w:rPr>
+        <w:rFonts w:ascii="Symbol" w:hAnsi="Symbol" w:hint="default"/>
+      </w:rPr>
+    </w:lvl>
+    <w:lvl w:ilvl="1" w:tplc="08070003" w:tentative="1">
+      <w:start w:val="1"/>
+      <w:numFmt w:val="bullet"/>
+      <w:lvlText w:val="o"/>
+      <w:lvlJc w:val="left"/>
+      <w:pPr>
+        <w:ind w:left="1440" w:hanging="360"/>
+      </w:pPr>
+      <w:rPr>
+        <w:rFonts w:ascii="Courier New" w:hAnsi="Courier New" w:cs="Courier New" w:hint="default"/>
+      </w:rPr>
+    </w:lvl>
+    <w:lvl w:ilvl="2" w:tplc="08070005" w:tentative="1">
+      <w:start w:val="1"/>
+      <w:numFmt w:val="bullet"/>
+      <w:lvlText w:val=""/>
+      <w:lvlJc w:val="left"/>
+      <w:pPr>
+        <w:ind w:left="2160" w:hanging="360"/>
+      </w:pPr>
+      <w:rPr>
+        <w:rFonts w:ascii="Wingdings" w:hAnsi="Wingdings" w:hint="default"/>
+      </w:rPr>
+    </w:lvl>
+    <w:lvl w:ilvl="3" w:tplc="08070001" w:tentative="1">
+      <w:start w:val="1"/>
+      <w:numFmt w:val="bullet"/>
+      <w:lvlText w:val=""/>
+      <w:lvlJc w:val="left"/>
+      <w:pPr>
+        <w:ind w:left="2880" w:hanging="360"/>
+      </w:pPr>
+      <w:rPr>
+        <w:rFonts w:ascii="Symbol" w:hAnsi="Symbol" w:hint="default"/>
+      </w:rPr>
+    </w:lvl>
+    <w:lvl w:ilvl="4" w:tplc="08070003" w:tentative="1">
+      <w:start w:val="1"/>
+      <w:numFmt w:val="bullet"/>
+      <w:lvlText w:val="o"/>
+      <w:lvlJc w:val="left"/>
+      <w:pPr>
+        <w:ind w:left="3600" w:hanging="360"/>
+      </w:pPr>
+      <w:rPr>
+        <w:rFonts w:ascii="Courier New" w:hAnsi="Courier New" w:cs="Courier New" w:hint="default"/>
+      </w:rPr>
+    </w:lvl>
+    <w:lvl w:ilvl="5" w:tplc="08070005" w:tentative="1">
+      <w:start w:val="1"/>
+      <w:numFmt w:val="bullet"/>
+      <w:lvlText w:val=""/>
+      <w:lvlJc w:val="left"/>
+      <w:pPr>
+        <w:ind w:left="4320" w:hanging="360"/>
+      </w:pPr>
+      <w:rPr>
+        <w:rFonts w:ascii="Wingdings" w:hAnsi="Wingdings" w:hint="default"/>
+      </w:rPr>
+    </w:lvl>
+    <w:lvl w:ilvl="6" w:tplc="08070001" w:tentative="1">
+      <w:start w:val="1"/>
+      <w:numFmt w:val="bullet"/>
+      <w:lvlText w:val=""/>
+      <w:lvlJc w:val="left"/>
+      <w:pPr>
+        <w:ind w:left="5040" w:hanging="360"/>
+      </w:pPr>
+      <w:rPr>
+        <w:rFonts w:ascii="Symbol" w:hAnsi="Symbol" w:hint="default"/>
+      </w:rPr>
+    </w:lvl>
+    <w:lvl w:ilvl="7" w:tplc="08070003" w:tentative="1">
+      <w:start w:val="1"/>
+      <w:numFmt w:val="bullet"/>
+      <w:lvlText w:val="o"/>
+      <w:lvlJc w:val="left"/>
+      <w:pPr>
+        <w:ind w:left="5760" w:hanging="360"/>
+      </w:pPr>
+      <w:rPr>
+        <w:rFonts w:ascii="Courier New" w:hAnsi="Courier New" w:cs="Courier New" w:hint="default"/>
+      </w:rPr>
+    </w:lvl>
+    <w:lvl w:ilvl="8" w:tplc="08070005" w:tentative="1">
+      <w:start w:val="1"/>
+      <w:numFmt w:val="bullet"/>
+      <w:lvlText w:val=""/>
+      <w:lvlJc w:val="left"/>
+      <w:pPr>
+        <w:ind w:left="6480" w:hanging="360"/>
+      </w:pPr>
+      <w:rPr>
+        <w:rFonts w:ascii="Wingdings" w:hAnsi="Wingdings" w:hint="default"/>
+      </w:rPr>
+    </w:lvl>
+  </w:abstractNum>
+  <w:abstractNum w:abstractNumId="3" w15:restartNumberingAfterBreak="0">
+    <w:nsid w:val="4C3425B5"/>
+    <w:multiLevelType w:val="hybridMultilevel"/>
+    <w:tmpl w:val="6AD25292"/>
+    <w:lvl w:ilvl="0" w:tplc="08070001">
+      <w:start w:val="1"/>
+      <w:numFmt w:val="bullet"/>
+      <w:lvlText w:val=""/>
+      <w:lvlJc w:val="left"/>
+      <w:pPr>
+        <w:ind w:left="720" w:hanging="360"/>
+      </w:pPr>
+      <w:rPr>
+        <w:rFonts w:ascii="Symbol" w:hAnsi="Symbol" w:hint="default"/>
+      </w:rPr>
+    </w:lvl>
+    <w:lvl w:ilvl="1" w:tplc="08070003" w:tentative="1">
+      <w:start w:val="1"/>
+      <w:numFmt w:val="bullet"/>
+      <w:lvlText w:val="o"/>
+      <w:lvlJc w:val="left"/>
+      <w:pPr>
+        <w:ind w:left="1440" w:hanging="360"/>
+      </w:pPr>
+      <w:rPr>
+        <w:rFonts w:ascii="Courier New" w:hAnsi="Courier New" w:cs="Courier New" w:hint="default"/>
+      </w:rPr>
+    </w:lvl>
+    <w:lvl w:ilvl="2" w:tplc="08070005" w:tentative="1">
+      <w:start w:val="1"/>
+      <w:numFmt w:val="bullet"/>
+      <w:lvlText w:val=""/>
+      <w:lvlJc w:val="left"/>
+      <w:pPr>
+        <w:ind w:left="2160" w:hanging="360"/>
+      </w:pPr>
+      <w:rPr>
+        <w:rFonts w:ascii="Wingdings" w:hAnsi="Wingdings" w:hint="default"/>
+      </w:rPr>
+    </w:lvl>
+    <w:lvl w:ilvl="3" w:tplc="08070001" w:tentative="1">
+      <w:start w:val="1"/>
+      <w:numFmt w:val="bullet"/>
+      <w:lvlText w:val=""/>
+      <w:lvlJc w:val="left"/>
+      <w:pPr>
+        <w:ind w:left="2880" w:hanging="360"/>
+      </w:pPr>
+      <w:rPr>
+        <w:rFonts w:ascii="Symbol" w:hAnsi="Symbol" w:hint="default"/>
+      </w:rPr>
+    </w:lvl>
+    <w:lvl w:ilvl="4" w:tplc="08070003" w:tentative="1">
+      <w:start w:val="1"/>
+      <w:numFmt w:val="bullet"/>
+      <w:lvlText w:val="o"/>
+      <w:lvlJc w:val="left"/>
+      <w:pPr>
+        <w:ind w:left="3600" w:hanging="360"/>
+      </w:pPr>
+      <w:rPr>
+        <w:rFonts w:ascii="Courier New" w:hAnsi="Courier New" w:cs="Courier New" w:hint="default"/>
+      </w:rPr>
+    </w:lvl>
+    <w:lvl w:ilvl="5" w:tplc="08070005" w:tentative="1">
+      <w:start w:val="1"/>
+      <w:numFmt w:val="bullet"/>
+      <w:lvlText w:val=""/>
+      <w:lvlJc w:val="left"/>
+      <w:pPr>
+        <w:ind w:left="4320" w:hanging="360"/>
+      </w:pPr>
+      <w:rPr>
+        <w:rFonts w:ascii="Wingdings" w:hAnsi="Wingdings" w:hint="default"/>
+      </w:rPr>
+    </w:lvl>
+    <w:lvl w:ilvl="6" w:tplc="08070001" w:tentative="1">
+      <w:start w:val="1"/>
+      <w:numFmt w:val="bullet"/>
+      <w:lvlText w:val=""/>
+      <w:lvlJc w:val="left"/>
+      <w:pPr>
+        <w:ind w:left="5040" w:hanging="360"/>
+      </w:pPr>
+      <w:rPr>
+        <w:rFonts w:ascii="Symbol" w:hAnsi="Symbol" w:hint="default"/>
+      </w:rPr>
+    </w:lvl>
+    <w:lvl w:ilvl="7" w:tplc="08070003" w:tentative="1">
+      <w:start w:val="1"/>
+      <w:numFmt w:val="bullet"/>
+      <w:lvlText w:val="o"/>
+      <w:lvlJc w:val="left"/>
+      <w:pPr>
+        <w:ind w:left="5760" w:hanging="360"/>
+      </w:pPr>
+      <w:rPr>
+        <w:rFonts w:ascii="Courier New" w:hAnsi="Courier New" w:cs="Courier New" w:hint="default"/>
+      </w:rPr>
+    </w:lvl>
+    <w:lvl w:ilvl="8" w:tplc="08070005" w:tentative="1">
+      <w:start w:val="1"/>
+      <w:numFmt w:val="bullet"/>
+      <w:lvlText w:val=""/>
+      <w:lvlJc w:val="left"/>
+      <w:pPr>
+        <w:ind w:left="6480" w:hanging="360"/>
+      </w:pPr>
+      <w:rPr>
+        <w:rFonts w:ascii="Wingdings" w:hAnsi="Wingdings" w:hint="default"/>
+      </w:rPr>
+    </w:lvl>
+  </w:abstractNum>
+  <w:abstractNum w:abstractNumId="4" w15:restartNumberingAfterBreak="0">
     <w:nsid w:val="4E5A0FE5"/>
     <w:multiLevelType w:val="multilevel"/>
     <w:tmpl w:val="08070025"/>
     <w:lvl w:ilvl="0">
       <w:start w:val="1"/>
       <w:numFmt w:val="decimal"/>
-      <w:pStyle w:val="Heading1"/>
+      <w:pStyle w:val="berschrift1"/>
       <w:lvlText w:val="%1"/>
       <w:lvlJc w:val="left"/>
       <w:pPr>
@@ -2559,7 +3724,7 @@
     <w:lvl w:ilvl="1">
       <w:start w:val="1"/>
       <w:numFmt w:val="decimal"/>
-      <w:pStyle w:val="Heading2"/>
+      <w:pStyle w:val="berschrift2"/>
       <w:lvlText w:val="%1.%2"/>
       <w:lvlJc w:val="left"/>
       <w:pPr>
@@ -2569,7 +3734,7 @@
     <w:lvl w:ilvl="2">
       <w:start w:val="1"/>
       <w:numFmt w:val="decimal"/>
-      <w:pStyle w:val="Heading3"/>
+      <w:pStyle w:val="berschrift3"/>
       <w:lvlText w:val="%1.%2.%3"/>
       <w:lvlJc w:val="left"/>
       <w:pPr>
@@ -2579,7 +3744,7 @@
     <w:lvl w:ilvl="3">
       <w:start w:val="1"/>
       <w:numFmt w:val="decimal"/>
-      <w:pStyle w:val="Heading4"/>
+      <w:pStyle w:val="berschrift4"/>
       <w:lvlText w:val="%1.%2.%3.%4"/>
       <w:lvlJc w:val="left"/>
       <w:pPr>
@@ -2589,7 +3754,7 @@
     <w:lvl w:ilvl="4">
       <w:start w:val="1"/>
       <w:numFmt w:val="decimal"/>
-      <w:pStyle w:val="Heading5"/>
+      <w:pStyle w:val="berschrift5"/>
       <w:lvlText w:val="%1.%2.%3.%4.%5"/>
       <w:lvlJc w:val="left"/>
       <w:pPr>
@@ -2599,7 +3764,7 @@
     <w:lvl w:ilvl="5">
       <w:start w:val="1"/>
       <w:numFmt w:val="decimal"/>
-      <w:pStyle w:val="Heading6"/>
+      <w:pStyle w:val="berschrift6"/>
       <w:lvlText w:val="%1.%2.%3.%4.%5.%6"/>
       <w:lvlJc w:val="left"/>
       <w:pPr>
@@ -2609,7 +3774,7 @@
     <w:lvl w:ilvl="6">
       <w:start w:val="1"/>
       <w:numFmt w:val="decimal"/>
-      <w:pStyle w:val="Heading7"/>
+      <w:pStyle w:val="berschrift7"/>
       <w:lvlText w:val="%1.%2.%3.%4.%5.%6.%7"/>
       <w:lvlJc w:val="left"/>
       <w:pPr>
@@ -2619,7 +3784,7 @@
     <w:lvl w:ilvl="7">
       <w:start w:val="1"/>
       <w:numFmt w:val="decimal"/>
-      <w:pStyle w:val="Heading8"/>
+      <w:pStyle w:val="berschrift8"/>
       <w:lvlText w:val="%1.%2.%3.%4.%5.%6.%7.%8"/>
       <w:lvlJc w:val="left"/>
       <w:pPr>
@@ -2629,7 +3794,7 @@
     <w:lvl w:ilvl="8">
       <w:start w:val="1"/>
       <w:numFmt w:val="decimal"/>
-      <w:pStyle w:val="Heading9"/>
+      <w:pStyle w:val="berschrift9"/>
       <w:lvlText w:val="%1.%2.%3.%4.%5.%6.%7.%8.%9"/>
       <w:lvlJc w:val="left"/>
       <w:pPr>
@@ -2638,10 +3803,19 @@
     </w:lvl>
   </w:abstractNum>
   <w:num w:numId="1">
+    <w:abstractNumId w:val="4"/>
+  </w:num>
+  <w:num w:numId="2">
+    <w:abstractNumId w:val="2"/>
+  </w:num>
+  <w:num w:numId="3">
+    <w:abstractNumId w:val="0"/>
+  </w:num>
+  <w:num w:numId="4">
     <w:abstractNumId w:val="1"/>
   </w:num>
-  <w:num w:numId="2">
-    <w:abstractNumId w:val="0"/>
+  <w:num w:numId="5">
+    <w:abstractNumId w:val="3"/>
   </w:num>
 </w:numbering>
 </file>
@@ -3041,7 +4215,7 @@
     <w:lsdException w:name="Unresolved Mention" w:semiHidden="1" w:unhideWhenUsed="1"/>
     <w:lsdException w:name="Smart Link" w:semiHidden="1" w:unhideWhenUsed="1"/>
   </w:latentStyles>
-  <w:style w:type="paragraph" w:default="1" w:styleId="Normal">
+  <w:style w:type="paragraph" w:default="1" w:styleId="Standard">
     <w:name w:val="Normal"/>
     <w:qFormat/>
     <w:rsid w:val="005D1C82"/>
@@ -3052,11 +4226,11 @@
       <w:rFonts w:ascii="Arial" w:hAnsi="Arial"/>
     </w:rPr>
   </w:style>
-  <w:style w:type="paragraph" w:styleId="Heading1">
+  <w:style w:type="paragraph" w:styleId="berschrift1">
     <w:name w:val="heading 1"/>
-    <w:basedOn w:val="Normal"/>
-    <w:next w:val="Normal"/>
-    <w:link w:val="Heading1Char"/>
+    <w:basedOn w:val="Standard"/>
+    <w:next w:val="Standard"/>
+    <w:link w:val="berschrift1Zchn"/>
     <w:uiPriority w:val="9"/>
     <w:qFormat/>
     <w:rsid w:val="0007793F"/>
@@ -3077,11 +4251,11 @@
       <w:szCs w:val="32"/>
     </w:rPr>
   </w:style>
-  <w:style w:type="paragraph" w:styleId="Heading2">
+  <w:style w:type="paragraph" w:styleId="berschrift2">
     <w:name w:val="heading 2"/>
-    <w:basedOn w:val="Normal"/>
-    <w:next w:val="Normal"/>
-    <w:link w:val="Heading2Char"/>
+    <w:basedOn w:val="Standard"/>
+    <w:next w:val="Standard"/>
+    <w:link w:val="berschrift2Zchn"/>
     <w:uiPriority w:val="9"/>
     <w:unhideWhenUsed/>
     <w:qFormat/>
@@ -3104,11 +4278,11 @@
       <w:szCs w:val="26"/>
     </w:rPr>
   </w:style>
-  <w:style w:type="paragraph" w:styleId="Heading3">
+  <w:style w:type="paragraph" w:styleId="berschrift3">
     <w:name w:val="heading 3"/>
-    <w:basedOn w:val="Normal"/>
-    <w:next w:val="Normal"/>
-    <w:link w:val="Heading3Char"/>
+    <w:basedOn w:val="Standard"/>
+    <w:next w:val="Standard"/>
+    <w:link w:val="berschrift3Zchn"/>
     <w:uiPriority w:val="9"/>
     <w:unhideWhenUsed/>
     <w:qFormat/>
@@ -3130,11 +4304,11 @@
       <w:szCs w:val="24"/>
     </w:rPr>
   </w:style>
-  <w:style w:type="paragraph" w:styleId="Heading4">
+  <w:style w:type="paragraph" w:styleId="berschrift4">
     <w:name w:val="heading 4"/>
-    <w:basedOn w:val="Normal"/>
-    <w:next w:val="Normal"/>
-    <w:link w:val="Heading4Char"/>
+    <w:basedOn w:val="Standard"/>
+    <w:next w:val="Standard"/>
+    <w:link w:val="berschrift4Zchn"/>
     <w:uiPriority w:val="9"/>
     <w:unhideWhenUsed/>
     <w:qFormat/>
@@ -3156,11 +4330,11 @@
       <w:color w:val="2F5496" w:themeColor="accent1" w:themeShade="BF"/>
     </w:rPr>
   </w:style>
-  <w:style w:type="paragraph" w:styleId="Heading5">
+  <w:style w:type="paragraph" w:styleId="berschrift5">
     <w:name w:val="heading 5"/>
-    <w:basedOn w:val="Normal"/>
-    <w:next w:val="Normal"/>
-    <w:link w:val="Heading5Char"/>
+    <w:basedOn w:val="Standard"/>
+    <w:next w:val="Standard"/>
+    <w:link w:val="berschrift5Zchn"/>
     <w:uiPriority w:val="9"/>
     <w:semiHidden/>
     <w:unhideWhenUsed/>
@@ -3181,11 +4355,11 @@
       <w:color w:val="2F5496" w:themeColor="accent1" w:themeShade="BF"/>
     </w:rPr>
   </w:style>
-  <w:style w:type="paragraph" w:styleId="Heading6">
+  <w:style w:type="paragraph" w:styleId="berschrift6">
     <w:name w:val="heading 6"/>
-    <w:basedOn w:val="Normal"/>
-    <w:next w:val="Normal"/>
-    <w:link w:val="Heading6Char"/>
+    <w:basedOn w:val="Standard"/>
+    <w:next w:val="Standard"/>
+    <w:link w:val="berschrift6Zchn"/>
     <w:uiPriority w:val="9"/>
     <w:semiHidden/>
     <w:unhideWhenUsed/>
@@ -3206,11 +4380,11 @@
       <w:color w:val="1F3763" w:themeColor="accent1" w:themeShade="7F"/>
     </w:rPr>
   </w:style>
-  <w:style w:type="paragraph" w:styleId="Heading7">
+  <w:style w:type="paragraph" w:styleId="berschrift7">
     <w:name w:val="heading 7"/>
-    <w:basedOn w:val="Normal"/>
-    <w:next w:val="Normal"/>
-    <w:link w:val="Heading7Char"/>
+    <w:basedOn w:val="Standard"/>
+    <w:next w:val="Standard"/>
+    <w:link w:val="berschrift7Zchn"/>
     <w:uiPriority w:val="9"/>
     <w:semiHidden/>
     <w:unhideWhenUsed/>
@@ -3233,11 +4407,11 @@
       <w:color w:val="1F3763" w:themeColor="accent1" w:themeShade="7F"/>
     </w:rPr>
   </w:style>
-  <w:style w:type="paragraph" w:styleId="Heading8">
+  <w:style w:type="paragraph" w:styleId="berschrift8">
     <w:name w:val="heading 8"/>
-    <w:basedOn w:val="Normal"/>
-    <w:next w:val="Normal"/>
-    <w:link w:val="Heading8Char"/>
+    <w:basedOn w:val="Standard"/>
+    <w:next w:val="Standard"/>
+    <w:link w:val="berschrift8Zchn"/>
     <w:uiPriority w:val="9"/>
     <w:semiHidden/>
     <w:unhideWhenUsed/>
@@ -3260,11 +4434,11 @@
       <w:szCs w:val="21"/>
     </w:rPr>
   </w:style>
-  <w:style w:type="paragraph" w:styleId="Heading9">
+  <w:style w:type="paragraph" w:styleId="berschrift9">
     <w:name w:val="heading 9"/>
-    <w:basedOn w:val="Normal"/>
-    <w:next w:val="Normal"/>
-    <w:link w:val="Heading9Char"/>
+    <w:basedOn w:val="Standard"/>
+    <w:next w:val="Standard"/>
+    <w:link w:val="berschrift9Zchn"/>
     <w:uiPriority w:val="9"/>
     <w:semiHidden/>
     <w:unhideWhenUsed/>
@@ -3289,13 +4463,13 @@
       <w:szCs w:val="21"/>
     </w:rPr>
   </w:style>
-  <w:style w:type="character" w:default="1" w:styleId="DefaultParagraphFont">
+  <w:style w:type="character" w:default="1" w:styleId="Absatz-Standardschriftart">
     <w:name w:val="Default Paragraph Font"/>
     <w:uiPriority w:val="1"/>
     <w:semiHidden/>
     <w:unhideWhenUsed/>
   </w:style>
-  <w:style w:type="table" w:default="1" w:styleId="TableNormal">
+  <w:style w:type="table" w:default="1" w:styleId="NormaleTabelle">
     <w:name w:val="Normal Table"/>
     <w:uiPriority w:val="99"/>
     <w:semiHidden/>
@@ -3310,16 +4484,16 @@
       </w:tblCellMar>
     </w:tblPr>
   </w:style>
-  <w:style w:type="numbering" w:default="1" w:styleId="NoList">
+  <w:style w:type="numbering" w:default="1" w:styleId="KeineListe">
     <w:name w:val="No List"/>
     <w:uiPriority w:val="99"/>
     <w:semiHidden/>
     <w:unhideWhenUsed/>
   </w:style>
-  <w:style w:type="character" w:customStyle="1" w:styleId="Heading1Char">
-    <w:name w:val="Heading 1 Char"/>
-    <w:basedOn w:val="DefaultParagraphFont"/>
-    <w:link w:val="Heading1"/>
+  <w:style w:type="character" w:customStyle="1" w:styleId="berschrift1Zchn">
+    <w:name w:val="Überschrift 1 Zchn"/>
+    <w:basedOn w:val="Absatz-Standardschriftart"/>
+    <w:link w:val="berschrift1"/>
     <w:uiPriority w:val="9"/>
     <w:rsid w:val="0007793F"/>
     <w:rPr>
@@ -3330,10 +4504,10 @@
       <w:szCs w:val="32"/>
     </w:rPr>
   </w:style>
-  <w:style w:type="character" w:customStyle="1" w:styleId="Heading2Char">
-    <w:name w:val="Heading 2 Char"/>
-    <w:basedOn w:val="DefaultParagraphFont"/>
-    <w:link w:val="Heading2"/>
+  <w:style w:type="character" w:customStyle="1" w:styleId="berschrift2Zchn">
+    <w:name w:val="Überschrift 2 Zchn"/>
+    <w:basedOn w:val="Absatz-Standardschriftart"/>
+    <w:link w:val="berschrift2"/>
     <w:uiPriority w:val="9"/>
     <w:rsid w:val="0007793F"/>
     <w:rPr>
@@ -3344,11 +4518,11 @@
       <w:szCs w:val="26"/>
     </w:rPr>
   </w:style>
-  <w:style w:type="paragraph" w:styleId="Title">
+  <w:style w:type="paragraph" w:styleId="Titel">
     <w:name w:val="Title"/>
-    <w:basedOn w:val="Normal"/>
-    <w:next w:val="Normal"/>
-    <w:link w:val="TitleChar"/>
+    <w:basedOn w:val="Standard"/>
+    <w:next w:val="Standard"/>
+    <w:link w:val="TitelZchn"/>
     <w:uiPriority w:val="10"/>
     <w:qFormat/>
     <w:rsid w:val="005D1C82"/>
@@ -3364,10 +4538,10 @@
       <w:szCs w:val="56"/>
     </w:rPr>
   </w:style>
-  <w:style w:type="character" w:customStyle="1" w:styleId="TitleChar">
-    <w:name w:val="Title Char"/>
-    <w:basedOn w:val="DefaultParagraphFont"/>
-    <w:link w:val="Title"/>
+  <w:style w:type="character" w:customStyle="1" w:styleId="TitelZchn">
+    <w:name w:val="Titel Zchn"/>
+    <w:basedOn w:val="Absatz-Standardschriftart"/>
+    <w:link w:val="Titel"/>
     <w:uiPriority w:val="10"/>
     <w:rsid w:val="005D1C82"/>
     <w:rPr>
@@ -3378,10 +4552,10 @@
       <w:szCs w:val="56"/>
     </w:rPr>
   </w:style>
-  <w:style w:type="paragraph" w:styleId="Header">
+  <w:style w:type="paragraph" w:styleId="Kopfzeile">
     <w:name w:val="header"/>
-    <w:basedOn w:val="Normal"/>
-    <w:link w:val="HeaderChar"/>
+    <w:basedOn w:val="Standard"/>
+    <w:link w:val="KopfzeileZchn"/>
     <w:uiPriority w:val="99"/>
     <w:unhideWhenUsed/>
     <w:rsid w:val="005D1C82"/>
@@ -3393,20 +4567,20 @@
       <w:spacing w:after="0" w:line="240" w:lineRule="auto"/>
     </w:pPr>
   </w:style>
-  <w:style w:type="character" w:customStyle="1" w:styleId="HeaderChar">
-    <w:name w:val="Header Char"/>
-    <w:basedOn w:val="DefaultParagraphFont"/>
-    <w:link w:val="Header"/>
+  <w:style w:type="character" w:customStyle="1" w:styleId="KopfzeileZchn">
+    <w:name w:val="Kopfzeile Zchn"/>
+    <w:basedOn w:val="Absatz-Standardschriftart"/>
+    <w:link w:val="Kopfzeile"/>
     <w:uiPriority w:val="99"/>
     <w:rsid w:val="005D1C82"/>
     <w:rPr>
       <w:rFonts w:ascii="Arial" w:hAnsi="Arial"/>
     </w:rPr>
   </w:style>
-  <w:style w:type="paragraph" w:styleId="Footer">
+  <w:style w:type="paragraph" w:styleId="Fuzeile">
     <w:name w:val="footer"/>
-    <w:basedOn w:val="Normal"/>
-    <w:link w:val="FooterChar"/>
+    <w:basedOn w:val="Standard"/>
+    <w:link w:val="FuzeileZchn"/>
     <w:uiPriority w:val="99"/>
     <w:unhideWhenUsed/>
     <w:rsid w:val="005D1C82"/>
@@ -3418,19 +4592,19 @@
       <w:spacing w:after="0" w:line="240" w:lineRule="auto"/>
     </w:pPr>
   </w:style>
-  <w:style w:type="character" w:customStyle="1" w:styleId="FooterChar">
-    <w:name w:val="Footer Char"/>
-    <w:basedOn w:val="DefaultParagraphFont"/>
-    <w:link w:val="Footer"/>
+  <w:style w:type="character" w:customStyle="1" w:styleId="FuzeileZchn">
+    <w:name w:val="Fußzeile Zchn"/>
+    <w:basedOn w:val="Absatz-Standardschriftart"/>
+    <w:link w:val="Fuzeile"/>
     <w:uiPriority w:val="99"/>
     <w:rsid w:val="005D1C82"/>
     <w:rPr>
       <w:rFonts w:ascii="Arial" w:hAnsi="Arial"/>
     </w:rPr>
   </w:style>
-  <w:style w:type="character" w:styleId="PlaceholderText">
+  <w:style w:type="character" w:styleId="Platzhaltertext">
     <w:name w:val="Placeholder Text"/>
-    <w:basedOn w:val="DefaultParagraphFont"/>
+    <w:basedOn w:val="Absatz-Standardschriftart"/>
     <w:uiPriority w:val="99"/>
     <w:semiHidden/>
     <w:rsid w:val="00515B86"/>
@@ -3438,10 +4612,10 @@
       <w:color w:val="808080"/>
     </w:rPr>
   </w:style>
-  <w:style w:type="paragraph" w:styleId="TOCHeading">
+  <w:style w:type="paragraph" w:styleId="Inhaltsverzeichnisberschrift">
     <w:name w:val="TOC Heading"/>
-    <w:basedOn w:val="Heading1"/>
-    <w:next w:val="Normal"/>
+    <w:basedOn w:val="berschrift1"/>
+    <w:next w:val="Standard"/>
     <w:uiPriority w:val="39"/>
     <w:unhideWhenUsed/>
     <w:qFormat/>
@@ -3459,10 +4633,10 @@
       <w:lang w:eastAsia="de-CH"/>
     </w:rPr>
   </w:style>
-  <w:style w:type="paragraph" w:styleId="TOC1">
+  <w:style w:type="paragraph" w:styleId="Verzeichnis1">
     <w:name w:val="toc 1"/>
-    <w:basedOn w:val="Normal"/>
-    <w:next w:val="Normal"/>
+    <w:basedOn w:val="Standard"/>
+    <w:next w:val="Standard"/>
     <w:autoRedefine/>
     <w:uiPriority w:val="39"/>
     <w:unhideWhenUsed/>
@@ -3471,10 +4645,10 @@
       <w:spacing w:after="100"/>
     </w:pPr>
   </w:style>
-  <w:style w:type="paragraph" w:styleId="TOC2">
+  <w:style w:type="paragraph" w:styleId="Verzeichnis2">
     <w:name w:val="toc 2"/>
-    <w:basedOn w:val="Normal"/>
-    <w:next w:val="Normal"/>
+    <w:basedOn w:val="Standard"/>
+    <w:next w:val="Standard"/>
     <w:autoRedefine/>
     <w:uiPriority w:val="39"/>
     <w:unhideWhenUsed/>
@@ -3486,7 +4660,7 @@
   </w:style>
   <w:style w:type="character" w:styleId="Hyperlink">
     <w:name w:val="Hyperlink"/>
-    <w:basedOn w:val="DefaultParagraphFont"/>
+    <w:basedOn w:val="Absatz-Standardschriftart"/>
     <w:uiPriority w:val="99"/>
     <w:unhideWhenUsed/>
     <w:rsid w:val="00590005"/>
@@ -3495,10 +4669,10 @@
       <w:u w:val="single"/>
     </w:rPr>
   </w:style>
-  <w:style w:type="character" w:customStyle="1" w:styleId="Heading3Char">
-    <w:name w:val="Heading 3 Char"/>
-    <w:basedOn w:val="DefaultParagraphFont"/>
-    <w:link w:val="Heading3"/>
+  <w:style w:type="character" w:customStyle="1" w:styleId="berschrift3Zchn">
+    <w:name w:val="Überschrift 3 Zchn"/>
+    <w:basedOn w:val="Absatz-Standardschriftart"/>
+    <w:link w:val="berschrift3"/>
     <w:uiPriority w:val="9"/>
     <w:rsid w:val="00590005"/>
     <w:rPr>
@@ -3508,10 +4682,10 @@
       <w:szCs w:val="24"/>
     </w:rPr>
   </w:style>
-  <w:style w:type="character" w:customStyle="1" w:styleId="Heading4Char">
-    <w:name w:val="Heading 4 Char"/>
-    <w:basedOn w:val="DefaultParagraphFont"/>
-    <w:link w:val="Heading4"/>
+  <w:style w:type="character" w:customStyle="1" w:styleId="berschrift4Zchn">
+    <w:name w:val="Überschrift 4 Zchn"/>
+    <w:basedOn w:val="Absatz-Standardschriftart"/>
+    <w:link w:val="berschrift4"/>
     <w:uiPriority w:val="9"/>
     <w:semiHidden/>
     <w:rsid w:val="00590005"/>
@@ -3522,10 +4696,10 @@
       <w:color w:val="2F5496" w:themeColor="accent1" w:themeShade="BF"/>
     </w:rPr>
   </w:style>
-  <w:style w:type="character" w:customStyle="1" w:styleId="Heading5Char">
-    <w:name w:val="Heading 5 Char"/>
-    <w:basedOn w:val="DefaultParagraphFont"/>
-    <w:link w:val="Heading5"/>
+  <w:style w:type="character" w:customStyle="1" w:styleId="berschrift5Zchn">
+    <w:name w:val="Überschrift 5 Zchn"/>
+    <w:basedOn w:val="Absatz-Standardschriftart"/>
+    <w:link w:val="berschrift5"/>
     <w:uiPriority w:val="9"/>
     <w:semiHidden/>
     <w:rsid w:val="00590005"/>
@@ -3534,10 +4708,10 @@
       <w:color w:val="2F5496" w:themeColor="accent1" w:themeShade="BF"/>
     </w:rPr>
   </w:style>
-  <w:style w:type="character" w:customStyle="1" w:styleId="Heading6Char">
-    <w:name w:val="Heading 6 Char"/>
-    <w:basedOn w:val="DefaultParagraphFont"/>
-    <w:link w:val="Heading6"/>
+  <w:style w:type="character" w:customStyle="1" w:styleId="berschrift6Zchn">
+    <w:name w:val="Überschrift 6 Zchn"/>
+    <w:basedOn w:val="Absatz-Standardschriftart"/>
+    <w:link w:val="berschrift6"/>
     <w:uiPriority w:val="9"/>
     <w:semiHidden/>
     <w:rsid w:val="00590005"/>
@@ -3546,10 +4720,10 @@
       <w:color w:val="1F3763" w:themeColor="accent1" w:themeShade="7F"/>
     </w:rPr>
   </w:style>
-  <w:style w:type="character" w:customStyle="1" w:styleId="Heading7Char">
-    <w:name w:val="Heading 7 Char"/>
-    <w:basedOn w:val="DefaultParagraphFont"/>
-    <w:link w:val="Heading7"/>
+  <w:style w:type="character" w:customStyle="1" w:styleId="berschrift7Zchn">
+    <w:name w:val="Überschrift 7 Zchn"/>
+    <w:basedOn w:val="Absatz-Standardschriftart"/>
+    <w:link w:val="berschrift7"/>
     <w:uiPriority w:val="9"/>
     <w:semiHidden/>
     <w:rsid w:val="00590005"/>
@@ -3560,10 +4734,10 @@
       <w:color w:val="1F3763" w:themeColor="accent1" w:themeShade="7F"/>
     </w:rPr>
   </w:style>
-  <w:style w:type="character" w:customStyle="1" w:styleId="Heading8Char">
-    <w:name w:val="Heading 8 Char"/>
-    <w:basedOn w:val="DefaultParagraphFont"/>
-    <w:link w:val="Heading8"/>
+  <w:style w:type="character" w:customStyle="1" w:styleId="berschrift8Zchn">
+    <w:name w:val="Überschrift 8 Zchn"/>
+    <w:basedOn w:val="Absatz-Standardschriftart"/>
+    <w:link w:val="berschrift8"/>
     <w:uiPriority w:val="9"/>
     <w:semiHidden/>
     <w:rsid w:val="00590005"/>
@@ -3574,10 +4748,10 @@
       <w:szCs w:val="21"/>
     </w:rPr>
   </w:style>
-  <w:style w:type="character" w:customStyle="1" w:styleId="Heading9Char">
-    <w:name w:val="Heading 9 Char"/>
-    <w:basedOn w:val="DefaultParagraphFont"/>
-    <w:link w:val="Heading9"/>
+  <w:style w:type="character" w:customStyle="1" w:styleId="berschrift9Zchn">
+    <w:name w:val="Überschrift 9 Zchn"/>
+    <w:basedOn w:val="Absatz-Standardschriftart"/>
+    <w:link w:val="berschrift9"/>
     <w:uiPriority w:val="9"/>
     <w:semiHidden/>
     <w:rsid w:val="00590005"/>
@@ -3590,10 +4764,10 @@
       <w:szCs w:val="21"/>
     </w:rPr>
   </w:style>
-  <w:style w:type="paragraph" w:styleId="TOC3">
+  <w:style w:type="paragraph" w:styleId="Verzeichnis3">
     <w:name w:val="toc 3"/>
-    <w:basedOn w:val="Normal"/>
-    <w:next w:val="Normal"/>
+    <w:basedOn w:val="Standard"/>
+    <w:next w:val="Standard"/>
     <w:autoRedefine/>
     <w:uiPriority w:val="39"/>
     <w:unhideWhenUsed/>
@@ -3605,7 +4779,7 @@
   </w:style>
   <w:style w:type="paragraph" w:customStyle="1" w:styleId="Code">
     <w:name w:val="Code"/>
-    <w:basedOn w:val="Normal"/>
+    <w:basedOn w:val="Standard"/>
     <w:qFormat/>
     <w:rsid w:val="00764D61"/>
     <w:pPr>
@@ -3623,9 +4797,9 @@
       <w:rFonts w:ascii="Courier New" w:hAnsi="Courier New"/>
     </w:rPr>
   </w:style>
-  <w:style w:type="paragraph" w:styleId="NoSpacing">
+  <w:style w:type="paragraph" w:styleId="KeinLeerraum">
     <w:name w:val="No Spacing"/>
-    <w:link w:val="NoSpacingChar"/>
+    <w:link w:val="KeinLeerraumZchn"/>
     <w:uiPriority w:val="1"/>
     <w:qFormat/>
     <w:rsid w:val="00AE68A5"/>
@@ -3637,10 +4811,10 @@
       <w:lang w:eastAsia="de-CH"/>
     </w:rPr>
   </w:style>
-  <w:style w:type="character" w:customStyle="1" w:styleId="NoSpacingChar">
-    <w:name w:val="No Spacing Char"/>
-    <w:basedOn w:val="DefaultParagraphFont"/>
-    <w:link w:val="NoSpacing"/>
+  <w:style w:type="character" w:customStyle="1" w:styleId="KeinLeerraumZchn">
+    <w:name w:val="Kein Leerraum Zchn"/>
+    <w:basedOn w:val="Absatz-Standardschriftart"/>
+    <w:link w:val="KeinLeerraum"/>
     <w:uiPriority w:val="1"/>
     <w:rsid w:val="00AE68A5"/>
     <w:rPr>
@@ -3648,9 +4822,9 @@
       <w:lang w:eastAsia="de-CH"/>
     </w:rPr>
   </w:style>
-  <w:style w:type="paragraph" w:styleId="ListParagraph">
+  <w:style w:type="paragraph" w:styleId="Listenabsatz">
     <w:name w:val="List Paragraph"/>
-    <w:basedOn w:val="Normal"/>
+    <w:basedOn w:val="Standard"/>
     <w:uiPriority w:val="34"/>
     <w:qFormat/>
     <w:rsid w:val="00BE475B"/>
@@ -3658,6 +4832,18 @@
       <w:ind w:left="720"/>
       <w:contextualSpacing/>
     </w:pPr>
+  </w:style>
+  <w:style w:type="character" w:styleId="NichtaufgelsteErwhnung">
+    <w:name w:val="Unresolved Mention"/>
+    <w:basedOn w:val="Absatz-Standardschriftart"/>
+    <w:uiPriority w:val="99"/>
+    <w:semiHidden/>
+    <w:unhideWhenUsed/>
+    <w:rsid w:val="007B0E3D"/>
+    <w:rPr>
+      <w:color w:val="605E5C"/>
+      <w:shd w:val="clear" w:color="auto" w:fill="E1DFDD"/>
+    </w:rPr>
   </w:style>
 </w:styles>
 </file>

</xml_diff>

<commit_message>
last changes in documentation
</commit_message>
<xml_diff>
--- a/documentation/documentation.docx
+++ b/documentation/documentation.docx
@@ -128,6 +128,28 @@
                                 </w14:textOutline>
                               </w:rPr>
                             </w:pPr>
+                          </w:p>
+                          <w:p>
+                            <w:pPr>
+                              <w:jc w:val="center"/>
+                              <w:rPr>
+                                <w:b/>
+                                <w:bCs/>
+                                <w:color w:val="000000" w:themeColor="text1"/>
+                                <w:sz w:val="96"/>
+                                <w:szCs w:val="96"/>
+                                <w14:shadow w14:blurRad="38100" w14:dist="19050" w14:dir="2700000" w14:sx="100000" w14:sy="100000" w14:kx="0" w14:ky="0" w14:algn="tl">
+                                  <w14:schemeClr w14:val="dk1">
+                                    <w14:alpha w14:val="60000"/>
+                                  </w14:schemeClr>
+                                </w14:shadow>
+                                <w14:textOutline w14:w="0" w14:cap="flat" w14:cmpd="sng" w14:algn="ctr">
+                                  <w14:noFill/>
+                                  <w14:prstDash w14:val="solid"/>
+                                  <w14:round/>
+                                </w14:textOutline>
+                              </w:rPr>
+                            </w:pPr>
                             <w:r>
                               <w:rPr>
                                 <w:b/>
@@ -147,6 +169,90 @@
                                 </w14:textOutline>
                               </w:rPr>
                               <w:t>Dokumentation</w:t>
+                            </w:r>
+                          </w:p>
+                          <w:p>
+                            <w:pPr>
+                              <w:jc w:val="center"/>
+                              <w:rPr>
+                                <w:b/>
+                                <w:bCs/>
+                                <w:color w:val="000000" w:themeColor="text1"/>
+                                <w:sz w:val="52"/>
+                                <w:szCs w:val="52"/>
+                                <w14:shadow w14:blurRad="38100" w14:dist="19050" w14:dir="2700000" w14:sx="100000" w14:sy="100000" w14:kx="0" w14:ky="0" w14:algn="tl">
+                                  <w14:schemeClr w14:val="dk1">
+                                    <w14:alpha w14:val="60000"/>
+                                  </w14:schemeClr>
+                                </w14:shadow>
+                                <w14:textOutline w14:w="0" w14:cap="flat" w14:cmpd="sng" w14:algn="ctr">
+                                  <w14:noFill/>
+                                  <w14:prstDash w14:val="solid"/>
+                                  <w14:round/>
+                                </w14:textOutline>
+                              </w:rPr>
+                            </w:pPr>
+                            <w:r>
+                              <w:rPr>
+                                <w:b/>
+                                <w:bCs/>
+                                <w:color w:val="000000" w:themeColor="text1"/>
+                                <w:sz w:val="52"/>
+                                <w:szCs w:val="52"/>
+                                <w14:shadow w14:blurRad="38100" w14:dist="19050" w14:dir="2700000" w14:sx="100000" w14:sy="100000" w14:kx="0" w14:ky="0" w14:algn="tl">
+                                  <w14:schemeClr w14:val="dk1">
+                                    <w14:alpha w14:val="60000"/>
+                                  </w14:schemeClr>
+                                </w14:shadow>
+                                <w14:textOutline w14:w="0" w14:cap="flat" w14:cmpd="sng" w14:algn="ctr">
+                                  <w14:noFill/>
+                                  <w14:prstDash w14:val="solid"/>
+                                  <w14:round/>
+                                </w14:textOutline>
+                              </w:rPr>
+                              <w:t>Order-Management</w:t>
+                            </w:r>
+                          </w:p>
+                          <w:p>
+                            <w:pPr>
+                              <w:jc w:val="center"/>
+                              <w:rPr>
+                                <w:b/>
+                                <w:bCs/>
+                                <w:color w:val="000000" w:themeColor="text1"/>
+                                <w:sz w:val="32"/>
+                                <w:szCs w:val="32"/>
+                                <w14:shadow w14:blurRad="38100" w14:dist="19050" w14:dir="2700000" w14:sx="100000" w14:sy="100000" w14:kx="0" w14:ky="0" w14:algn="tl">
+                                  <w14:schemeClr w14:val="dk1">
+                                    <w14:alpha w14:val="60000"/>
+                                  </w14:schemeClr>
+                                </w14:shadow>
+                                <w14:textOutline w14:w="0" w14:cap="flat" w14:cmpd="sng" w14:algn="ctr">
+                                  <w14:noFill/>
+                                  <w14:prstDash w14:val="solid"/>
+                                  <w14:round/>
+                                </w14:textOutline>
+                              </w:rPr>
+                            </w:pPr>
+                            <w:r>
+                              <w:rPr>
+                                <w:b/>
+                                <w:bCs/>
+                                <w:color w:val="000000" w:themeColor="text1"/>
+                                <w:sz w:val="32"/>
+                                <w:szCs w:val="32"/>
+                                <w14:shadow w14:blurRad="38100" w14:dist="19050" w14:dir="2700000" w14:sx="100000" w14:sy="100000" w14:kx="0" w14:ky="0" w14:algn="tl">
+                                  <w14:schemeClr w14:val="dk1">
+                                    <w14:alpha w14:val="60000"/>
+                                  </w14:schemeClr>
+                                </w14:shadow>
+                                <w14:textOutline w14:w="0" w14:cap="flat" w14:cmpd="sng" w14:algn="ctr">
+                                  <w14:noFill/>
+                                  <w14:prstDash w14:val="solid"/>
+                                  <w14:round/>
+                                </w14:textOutline>
+                              </w:rPr>
+                              <w:t>Raphael Wirth &amp; Ricardo Coelho</w:t>
                             </w:r>
                           </w:p>
                         </w:txbxContent>
@@ -196,6 +302,28 @@
                           </w14:textOutline>
                         </w:rPr>
                       </w:pPr>
+                    </w:p>
+                    <w:p>
+                      <w:pPr>
+                        <w:jc w:val="center"/>
+                        <w:rPr>
+                          <w:b/>
+                          <w:bCs/>
+                          <w:color w:val="000000" w:themeColor="text1"/>
+                          <w:sz w:val="96"/>
+                          <w:szCs w:val="96"/>
+                          <w14:shadow w14:blurRad="38100" w14:dist="19050" w14:dir="2700000" w14:sx="100000" w14:sy="100000" w14:kx="0" w14:ky="0" w14:algn="tl">
+                            <w14:schemeClr w14:val="dk1">
+                              <w14:alpha w14:val="60000"/>
+                            </w14:schemeClr>
+                          </w14:shadow>
+                          <w14:textOutline w14:w="0" w14:cap="flat" w14:cmpd="sng" w14:algn="ctr">
+                            <w14:noFill/>
+                            <w14:prstDash w14:val="solid"/>
+                            <w14:round/>
+                          </w14:textOutline>
+                        </w:rPr>
+                      </w:pPr>
                       <w:r>
                         <w:rPr>
                           <w:b/>
@@ -215,6 +343,90 @@
                           </w14:textOutline>
                         </w:rPr>
                         <w:t>Dokumentation</w:t>
+                      </w:r>
+                    </w:p>
+                    <w:p>
+                      <w:pPr>
+                        <w:jc w:val="center"/>
+                        <w:rPr>
+                          <w:b/>
+                          <w:bCs/>
+                          <w:color w:val="000000" w:themeColor="text1"/>
+                          <w:sz w:val="52"/>
+                          <w:szCs w:val="52"/>
+                          <w14:shadow w14:blurRad="38100" w14:dist="19050" w14:dir="2700000" w14:sx="100000" w14:sy="100000" w14:kx="0" w14:ky="0" w14:algn="tl">
+                            <w14:schemeClr w14:val="dk1">
+                              <w14:alpha w14:val="60000"/>
+                            </w14:schemeClr>
+                          </w14:shadow>
+                          <w14:textOutline w14:w="0" w14:cap="flat" w14:cmpd="sng" w14:algn="ctr">
+                            <w14:noFill/>
+                            <w14:prstDash w14:val="solid"/>
+                            <w14:round/>
+                          </w14:textOutline>
+                        </w:rPr>
+                      </w:pPr>
+                      <w:r>
+                        <w:rPr>
+                          <w:b/>
+                          <w:bCs/>
+                          <w:color w:val="000000" w:themeColor="text1"/>
+                          <w:sz w:val="52"/>
+                          <w:szCs w:val="52"/>
+                          <w14:shadow w14:blurRad="38100" w14:dist="19050" w14:dir="2700000" w14:sx="100000" w14:sy="100000" w14:kx="0" w14:ky="0" w14:algn="tl">
+                            <w14:schemeClr w14:val="dk1">
+                              <w14:alpha w14:val="60000"/>
+                            </w14:schemeClr>
+                          </w14:shadow>
+                          <w14:textOutline w14:w="0" w14:cap="flat" w14:cmpd="sng" w14:algn="ctr">
+                            <w14:noFill/>
+                            <w14:prstDash w14:val="solid"/>
+                            <w14:round/>
+                          </w14:textOutline>
+                        </w:rPr>
+                        <w:t>Order-Management</w:t>
+                      </w:r>
+                    </w:p>
+                    <w:p>
+                      <w:pPr>
+                        <w:jc w:val="center"/>
+                        <w:rPr>
+                          <w:b/>
+                          <w:bCs/>
+                          <w:color w:val="000000" w:themeColor="text1"/>
+                          <w:sz w:val="32"/>
+                          <w:szCs w:val="32"/>
+                          <w14:shadow w14:blurRad="38100" w14:dist="19050" w14:dir="2700000" w14:sx="100000" w14:sy="100000" w14:kx="0" w14:ky="0" w14:algn="tl">
+                            <w14:schemeClr w14:val="dk1">
+                              <w14:alpha w14:val="60000"/>
+                            </w14:schemeClr>
+                          </w14:shadow>
+                          <w14:textOutline w14:w="0" w14:cap="flat" w14:cmpd="sng" w14:algn="ctr">
+                            <w14:noFill/>
+                            <w14:prstDash w14:val="solid"/>
+                            <w14:round/>
+                          </w14:textOutline>
+                        </w:rPr>
+                      </w:pPr>
+                      <w:r>
+                        <w:rPr>
+                          <w:b/>
+                          <w:bCs/>
+                          <w:color w:val="000000" w:themeColor="text1"/>
+                          <w:sz w:val="32"/>
+                          <w:szCs w:val="32"/>
+                          <w14:shadow w14:blurRad="38100" w14:dist="19050" w14:dir="2700000" w14:sx="100000" w14:sy="100000" w14:kx="0" w14:ky="0" w14:algn="tl">
+                            <w14:schemeClr w14:val="dk1">
+                              <w14:alpha w14:val="60000"/>
+                            </w14:schemeClr>
+                          </w14:shadow>
+                          <w14:textOutline w14:w="0" w14:cap="flat" w14:cmpd="sng" w14:algn="ctr">
+                            <w14:noFill/>
+                            <w14:prstDash w14:val="solid"/>
+                            <w14:round/>
+                          </w14:textOutline>
+                        </w:rPr>
+                        <w:t>Raphael Wirth &amp; Ricardo Coelho</w:t>
                       </w:r>
                     </w:p>
                   </w:txbxContent>
@@ -297,7 +509,7 @@
           <w:r>
             <w:fldChar w:fldCharType="separate"/>
           </w:r>
-          <w:hyperlink w:anchor="_Toc63418084" w:history="1">
+          <w:hyperlink w:anchor="_Toc65311357" w:history="1">
             <w:r>
               <w:rPr>
                 <w:rStyle w:val="Hyperlink"/>
@@ -339,7 +551,7 @@
                 <w:noProof/>
                 <w:webHidden/>
               </w:rPr>
-              <w:instrText xml:space="preserve"> PAGEREF _Toc63418084 \h </w:instrText>
+              <w:instrText xml:space="preserve"> PAGEREF _Toc65311357 \h </w:instrText>
             </w:r>
             <w:r>
               <w:rPr>
@@ -383,7 +595,7 @@
               <w:lang w:eastAsia="de-CH"/>
             </w:rPr>
           </w:pPr>
-          <w:hyperlink w:anchor="_Toc63418085" w:history="1">
+          <w:hyperlink w:anchor="_Toc65311358" w:history="1">
             <w:r>
               <w:rPr>
                 <w:rStyle w:val="Hyperlink"/>
@@ -425,7 +637,7 @@
                 <w:noProof/>
                 <w:webHidden/>
               </w:rPr>
-              <w:instrText xml:space="preserve"> PAGEREF _Toc63418085 \h </w:instrText>
+              <w:instrText xml:space="preserve"> PAGEREF _Toc65311358 \h </w:instrText>
             </w:r>
             <w:r>
               <w:rPr>
@@ -469,7 +681,7 @@
               <w:lang w:eastAsia="de-CH"/>
             </w:rPr>
           </w:pPr>
-          <w:hyperlink w:anchor="_Toc63418086" w:history="1">
+          <w:hyperlink w:anchor="_Toc65311359" w:history="1">
             <w:r>
               <w:rPr>
                 <w:rStyle w:val="Hyperlink"/>
@@ -511,7 +723,7 @@
                 <w:noProof/>
                 <w:webHidden/>
               </w:rPr>
-              <w:instrText xml:space="preserve"> PAGEREF _Toc63418086 \h </w:instrText>
+              <w:instrText xml:space="preserve"> PAGEREF _Toc65311359 \h </w:instrText>
             </w:r>
             <w:r>
               <w:rPr>
@@ -555,7 +767,7 @@
               <w:lang w:eastAsia="de-CH"/>
             </w:rPr>
           </w:pPr>
-          <w:hyperlink w:anchor="_Toc63418087" w:history="1">
+          <w:hyperlink w:anchor="_Toc65311360" w:history="1">
             <w:r>
               <w:rPr>
                 <w:rStyle w:val="Hyperlink"/>
@@ -597,7 +809,7 @@
                 <w:noProof/>
                 <w:webHidden/>
               </w:rPr>
-              <w:instrText xml:space="preserve"> PAGEREF _Toc63418087 \h </w:instrText>
+              <w:instrText xml:space="preserve"> PAGEREF _Toc65311360 \h </w:instrText>
             </w:r>
             <w:r>
               <w:rPr>
@@ -641,7 +853,7 @@
               <w:lang w:eastAsia="de-CH"/>
             </w:rPr>
           </w:pPr>
-          <w:hyperlink w:anchor="_Toc63418088" w:history="1">
+          <w:hyperlink w:anchor="_Toc65311361" w:history="1">
             <w:r>
               <w:rPr>
                 <w:rStyle w:val="Hyperlink"/>
@@ -683,7 +895,7 @@
                 <w:noProof/>
                 <w:webHidden/>
               </w:rPr>
-              <w:instrText xml:space="preserve"> PAGEREF _Toc63418088 \h </w:instrText>
+              <w:instrText xml:space="preserve"> PAGEREF _Toc65311361 \h </w:instrText>
             </w:r>
             <w:r>
               <w:rPr>
@@ -727,7 +939,7 @@
               <w:lang w:eastAsia="de-CH"/>
             </w:rPr>
           </w:pPr>
-          <w:hyperlink w:anchor="_Toc63418089" w:history="1">
+          <w:hyperlink w:anchor="_Toc65311362" w:history="1">
             <w:r>
               <w:rPr>
                 <w:rStyle w:val="Hyperlink"/>
@@ -769,7 +981,7 @@
                 <w:noProof/>
                 <w:webHidden/>
               </w:rPr>
-              <w:instrText xml:space="preserve"> PAGEREF _Toc63418089 \h </w:instrText>
+              <w:instrText xml:space="preserve"> PAGEREF _Toc65311362 \h </w:instrText>
             </w:r>
             <w:r>
               <w:rPr>
@@ -813,7 +1025,7 @@
               <w:lang w:eastAsia="de-CH"/>
             </w:rPr>
           </w:pPr>
-          <w:hyperlink w:anchor="_Toc63418090" w:history="1">
+          <w:hyperlink w:anchor="_Toc65311363" w:history="1">
             <w:r>
               <w:rPr>
                 <w:rStyle w:val="Hyperlink"/>
@@ -855,7 +1067,7 @@
                 <w:noProof/>
                 <w:webHidden/>
               </w:rPr>
-              <w:instrText xml:space="preserve"> PAGEREF _Toc63418090 \h </w:instrText>
+              <w:instrText xml:space="preserve"> PAGEREF _Toc65311363 \h </w:instrText>
             </w:r>
             <w:r>
               <w:rPr>
@@ -899,7 +1111,7 @@
               <w:lang w:eastAsia="de-CH"/>
             </w:rPr>
           </w:pPr>
-          <w:hyperlink w:anchor="_Toc63418091" w:history="1">
+          <w:hyperlink w:anchor="_Toc65311364" w:history="1">
             <w:r>
               <w:rPr>
                 <w:rStyle w:val="Hyperlink"/>
@@ -941,7 +1153,7 @@
                 <w:noProof/>
                 <w:webHidden/>
               </w:rPr>
-              <w:instrText xml:space="preserve"> PAGEREF _Toc63418091 \h </w:instrText>
+              <w:instrText xml:space="preserve"> PAGEREF _Toc65311364 \h </w:instrText>
             </w:r>
             <w:r>
               <w:rPr>
@@ -985,7 +1197,7 @@
               <w:lang w:eastAsia="de-CH"/>
             </w:rPr>
           </w:pPr>
-          <w:hyperlink w:anchor="_Toc63418092" w:history="1">
+          <w:hyperlink w:anchor="_Toc65311365" w:history="1">
             <w:r>
               <w:rPr>
                 <w:rStyle w:val="Hyperlink"/>
@@ -1027,7 +1239,7 @@
                 <w:noProof/>
                 <w:webHidden/>
               </w:rPr>
-              <w:instrText xml:space="preserve"> PAGEREF _Toc63418092 \h </w:instrText>
+              <w:instrText xml:space="preserve"> PAGEREF _Toc65311365 \h </w:instrText>
             </w:r>
             <w:r>
               <w:rPr>
@@ -1071,7 +1283,7 @@
               <w:lang w:eastAsia="de-CH"/>
             </w:rPr>
           </w:pPr>
-          <w:hyperlink w:anchor="_Toc63418093" w:history="1">
+          <w:hyperlink w:anchor="_Toc65311366" w:history="1">
             <w:r>
               <w:rPr>
                 <w:rStyle w:val="Hyperlink"/>
@@ -1113,7 +1325,7 @@
                 <w:noProof/>
                 <w:webHidden/>
               </w:rPr>
-              <w:instrText xml:space="preserve"> PAGEREF _Toc63418093 \h </w:instrText>
+              <w:instrText xml:space="preserve"> PAGEREF _Toc65311366 \h </w:instrText>
             </w:r>
             <w:r>
               <w:rPr>
@@ -1157,7 +1369,7 @@
               <w:lang w:eastAsia="de-CH"/>
             </w:rPr>
           </w:pPr>
-          <w:hyperlink w:anchor="_Toc63418094" w:history="1">
+          <w:hyperlink w:anchor="_Toc65311367" w:history="1">
             <w:r>
               <w:rPr>
                 <w:rStyle w:val="Hyperlink"/>
@@ -1199,7 +1411,93 @@
                 <w:noProof/>
                 <w:webHidden/>
               </w:rPr>
-              <w:instrText xml:space="preserve"> PAGEREF _Toc63418094 \h </w:instrText>
+              <w:instrText xml:space="preserve"> PAGEREF _Toc65311367 \h </w:instrText>
+            </w:r>
+            <w:r>
+              <w:rPr>
+                <w:noProof/>
+                <w:webHidden/>
+              </w:rPr>
+            </w:r>
+            <w:r>
+              <w:rPr>
+                <w:noProof/>
+                <w:webHidden/>
+              </w:rPr>
+              <w:fldChar w:fldCharType="separate"/>
+            </w:r>
+            <w:r>
+              <w:rPr>
+                <w:noProof/>
+                <w:webHidden/>
+              </w:rPr>
+              <w:t>VII</w:t>
+            </w:r>
+            <w:r>
+              <w:rPr>
+                <w:noProof/>
+                <w:webHidden/>
+              </w:rPr>
+              <w:fldChar w:fldCharType="end"/>
+            </w:r>
+          </w:hyperlink>
+        </w:p>
+        <w:p>
+          <w:pPr>
+            <w:pStyle w:val="Verzeichnis2"/>
+            <w:tabs>
+              <w:tab w:val="left" w:pos="880"/>
+              <w:tab w:val="right" w:leader="dot" w:pos="9062"/>
+            </w:tabs>
+            <w:rPr>
+              <w:rFonts w:asciiTheme="minorHAnsi" w:eastAsiaTheme="minorEastAsia" w:hAnsiTheme="minorHAnsi"/>
+              <w:noProof/>
+              <w:lang w:eastAsia="de-CH"/>
+            </w:rPr>
+          </w:pPr>
+          <w:hyperlink w:anchor="_Toc65311368" w:history="1">
+            <w:r>
+              <w:rPr>
+                <w:rStyle w:val="Hyperlink"/>
+                <w:noProof/>
+              </w:rPr>
+              <w:t>4.1</w:t>
+            </w:r>
+            <w:r>
+              <w:rPr>
+                <w:rFonts w:asciiTheme="minorHAnsi" w:eastAsiaTheme="minorEastAsia" w:hAnsiTheme="minorHAnsi"/>
+                <w:noProof/>
+                <w:lang w:eastAsia="de-CH"/>
+              </w:rPr>
+              <w:tab/>
+            </w:r>
+            <w:r>
+              <w:rPr>
+                <w:rStyle w:val="Hyperlink"/>
+                <w:noProof/>
+              </w:rPr>
+              <w:t>Speziallfall Bills</w:t>
+            </w:r>
+            <w:r>
+              <w:rPr>
+                <w:noProof/>
+                <w:webHidden/>
+              </w:rPr>
+              <w:tab/>
+            </w:r>
+            <w:r>
+              <w:rPr>
+                <w:noProof/>
+                <w:webHidden/>
+              </w:rPr>
+              <w:fldChar w:fldCharType="begin"/>
+            </w:r>
+            <w:r>
+              <w:rPr>
+                <w:noProof/>
+                <w:webHidden/>
+              </w:rPr>
+              <w:instrText xml:space="preserve"> PAGEREF _Toc65311368 \h </w:instrText>
             </w:r>
             <w:r>
               <w:rPr>
@@ -1243,7 +1541,7 @@
               <w:lang w:eastAsia="de-CH"/>
             </w:rPr>
           </w:pPr>
-          <w:hyperlink w:anchor="_Toc63418095" w:history="1">
+          <w:hyperlink w:anchor="_Toc65311369" w:history="1">
             <w:r>
               <w:rPr>
                 <w:rStyle w:val="Hyperlink"/>
@@ -1285,7 +1583,7 @@
                 <w:noProof/>
                 <w:webHidden/>
               </w:rPr>
-              <w:instrText xml:space="preserve"> PAGEREF _Toc63418095 \h </w:instrText>
+              <w:instrText xml:space="preserve"> PAGEREF _Toc65311369 \h </w:instrText>
             </w:r>
             <w:r>
               <w:rPr>
@@ -1329,7 +1627,7 @@
               <w:lang w:eastAsia="de-CH"/>
             </w:rPr>
           </w:pPr>
-          <w:hyperlink w:anchor="_Toc63418096" w:history="1">
+          <w:hyperlink w:anchor="_Toc65311370" w:history="1">
             <w:r>
               <w:rPr>
                 <w:rStyle w:val="Hyperlink"/>
@@ -1371,7 +1669,7 @@
                 <w:noProof/>
                 <w:webHidden/>
               </w:rPr>
-              <w:instrText xml:space="preserve"> PAGEREF _Toc63418096 \h </w:instrText>
+              <w:instrText xml:space="preserve"> PAGEREF _Toc65311370 \h </w:instrText>
             </w:r>
             <w:r>
               <w:rPr>
@@ -1415,7 +1713,7 @@
               <w:lang w:eastAsia="de-CH"/>
             </w:rPr>
           </w:pPr>
-          <w:hyperlink w:anchor="_Toc63418097" w:history="1">
+          <w:hyperlink w:anchor="_Toc65311371" w:history="1">
             <w:r>
               <w:rPr>
                 <w:rStyle w:val="Hyperlink"/>
@@ -1457,7 +1755,7 @@
                 <w:noProof/>
                 <w:webHidden/>
               </w:rPr>
-              <w:instrText xml:space="preserve"> PAGEREF _Toc63418097 \h </w:instrText>
+              <w:instrText xml:space="preserve"> PAGEREF _Toc65311371 \h </w:instrText>
             </w:r>
             <w:r>
               <w:rPr>
@@ -1501,7 +1799,7 @@
               <w:lang w:eastAsia="de-CH"/>
             </w:rPr>
           </w:pPr>
-          <w:hyperlink w:anchor="_Toc63418098" w:history="1">
+          <w:hyperlink w:anchor="_Toc65311372" w:history="1">
             <w:r>
               <w:rPr>
                 <w:rStyle w:val="Hyperlink"/>
@@ -1543,7 +1841,7 @@
                 <w:noProof/>
                 <w:webHidden/>
               </w:rPr>
-              <w:instrText xml:space="preserve"> PAGEREF _Toc63418098 \h </w:instrText>
+              <w:instrText xml:space="preserve"> PAGEREF _Toc65311372 \h </w:instrText>
             </w:r>
             <w:r>
               <w:rPr>
@@ -1587,7 +1885,7 @@
               <w:lang w:eastAsia="de-CH"/>
             </w:rPr>
           </w:pPr>
-          <w:hyperlink w:anchor="_Toc63418099" w:history="1">
+          <w:hyperlink w:anchor="_Toc65311373" w:history="1">
             <w:r>
               <w:rPr>
                 <w:rStyle w:val="Hyperlink"/>
@@ -1629,7 +1927,7 @@
                 <w:noProof/>
                 <w:webHidden/>
               </w:rPr>
-              <w:instrText xml:space="preserve"> PAGEREF _Toc63418099 \h </w:instrText>
+              <w:instrText xml:space="preserve"> PAGEREF _Toc65311373 \h </w:instrText>
             </w:r>
             <w:r>
               <w:rPr>
@@ -1673,7 +1971,7 @@
               <w:lang w:eastAsia="de-CH"/>
             </w:rPr>
           </w:pPr>
-          <w:hyperlink w:anchor="_Toc63418100" w:history="1">
+          <w:hyperlink w:anchor="_Toc65311374" w:history="1">
             <w:r>
               <w:rPr>
                 <w:rStyle w:val="Hyperlink"/>
@@ -1715,7 +2013,7 @@
                 <w:noProof/>
                 <w:webHidden/>
               </w:rPr>
-              <w:instrText xml:space="preserve"> PAGEREF _Toc63418100 \h </w:instrText>
+              <w:instrText xml:space="preserve"> PAGEREF _Toc65311374 \h </w:instrText>
             </w:r>
             <w:r>
               <w:rPr>
@@ -1759,7 +2057,7 @@
               <w:lang w:eastAsia="de-CH"/>
             </w:rPr>
           </w:pPr>
-          <w:hyperlink w:anchor="_Toc63418101" w:history="1">
+          <w:hyperlink w:anchor="_Toc65311375" w:history="1">
             <w:r>
               <w:rPr>
                 <w:rStyle w:val="Hyperlink"/>
@@ -1801,7 +2099,7 @@
                 <w:noProof/>
                 <w:webHidden/>
               </w:rPr>
-              <w:instrText xml:space="preserve"> PAGEREF _Toc63418101 \h </w:instrText>
+              <w:instrText xml:space="preserve"> PAGEREF _Toc65311375 \h </w:instrText>
             </w:r>
             <w:r>
               <w:rPr>
@@ -1845,7 +2143,7 @@
               <w:lang w:eastAsia="de-CH"/>
             </w:rPr>
           </w:pPr>
-          <w:hyperlink w:anchor="_Toc63418102" w:history="1">
+          <w:hyperlink w:anchor="_Toc65311376" w:history="1">
             <w:r>
               <w:rPr>
                 <w:rStyle w:val="Hyperlink"/>
@@ -1887,7 +2185,7 @@
                 <w:noProof/>
                 <w:webHidden/>
               </w:rPr>
-              <w:instrText xml:space="preserve"> PAGEREF _Toc63418102 \h </w:instrText>
+              <w:instrText xml:space="preserve"> PAGEREF _Toc65311376 \h </w:instrText>
             </w:r>
             <w:r>
               <w:rPr>
@@ -1907,7 +2205,7 @@
                 <w:noProof/>
                 <w:webHidden/>
               </w:rPr>
-              <w:t>IX</w:t>
+              <w:t>X</w:t>
             </w:r>
             <w:r>
               <w:rPr>
@@ -1931,7 +2229,7 @@
               <w:lang w:eastAsia="de-CH"/>
             </w:rPr>
           </w:pPr>
-          <w:hyperlink w:anchor="_Toc63418103" w:history="1">
+          <w:hyperlink w:anchor="_Toc65311377" w:history="1">
             <w:r>
               <w:rPr>
                 <w:rStyle w:val="Hyperlink"/>
@@ -1973,7 +2271,7 @@
                 <w:noProof/>
                 <w:webHidden/>
               </w:rPr>
-              <w:instrText xml:space="preserve"> PAGEREF _Toc63418103 \h </w:instrText>
+              <w:instrText xml:space="preserve"> PAGEREF _Toc65311377 \h </w:instrText>
             </w:r>
             <w:r>
               <w:rPr>
@@ -2017,7 +2315,7 @@
               <w:lang w:eastAsia="de-CH"/>
             </w:rPr>
           </w:pPr>
-          <w:hyperlink w:anchor="_Toc63418104" w:history="1">
+          <w:hyperlink w:anchor="_Toc65311378" w:history="1">
             <w:r>
               <w:rPr>
                 <w:rStyle w:val="Hyperlink"/>
@@ -2059,7 +2357,7 @@
                 <w:noProof/>
                 <w:webHidden/>
               </w:rPr>
-              <w:instrText xml:space="preserve"> PAGEREF _Toc63418104 \h </w:instrText>
+              <w:instrText xml:space="preserve"> PAGEREF _Toc65311378 \h </w:instrText>
             </w:r>
             <w:r>
               <w:rPr>
@@ -2103,7 +2401,7 @@
               <w:lang w:eastAsia="de-CH"/>
             </w:rPr>
           </w:pPr>
-          <w:hyperlink w:anchor="_Toc63418105" w:history="1">
+          <w:hyperlink w:anchor="_Toc65311379" w:history="1">
             <w:r>
               <w:rPr>
                 <w:rStyle w:val="Hyperlink"/>
@@ -2145,7 +2443,7 @@
                 <w:noProof/>
                 <w:webHidden/>
               </w:rPr>
-              <w:instrText xml:space="preserve"> PAGEREF _Toc63418105 \h </w:instrText>
+              <w:instrText xml:space="preserve"> PAGEREF _Toc65311379 \h </w:instrText>
             </w:r>
             <w:r>
               <w:rPr>
@@ -2189,7 +2487,7 @@
               <w:lang w:eastAsia="de-CH"/>
             </w:rPr>
           </w:pPr>
-          <w:hyperlink w:anchor="_Toc63418106" w:history="1">
+          <w:hyperlink w:anchor="_Toc65311380" w:history="1">
             <w:r>
               <w:rPr>
                 <w:rStyle w:val="Hyperlink"/>
@@ -2231,7 +2529,7 @@
                 <w:noProof/>
                 <w:webHidden/>
               </w:rPr>
-              <w:instrText xml:space="preserve"> PAGEREF _Toc63418106 \h </w:instrText>
+              <w:instrText xml:space="preserve"> PAGEREF _Toc65311380 \h </w:instrText>
             </w:r>
             <w:r>
               <w:rPr>
@@ -2275,7 +2573,7 @@
               <w:lang w:eastAsia="de-CH"/>
             </w:rPr>
           </w:pPr>
-          <w:hyperlink w:anchor="_Toc63418107" w:history="1">
+          <w:hyperlink w:anchor="_Toc65311381" w:history="1">
             <w:r>
               <w:rPr>
                 <w:rStyle w:val="Hyperlink"/>
@@ -2317,7 +2615,7 @@
                 <w:noProof/>
                 <w:webHidden/>
               </w:rPr>
-              <w:instrText xml:space="preserve"> PAGEREF _Toc63418107 \h </w:instrText>
+              <w:instrText xml:space="preserve"> PAGEREF _Toc65311381 \h </w:instrText>
             </w:r>
             <w:r>
               <w:rPr>
@@ -2361,7 +2659,7 @@
               <w:lang w:eastAsia="de-CH"/>
             </w:rPr>
           </w:pPr>
-          <w:hyperlink w:anchor="_Toc63418108" w:history="1">
+          <w:hyperlink w:anchor="_Toc65311382" w:history="1">
             <w:r>
               <w:rPr>
                 <w:rStyle w:val="Hyperlink"/>
@@ -2403,7 +2701,7 @@
                 <w:noProof/>
                 <w:webHidden/>
               </w:rPr>
-              <w:instrText xml:space="preserve"> PAGEREF _Toc63418108 \h </w:instrText>
+              <w:instrText xml:space="preserve"> PAGEREF _Toc65311382 \h </w:instrText>
             </w:r>
             <w:r>
               <w:rPr>
@@ -2447,7 +2745,7 @@
               <w:lang w:eastAsia="de-CH"/>
             </w:rPr>
           </w:pPr>
-          <w:hyperlink w:anchor="_Toc63418109" w:history="1">
+          <w:hyperlink w:anchor="_Toc65311383" w:history="1">
             <w:r>
               <w:rPr>
                 <w:rStyle w:val="Hyperlink"/>
@@ -2489,7 +2787,7 @@
                 <w:noProof/>
                 <w:webHidden/>
               </w:rPr>
-              <w:instrText xml:space="preserve"> PAGEREF _Toc63418109 \h </w:instrText>
+              <w:instrText xml:space="preserve"> PAGEREF _Toc65311383 \h </w:instrText>
             </w:r>
             <w:r>
               <w:rPr>
@@ -2533,7 +2831,7 @@
               <w:lang w:eastAsia="de-CH"/>
             </w:rPr>
           </w:pPr>
-          <w:hyperlink w:anchor="_Toc63418110" w:history="1">
+          <w:hyperlink w:anchor="_Toc65311384" w:history="1">
             <w:r>
               <w:rPr>
                 <w:rStyle w:val="Hyperlink"/>
@@ -2575,7 +2873,7 @@
                 <w:noProof/>
                 <w:webHidden/>
               </w:rPr>
-              <w:instrText xml:space="preserve"> PAGEREF _Toc63418110 \h </w:instrText>
+              <w:instrText xml:space="preserve"> PAGEREF _Toc65311384 \h </w:instrText>
             </w:r>
             <w:r>
               <w:rPr>
@@ -2619,7 +2917,7 @@
               <w:lang w:eastAsia="de-CH"/>
             </w:rPr>
           </w:pPr>
-          <w:hyperlink w:anchor="_Toc63418111" w:history="1">
+          <w:hyperlink w:anchor="_Toc65311385" w:history="1">
             <w:r>
               <w:rPr>
                 <w:rStyle w:val="Hyperlink"/>
@@ -2661,7 +2959,7 @@
                 <w:noProof/>
                 <w:webHidden/>
               </w:rPr>
-              <w:instrText xml:space="preserve"> PAGEREF _Toc63418111 \h </w:instrText>
+              <w:instrText xml:space="preserve"> PAGEREF _Toc65311385 \h </w:instrText>
             </w:r>
             <w:r>
               <w:rPr>
@@ -2699,6 +2997,7 @@
               <w:bCs/>
               <w:lang w:val="de-DE"/>
             </w:rPr>
+            <w:lastRenderedPageBreak/>
             <w:fldChar w:fldCharType="end"/>
           </w:r>
         </w:p>
@@ -2708,9 +3007,8 @@
       <w:pPr>
         <w:pStyle w:val="berschrift1"/>
       </w:pPr>
-      <w:bookmarkStart w:id="0" w:name="_Toc63418084"/>
-      <w:r>
-        <w:lastRenderedPageBreak/>
+      <w:bookmarkStart w:id="0" w:name="_Toc65311357"/>
+      <w:r>
         <w:t>Applikation Inbetriebnahme</w:t>
       </w:r>
       <w:bookmarkEnd w:id="0"/>
@@ -2719,7 +3017,7 @@
       <w:pPr>
         <w:pStyle w:val="berschrift2"/>
       </w:pPr>
-      <w:bookmarkStart w:id="1" w:name="_Toc63418085"/>
+      <w:bookmarkStart w:id="1" w:name="_Toc65311358"/>
       <w:r>
         <w:t>Download</w:t>
       </w:r>
@@ -2811,7 +3109,7 @@
       <w:pPr>
         <w:pStyle w:val="berschrift2"/>
       </w:pPr>
-      <w:bookmarkStart w:id="2" w:name="_Toc63418086"/>
+      <w:bookmarkStart w:id="2" w:name="_Toc65311359"/>
       <w:r>
         <w:t>Datenbank</w:t>
       </w:r>
@@ -2894,7 +3192,7 @@
       <w:pPr>
         <w:pStyle w:val="berschrift2"/>
       </w:pPr>
-      <w:bookmarkStart w:id="3" w:name="_Toc63418087"/>
+      <w:bookmarkStart w:id="3" w:name="_Toc65311360"/>
       <w:r>
         <w:t>Testdaten</w:t>
       </w:r>
@@ -2960,7 +3258,7 @@
       <w:pPr>
         <w:pStyle w:val="berschrift1"/>
       </w:pPr>
-      <w:bookmarkStart w:id="4" w:name="_Toc63418088"/>
+      <w:bookmarkStart w:id="4" w:name="_Toc65311361"/>
       <w:r>
         <w:lastRenderedPageBreak/>
         <w:t>Unser Vorgehen</w:t>
@@ -2971,7 +3269,7 @@
       <w:pPr>
         <w:pStyle w:val="berschrift2"/>
       </w:pPr>
-      <w:bookmarkStart w:id="5" w:name="_Toc63418089"/>
+      <w:bookmarkStart w:id="5" w:name="_Toc65311362"/>
       <w:r>
         <w:t>Sourcecode Versionierung</w:t>
       </w:r>
@@ -3002,7 +3300,7 @@
       <w:pPr>
         <w:pStyle w:val="berschrift2"/>
       </w:pPr>
-      <w:bookmarkStart w:id="6" w:name="_Toc63418090"/>
+      <w:bookmarkStart w:id="6" w:name="_Toc65311363"/>
       <w:r>
         <w:t>Kanban</w:t>
       </w:r>
@@ -3042,15 +3340,7 @@
       </w:r>
       <w:r>
         <w:tab/>
-        <w:t xml:space="preserve">GIT </w:t>
-      </w:r>
-      <w:proofErr w:type="spellStart"/>
-      <w:r>
-        <w:t>Repo</w:t>
-      </w:r>
-      <w:proofErr w:type="spellEnd"/>
-      <w:r>
-        <w:t xml:space="preserve"> erstellen</w:t>
+        <w:t>GIT Repo erstellen</w:t>
       </w:r>
     </w:p>
     <w:p>
@@ -3193,7 +3483,7 @@
       <w:pPr>
         <w:pStyle w:val="berschrift1"/>
       </w:pPr>
-      <w:bookmarkStart w:id="7" w:name="_Toc63418091"/>
+      <w:bookmarkStart w:id="7" w:name="_Toc65311364"/>
       <w:r>
         <w:lastRenderedPageBreak/>
         <w:t>UI</w:t>
@@ -3204,7 +3494,7 @@
       <w:pPr>
         <w:pStyle w:val="berschrift2"/>
       </w:pPr>
-      <w:bookmarkStart w:id="8" w:name="_Toc63418092"/>
+      <w:bookmarkStart w:id="8" w:name="_Toc65311365"/>
       <w:r>
         <w:t xml:space="preserve">Mockups </w:t>
       </w:r>
@@ -4490,7 +4780,7 @@
       <w:pPr>
         <w:pStyle w:val="berschrift2"/>
       </w:pPr>
-      <w:bookmarkStart w:id="9" w:name="_Toc63418093"/>
+      <w:bookmarkStart w:id="9" w:name="_Toc65311366"/>
       <w:r>
         <w:t>Modal Forms</w:t>
       </w:r>
@@ -5030,7 +5320,7 @@
       <w:pPr>
         <w:pStyle w:val="berschrift1"/>
       </w:pPr>
-      <w:bookmarkStart w:id="10" w:name="_Toc63418094"/>
+      <w:bookmarkStart w:id="10" w:name="_Toc65311367"/>
       <w:r>
         <w:lastRenderedPageBreak/>
         <w:t>ERM</w:t>
@@ -5044,6 +5334,9 @@
     </w:p>
     <w:p>
       <w:r>
+        <w:rPr>
+          <w:noProof/>
+        </w:rPr>
         <w:drawing>
           <wp:inline distT="0" distB="0" distL="0" distR="0" wp14:anchorId="7AE11B16" wp14:editId="5B54876F">
             <wp:extent cx="5770003" cy="4801666"/>
@@ -5090,6 +5383,7 @@
       <w:pPr>
         <w:pStyle w:val="berschrift2"/>
       </w:pPr>
+      <w:bookmarkStart w:id="11" w:name="_Toc65311368"/>
       <w:proofErr w:type="spellStart"/>
       <w:r>
         <w:t>Speziallfall</w:t>
@@ -5098,6 +5392,7 @@
       <w:r>
         <w:t xml:space="preserve"> Bills</w:t>
       </w:r>
+      <w:bookmarkEnd w:id="11"/>
     </w:p>
     <w:p>
       <w:r>
@@ -5119,12 +5414,12 @@
       <w:pPr>
         <w:pStyle w:val="berschrift1"/>
       </w:pPr>
-      <w:bookmarkStart w:id="11" w:name="_Toc63418095"/>
+      <w:bookmarkStart w:id="12" w:name="_Toc65311369"/>
       <w:r>
         <w:lastRenderedPageBreak/>
         <w:t>Klassendiagramm</w:t>
       </w:r>
-      <w:bookmarkEnd w:id="11"/>
+      <w:bookmarkEnd w:id="12"/>
     </w:p>
     <w:p>
       <w:r>
@@ -5188,11 +5483,11 @@
       <w:pPr>
         <w:pStyle w:val="berschrift2"/>
       </w:pPr>
-      <w:bookmarkStart w:id="12" w:name="_Toc63418096"/>
+      <w:bookmarkStart w:id="13" w:name="_Toc65311370"/>
       <w:r>
         <w:t>Links Views</w:t>
       </w:r>
-      <w:bookmarkEnd w:id="12"/>
+      <w:bookmarkEnd w:id="13"/>
     </w:p>
     <w:p>
       <w:r>
@@ -5221,11 +5516,11 @@
       <w:pPr>
         <w:pStyle w:val="berschrift3"/>
       </w:pPr>
-      <w:bookmarkStart w:id="13" w:name="_Toc63418097"/>
+      <w:bookmarkStart w:id="14" w:name="_Toc65311371"/>
       <w:r>
         <w:t>Forms</w:t>
       </w:r>
-      <w:bookmarkEnd w:id="13"/>
+      <w:bookmarkEnd w:id="14"/>
     </w:p>
     <w:p>
       <w:r>
@@ -5242,11 +5537,11 @@
       <w:pPr>
         <w:pStyle w:val="berschrift3"/>
       </w:pPr>
-      <w:bookmarkStart w:id="14" w:name="_Toc63418098"/>
+      <w:bookmarkStart w:id="15" w:name="_Toc65311372"/>
       <w:r>
         <w:t>Views</w:t>
       </w:r>
-      <w:bookmarkEnd w:id="14"/>
+      <w:bookmarkEnd w:id="15"/>
     </w:p>
     <w:p>
       <w:r>
@@ -5277,12 +5572,12 @@
       <w:pPr>
         <w:pStyle w:val="berschrift2"/>
       </w:pPr>
-      <w:bookmarkStart w:id="15" w:name="_Toc63418099"/>
+      <w:bookmarkStart w:id="16" w:name="_Toc65311373"/>
       <w:r>
         <w:lastRenderedPageBreak/>
         <w:t>Mitte Services</w:t>
       </w:r>
-      <w:bookmarkEnd w:id="15"/>
+      <w:bookmarkEnd w:id="16"/>
     </w:p>
     <w:p>
       <w:r>
@@ -5486,7 +5781,7 @@
       <w:pPr>
         <w:pStyle w:val="berschrift2"/>
       </w:pPr>
-      <w:bookmarkStart w:id="16" w:name="_Toc63418100"/>
+      <w:bookmarkStart w:id="17" w:name="_Toc65311374"/>
       <w:r>
         <w:t>Rechts DB-</w:t>
       </w:r>
@@ -5494,7 +5789,7 @@
       <w:r>
         <w:t>Entities</w:t>
       </w:r>
-      <w:bookmarkEnd w:id="16"/>
+      <w:bookmarkEnd w:id="17"/>
       <w:proofErr w:type="spellEnd"/>
     </w:p>
     <w:p>
@@ -5514,11 +5809,11 @@
       <w:pPr>
         <w:pStyle w:val="berschrift3"/>
       </w:pPr>
-      <w:bookmarkStart w:id="17" w:name="_Toc63418101"/>
+      <w:bookmarkStart w:id="18" w:name="_Toc65311375"/>
       <w:r>
         <w:t>Ausnahme</w:t>
       </w:r>
-      <w:bookmarkEnd w:id="17"/>
+      <w:bookmarkEnd w:id="18"/>
     </w:p>
     <w:p>
       <w:r>
@@ -5734,12 +6029,12 @@
       <w:pPr>
         <w:pStyle w:val="berschrift2"/>
       </w:pPr>
-      <w:bookmarkStart w:id="18" w:name="_Toc63418102"/>
+      <w:bookmarkStart w:id="19" w:name="_Toc65311376"/>
       <w:r>
         <w:lastRenderedPageBreak/>
         <w:t>Assoziationen</w:t>
       </w:r>
-      <w:bookmarkEnd w:id="18"/>
+      <w:bookmarkEnd w:id="19"/>
     </w:p>
     <w:p>
       <w:r>
@@ -5845,7 +6140,7 @@
       <w:pPr>
         <w:pStyle w:val="berschrift1"/>
       </w:pPr>
-      <w:bookmarkStart w:id="19" w:name="_Toc63418103"/>
+      <w:bookmarkStart w:id="20" w:name="_Toc65311377"/>
       <w:r>
         <w:lastRenderedPageBreak/>
         <w:t xml:space="preserve">CTE – </w:t>
@@ -5858,7 +6153,7 @@
       <w:r>
         <w:t xml:space="preserve"> View</w:t>
       </w:r>
-      <w:bookmarkEnd w:id="19"/>
+      <w:bookmarkEnd w:id="20"/>
     </w:p>
     <w:p>
       <w:r>
@@ -5919,7 +6214,6 @@
           <w:color w:val="000000"/>
           <w:sz w:val="19"/>
           <w:szCs w:val="19"/>
-          <w:lang/>
         </w:rPr>
       </w:pPr>
       <w:r>
@@ -5928,7 +6222,6 @@
           <w:color w:val="0000FF"/>
           <w:sz w:val="19"/>
           <w:szCs w:val="19"/>
-          <w:lang/>
         </w:rPr>
         <w:t>var</w:t>
       </w:r>
@@ -5938,7 +6231,6 @@
           <w:color w:val="000000"/>
           <w:sz w:val="19"/>
           <w:szCs w:val="19"/>
-          <w:lang/>
         </w:rPr>
         <w:t xml:space="preserve"> query = </w:t>
       </w:r>
@@ -5948,7 +6240,6 @@
           <w:color w:val="800000"/>
           <w:sz w:val="19"/>
           <w:szCs w:val="19"/>
-          <w:lang/>
         </w:rPr>
         <w:t>@";WITH RecurseTable "</w:t>
       </w:r>
@@ -5958,7 +6249,6 @@
           <w:color w:val="000000"/>
           <w:sz w:val="19"/>
           <w:szCs w:val="19"/>
-          <w:lang/>
         </w:rPr>
         <w:t xml:space="preserve"> +</w:t>
       </w:r>
@@ -5980,16 +6270,14 @@
           <w:color w:val="000000"/>
           <w:sz w:val="19"/>
           <w:szCs w:val="19"/>
-          <w:lang/>
-        </w:rPr>
-      </w:pPr>
-      <w:r>
-        <w:rPr>
-          <w:rFonts w:ascii="Consolas" w:hAnsi="Consolas" w:cs="Consolas"/>
-          <w:color w:val="000000"/>
-          <w:sz w:val="19"/>
-          <w:szCs w:val="19"/>
-          <w:lang/>
+        </w:rPr>
+      </w:pPr>
+      <w:r>
+        <w:rPr>
+          <w:rFonts w:ascii="Consolas" w:hAnsi="Consolas" w:cs="Consolas"/>
+          <w:color w:val="000000"/>
+          <w:sz w:val="19"/>
+          <w:szCs w:val="19"/>
         </w:rPr>
         <w:t xml:space="preserve">    </w:t>
       </w:r>
@@ -5999,7 +6287,6 @@
           <w:color w:val="A31515"/>
           <w:sz w:val="19"/>
           <w:szCs w:val="19"/>
-          <w:lang/>
         </w:rPr>
         <w:t>"(ProductCategoryId, ProductCategoryName, ParentId, Level) "</w:t>
       </w:r>
@@ -6009,7 +6296,6 @@
           <w:color w:val="000000"/>
           <w:sz w:val="19"/>
           <w:szCs w:val="19"/>
-          <w:lang/>
         </w:rPr>
         <w:t xml:space="preserve"> +</w:t>
       </w:r>
@@ -6031,16 +6317,14 @@
           <w:color w:val="000000"/>
           <w:sz w:val="19"/>
           <w:szCs w:val="19"/>
-          <w:lang/>
-        </w:rPr>
-      </w:pPr>
-      <w:r>
-        <w:rPr>
-          <w:rFonts w:ascii="Consolas" w:hAnsi="Consolas" w:cs="Consolas"/>
-          <w:color w:val="000000"/>
-          <w:sz w:val="19"/>
-          <w:szCs w:val="19"/>
-          <w:lang/>
+        </w:rPr>
+      </w:pPr>
+      <w:r>
+        <w:rPr>
+          <w:rFonts w:ascii="Consolas" w:hAnsi="Consolas" w:cs="Consolas"/>
+          <w:color w:val="000000"/>
+          <w:sz w:val="19"/>
+          <w:szCs w:val="19"/>
         </w:rPr>
         <w:t xml:space="preserve">    </w:t>
       </w:r>
@@ -6050,7 +6334,6 @@
           <w:color w:val="A31515"/>
           <w:sz w:val="19"/>
           <w:szCs w:val="19"/>
-          <w:lang/>
         </w:rPr>
         <w:t>"AS (SELECT "</w:t>
       </w:r>
@@ -6060,7 +6343,6 @@
           <w:color w:val="000000"/>
           <w:sz w:val="19"/>
           <w:szCs w:val="19"/>
-          <w:lang/>
         </w:rPr>
         <w:t xml:space="preserve"> +</w:t>
       </w:r>
@@ -6082,16 +6364,14 @@
           <w:color w:val="000000"/>
           <w:sz w:val="19"/>
           <w:szCs w:val="19"/>
-          <w:lang/>
-        </w:rPr>
-      </w:pPr>
-      <w:r>
-        <w:rPr>
-          <w:rFonts w:ascii="Consolas" w:hAnsi="Consolas" w:cs="Consolas"/>
-          <w:color w:val="000000"/>
-          <w:sz w:val="19"/>
-          <w:szCs w:val="19"/>
-          <w:lang/>
+        </w:rPr>
+      </w:pPr>
+      <w:r>
+        <w:rPr>
+          <w:rFonts w:ascii="Consolas" w:hAnsi="Consolas" w:cs="Consolas"/>
+          <w:color w:val="000000"/>
+          <w:sz w:val="19"/>
+          <w:szCs w:val="19"/>
         </w:rPr>
         <w:t xml:space="preserve">                </w:t>
       </w:r>
@@ -6101,7 +6381,6 @@
           <w:color w:val="A31515"/>
           <w:sz w:val="19"/>
           <w:szCs w:val="19"/>
-          <w:lang/>
         </w:rPr>
         <w:t>"ProductCategoryId,"</w:t>
       </w:r>
@@ -6111,7 +6390,6 @@
           <w:color w:val="000000"/>
           <w:sz w:val="19"/>
           <w:szCs w:val="19"/>
-          <w:lang/>
         </w:rPr>
         <w:t xml:space="preserve"> +</w:t>
       </w:r>
@@ -6133,16 +6411,14 @@
           <w:color w:val="000000"/>
           <w:sz w:val="19"/>
           <w:szCs w:val="19"/>
-          <w:lang/>
-        </w:rPr>
-      </w:pPr>
-      <w:r>
-        <w:rPr>
-          <w:rFonts w:ascii="Consolas" w:hAnsi="Consolas" w:cs="Consolas"/>
-          <w:color w:val="000000"/>
-          <w:sz w:val="19"/>
-          <w:szCs w:val="19"/>
-          <w:lang/>
+        </w:rPr>
+      </w:pPr>
+      <w:r>
+        <w:rPr>
+          <w:rFonts w:ascii="Consolas" w:hAnsi="Consolas" w:cs="Consolas"/>
+          <w:color w:val="000000"/>
+          <w:sz w:val="19"/>
+          <w:szCs w:val="19"/>
         </w:rPr>
         <w:t xml:space="preserve">                </w:t>
       </w:r>
@@ -6152,7 +6428,6 @@
           <w:color w:val="A31515"/>
           <w:sz w:val="19"/>
           <w:szCs w:val="19"/>
-          <w:lang/>
         </w:rPr>
         <w:t>"ProductCategoryName,"</w:t>
       </w:r>
@@ -6162,7 +6437,6 @@
           <w:color w:val="000000"/>
           <w:sz w:val="19"/>
           <w:szCs w:val="19"/>
-          <w:lang/>
         </w:rPr>
         <w:t xml:space="preserve"> +</w:t>
       </w:r>
@@ -6184,16 +6458,14 @@
           <w:color w:val="000000"/>
           <w:sz w:val="19"/>
           <w:szCs w:val="19"/>
-          <w:lang/>
-        </w:rPr>
-      </w:pPr>
-      <w:r>
-        <w:rPr>
-          <w:rFonts w:ascii="Consolas" w:hAnsi="Consolas" w:cs="Consolas"/>
-          <w:color w:val="000000"/>
-          <w:sz w:val="19"/>
-          <w:szCs w:val="19"/>
-          <w:lang/>
+        </w:rPr>
+      </w:pPr>
+      <w:r>
+        <w:rPr>
+          <w:rFonts w:ascii="Consolas" w:hAnsi="Consolas" w:cs="Consolas"/>
+          <w:color w:val="000000"/>
+          <w:sz w:val="19"/>
+          <w:szCs w:val="19"/>
         </w:rPr>
         <w:t xml:space="preserve">                </w:t>
       </w:r>
@@ -6203,7 +6475,6 @@
           <w:color w:val="A31515"/>
           <w:sz w:val="19"/>
           <w:szCs w:val="19"/>
-          <w:lang/>
         </w:rPr>
         <w:t>"ISNULL(ParentId, 0),"</w:t>
       </w:r>
@@ -6213,7 +6484,6 @@
           <w:color w:val="000000"/>
           <w:sz w:val="19"/>
           <w:szCs w:val="19"/>
-          <w:lang/>
         </w:rPr>
         <w:t xml:space="preserve"> +</w:t>
       </w:r>
@@ -6235,16 +6505,14 @@
           <w:color w:val="000000"/>
           <w:sz w:val="19"/>
           <w:szCs w:val="19"/>
-          <w:lang/>
-        </w:rPr>
-      </w:pPr>
-      <w:r>
-        <w:rPr>
-          <w:rFonts w:ascii="Consolas" w:hAnsi="Consolas" w:cs="Consolas"/>
-          <w:color w:val="000000"/>
-          <w:sz w:val="19"/>
-          <w:szCs w:val="19"/>
-          <w:lang/>
+        </w:rPr>
+      </w:pPr>
+      <w:r>
+        <w:rPr>
+          <w:rFonts w:ascii="Consolas" w:hAnsi="Consolas" w:cs="Consolas"/>
+          <w:color w:val="000000"/>
+          <w:sz w:val="19"/>
+          <w:szCs w:val="19"/>
         </w:rPr>
         <w:t xml:space="preserve">                </w:t>
       </w:r>
@@ -6254,7 +6522,6 @@
           <w:color w:val="A31515"/>
           <w:sz w:val="19"/>
           <w:szCs w:val="19"/>
-          <w:lang/>
         </w:rPr>
         <w:t>"0 AS Level "</w:t>
       </w:r>
@@ -6264,7 +6531,6 @@
           <w:color w:val="000000"/>
           <w:sz w:val="19"/>
           <w:szCs w:val="19"/>
-          <w:lang/>
         </w:rPr>
         <w:t xml:space="preserve"> +</w:t>
       </w:r>
@@ -6286,16 +6552,14 @@
           <w:color w:val="000000"/>
           <w:sz w:val="19"/>
           <w:szCs w:val="19"/>
-          <w:lang/>
-        </w:rPr>
-      </w:pPr>
-      <w:r>
-        <w:rPr>
-          <w:rFonts w:ascii="Consolas" w:hAnsi="Consolas" w:cs="Consolas"/>
-          <w:color w:val="000000"/>
-          <w:sz w:val="19"/>
-          <w:szCs w:val="19"/>
-          <w:lang/>
+        </w:rPr>
+      </w:pPr>
+      <w:r>
+        <w:rPr>
+          <w:rFonts w:ascii="Consolas" w:hAnsi="Consolas" w:cs="Consolas"/>
+          <w:color w:val="000000"/>
+          <w:sz w:val="19"/>
+          <w:szCs w:val="19"/>
         </w:rPr>
         <w:t xml:space="preserve">    </w:t>
       </w:r>
@@ -6305,7 +6569,6 @@
           <w:color w:val="A31515"/>
           <w:sz w:val="19"/>
           <w:szCs w:val="19"/>
-          <w:lang/>
         </w:rPr>
         <w:t>"FROM ProductCategories "</w:t>
       </w:r>
@@ -6315,7 +6578,6 @@
           <w:color w:val="000000"/>
           <w:sz w:val="19"/>
           <w:szCs w:val="19"/>
-          <w:lang/>
         </w:rPr>
         <w:t xml:space="preserve"> +</w:t>
       </w:r>
@@ -6337,16 +6599,14 @@
           <w:color w:val="000000"/>
           <w:sz w:val="19"/>
           <w:szCs w:val="19"/>
-          <w:lang/>
-        </w:rPr>
-      </w:pPr>
-      <w:r>
-        <w:rPr>
-          <w:rFonts w:ascii="Consolas" w:hAnsi="Consolas" w:cs="Consolas"/>
-          <w:color w:val="000000"/>
-          <w:sz w:val="19"/>
-          <w:szCs w:val="19"/>
-          <w:lang/>
+        </w:rPr>
+      </w:pPr>
+      <w:r>
+        <w:rPr>
+          <w:rFonts w:ascii="Consolas" w:hAnsi="Consolas" w:cs="Consolas"/>
+          <w:color w:val="000000"/>
+          <w:sz w:val="19"/>
+          <w:szCs w:val="19"/>
         </w:rPr>
         <w:t xml:space="preserve">    </w:t>
       </w:r>
@@ -6356,7 +6616,6 @@
           <w:color w:val="A31515"/>
           <w:sz w:val="19"/>
           <w:szCs w:val="19"/>
-          <w:lang/>
         </w:rPr>
         <w:t>"WHERE ParentId IS NULL "</w:t>
       </w:r>
@@ -6366,7 +6625,6 @@
           <w:color w:val="000000"/>
           <w:sz w:val="19"/>
           <w:szCs w:val="19"/>
-          <w:lang/>
         </w:rPr>
         <w:t xml:space="preserve"> +</w:t>
       </w:r>
@@ -6388,16 +6646,14 @@
           <w:color w:val="000000"/>
           <w:sz w:val="19"/>
           <w:szCs w:val="19"/>
-          <w:lang/>
-        </w:rPr>
-      </w:pPr>
-      <w:r>
-        <w:rPr>
-          <w:rFonts w:ascii="Consolas" w:hAnsi="Consolas" w:cs="Consolas"/>
-          <w:color w:val="000000"/>
-          <w:sz w:val="19"/>
-          <w:szCs w:val="19"/>
-          <w:lang/>
+        </w:rPr>
+      </w:pPr>
+      <w:r>
+        <w:rPr>
+          <w:rFonts w:ascii="Consolas" w:hAnsi="Consolas" w:cs="Consolas"/>
+          <w:color w:val="000000"/>
+          <w:sz w:val="19"/>
+          <w:szCs w:val="19"/>
         </w:rPr>
         <w:t xml:space="preserve">    </w:t>
       </w:r>
@@ -6407,7 +6663,6 @@
           <w:color w:val="A31515"/>
           <w:sz w:val="19"/>
           <w:szCs w:val="19"/>
-          <w:lang/>
         </w:rPr>
         <w:t>"UNION ALL "</w:t>
       </w:r>
@@ -6417,7 +6672,6 @@
           <w:color w:val="000000"/>
           <w:sz w:val="19"/>
           <w:szCs w:val="19"/>
-          <w:lang/>
         </w:rPr>
         <w:t xml:space="preserve"> +</w:t>
       </w:r>
@@ -6439,16 +6693,14 @@
           <w:color w:val="000000"/>
           <w:sz w:val="19"/>
           <w:szCs w:val="19"/>
-          <w:lang/>
-        </w:rPr>
-      </w:pPr>
-      <w:r>
-        <w:rPr>
-          <w:rFonts w:ascii="Consolas" w:hAnsi="Consolas" w:cs="Consolas"/>
-          <w:color w:val="000000"/>
-          <w:sz w:val="19"/>
-          <w:szCs w:val="19"/>
-          <w:lang/>
+        </w:rPr>
+      </w:pPr>
+      <w:r>
+        <w:rPr>
+          <w:rFonts w:ascii="Consolas" w:hAnsi="Consolas" w:cs="Consolas"/>
+          <w:color w:val="000000"/>
+          <w:sz w:val="19"/>
+          <w:szCs w:val="19"/>
         </w:rPr>
         <w:t xml:space="preserve">    </w:t>
       </w:r>
@@ -6458,7 +6710,6 @@
           <w:color w:val="A31515"/>
           <w:sz w:val="19"/>
           <w:szCs w:val="19"/>
-          <w:lang/>
         </w:rPr>
         <w:t>"SELECT "</w:t>
       </w:r>
@@ -6468,7 +6719,6 @@
           <w:color w:val="000000"/>
           <w:sz w:val="19"/>
           <w:szCs w:val="19"/>
-          <w:lang/>
         </w:rPr>
         <w:t xml:space="preserve"> +</w:t>
       </w:r>
@@ -6490,16 +6740,14 @@
           <w:color w:val="000000"/>
           <w:sz w:val="19"/>
           <w:szCs w:val="19"/>
-          <w:lang/>
-        </w:rPr>
-      </w:pPr>
-      <w:r>
-        <w:rPr>
-          <w:rFonts w:ascii="Consolas" w:hAnsi="Consolas" w:cs="Consolas"/>
-          <w:color w:val="000000"/>
-          <w:sz w:val="19"/>
-          <w:szCs w:val="19"/>
-          <w:lang/>
+        </w:rPr>
+      </w:pPr>
+      <w:r>
+        <w:rPr>
+          <w:rFonts w:ascii="Consolas" w:hAnsi="Consolas" w:cs="Consolas"/>
+          <w:color w:val="000000"/>
+          <w:sz w:val="19"/>
+          <w:szCs w:val="19"/>
         </w:rPr>
         <w:t xml:space="preserve">                </w:t>
       </w:r>
@@ -6509,7 +6757,6 @@
           <w:color w:val="A31515"/>
           <w:sz w:val="19"/>
           <w:szCs w:val="19"/>
-          <w:lang/>
         </w:rPr>
         <w:t>"pcat.ProductCategoryId,"</w:t>
       </w:r>
@@ -6519,7 +6766,6 @@
           <w:color w:val="000000"/>
           <w:sz w:val="19"/>
           <w:szCs w:val="19"/>
-          <w:lang/>
         </w:rPr>
         <w:t xml:space="preserve"> +</w:t>
       </w:r>
@@ -6541,16 +6787,14 @@
           <w:color w:val="000000"/>
           <w:sz w:val="19"/>
           <w:szCs w:val="19"/>
-          <w:lang/>
-        </w:rPr>
-      </w:pPr>
-      <w:r>
-        <w:rPr>
-          <w:rFonts w:ascii="Consolas" w:hAnsi="Consolas" w:cs="Consolas"/>
-          <w:color w:val="000000"/>
-          <w:sz w:val="19"/>
-          <w:szCs w:val="19"/>
-          <w:lang/>
+        </w:rPr>
+      </w:pPr>
+      <w:r>
+        <w:rPr>
+          <w:rFonts w:ascii="Consolas" w:hAnsi="Consolas" w:cs="Consolas"/>
+          <w:color w:val="000000"/>
+          <w:sz w:val="19"/>
+          <w:szCs w:val="19"/>
         </w:rPr>
         <w:t xml:space="preserve">                </w:t>
       </w:r>
@@ -6560,7 +6804,6 @@
           <w:color w:val="A31515"/>
           <w:sz w:val="19"/>
           <w:szCs w:val="19"/>
-          <w:lang/>
         </w:rPr>
         <w:t>"pcat.ProductCategoryName,"</w:t>
       </w:r>
@@ -6570,7 +6813,6 @@
           <w:color w:val="000000"/>
           <w:sz w:val="19"/>
           <w:szCs w:val="19"/>
-          <w:lang/>
         </w:rPr>
         <w:t xml:space="preserve"> +</w:t>
       </w:r>
@@ -6592,16 +6834,14 @@
           <w:color w:val="000000"/>
           <w:sz w:val="19"/>
           <w:szCs w:val="19"/>
-          <w:lang/>
-        </w:rPr>
-      </w:pPr>
-      <w:r>
-        <w:rPr>
-          <w:rFonts w:ascii="Consolas" w:hAnsi="Consolas" w:cs="Consolas"/>
-          <w:color w:val="000000"/>
-          <w:sz w:val="19"/>
-          <w:szCs w:val="19"/>
-          <w:lang/>
+        </w:rPr>
+      </w:pPr>
+      <w:r>
+        <w:rPr>
+          <w:rFonts w:ascii="Consolas" w:hAnsi="Consolas" w:cs="Consolas"/>
+          <w:color w:val="000000"/>
+          <w:sz w:val="19"/>
+          <w:szCs w:val="19"/>
         </w:rPr>
         <w:t xml:space="preserve">                </w:t>
       </w:r>
@@ -6611,7 +6851,6 @@
           <w:color w:val="A31515"/>
           <w:sz w:val="19"/>
           <w:szCs w:val="19"/>
-          <w:lang/>
         </w:rPr>
         <w:t>"pcat.ParentId,"</w:t>
       </w:r>
@@ -6621,7 +6860,6 @@
           <w:color w:val="000000"/>
           <w:sz w:val="19"/>
           <w:szCs w:val="19"/>
-          <w:lang/>
         </w:rPr>
         <w:t xml:space="preserve"> +</w:t>
       </w:r>
@@ -6643,16 +6881,14 @@
           <w:color w:val="000000"/>
           <w:sz w:val="19"/>
           <w:szCs w:val="19"/>
-          <w:lang/>
-        </w:rPr>
-      </w:pPr>
-      <w:r>
-        <w:rPr>
-          <w:rFonts w:ascii="Consolas" w:hAnsi="Consolas" w:cs="Consolas"/>
-          <w:color w:val="000000"/>
-          <w:sz w:val="19"/>
-          <w:szCs w:val="19"/>
-          <w:lang/>
+        </w:rPr>
+      </w:pPr>
+      <w:r>
+        <w:rPr>
+          <w:rFonts w:ascii="Consolas" w:hAnsi="Consolas" w:cs="Consolas"/>
+          <w:color w:val="000000"/>
+          <w:sz w:val="19"/>
+          <w:szCs w:val="19"/>
         </w:rPr>
         <w:t xml:space="preserve">                </w:t>
       </w:r>
@@ -6662,7 +6898,6 @@
           <w:color w:val="A31515"/>
           <w:sz w:val="19"/>
           <w:szCs w:val="19"/>
-          <w:lang/>
         </w:rPr>
         <w:t>"Level + 1 "</w:t>
       </w:r>
@@ -6672,7 +6907,6 @@
           <w:color w:val="000000"/>
           <w:sz w:val="19"/>
           <w:szCs w:val="19"/>
-          <w:lang/>
         </w:rPr>
         <w:t xml:space="preserve"> +</w:t>
       </w:r>
@@ -6694,16 +6928,14 @@
           <w:color w:val="000000"/>
           <w:sz w:val="19"/>
           <w:szCs w:val="19"/>
-          <w:lang/>
-        </w:rPr>
-      </w:pPr>
-      <w:r>
-        <w:rPr>
-          <w:rFonts w:ascii="Consolas" w:hAnsi="Consolas" w:cs="Consolas"/>
-          <w:color w:val="000000"/>
-          <w:sz w:val="19"/>
-          <w:szCs w:val="19"/>
-          <w:lang/>
+        </w:rPr>
+      </w:pPr>
+      <w:r>
+        <w:rPr>
+          <w:rFonts w:ascii="Consolas" w:hAnsi="Consolas" w:cs="Consolas"/>
+          <w:color w:val="000000"/>
+          <w:sz w:val="19"/>
+          <w:szCs w:val="19"/>
         </w:rPr>
         <w:t xml:space="preserve">    </w:t>
       </w:r>
@@ -6713,7 +6945,6 @@
           <w:color w:val="A31515"/>
           <w:sz w:val="19"/>
           <w:szCs w:val="19"/>
-          <w:lang/>
         </w:rPr>
         <w:t>"FROM ProductCategories AS pcat "</w:t>
       </w:r>
@@ -6723,7 +6954,6 @@
           <w:color w:val="000000"/>
           <w:sz w:val="19"/>
           <w:szCs w:val="19"/>
-          <w:lang/>
         </w:rPr>
         <w:t xml:space="preserve"> +</w:t>
       </w:r>
@@ -6745,16 +6975,14 @@
           <w:color w:val="000000"/>
           <w:sz w:val="19"/>
           <w:szCs w:val="19"/>
-          <w:lang/>
-        </w:rPr>
-      </w:pPr>
-      <w:r>
-        <w:rPr>
-          <w:rFonts w:ascii="Consolas" w:hAnsi="Consolas" w:cs="Consolas"/>
-          <w:color w:val="000000"/>
-          <w:sz w:val="19"/>
-          <w:szCs w:val="19"/>
-          <w:lang/>
+        </w:rPr>
+      </w:pPr>
+      <w:r>
+        <w:rPr>
+          <w:rFonts w:ascii="Consolas" w:hAnsi="Consolas" w:cs="Consolas"/>
+          <w:color w:val="000000"/>
+          <w:sz w:val="19"/>
+          <w:szCs w:val="19"/>
         </w:rPr>
         <w:t xml:space="preserve">    </w:t>
       </w:r>
@@ -6764,7 +6992,6 @@
           <w:color w:val="A31515"/>
           <w:sz w:val="19"/>
           <w:szCs w:val="19"/>
-          <w:lang/>
         </w:rPr>
         <w:t>"INNER JOIN RecurseTable AS rec "</w:t>
       </w:r>
@@ -6774,7 +7001,6 @@
           <w:color w:val="000000"/>
           <w:sz w:val="19"/>
           <w:szCs w:val="19"/>
-          <w:lang/>
         </w:rPr>
         <w:t xml:space="preserve"> +</w:t>
       </w:r>
@@ -6796,16 +7022,14 @@
           <w:color w:val="000000"/>
           <w:sz w:val="19"/>
           <w:szCs w:val="19"/>
-          <w:lang/>
-        </w:rPr>
-      </w:pPr>
-      <w:r>
-        <w:rPr>
-          <w:rFonts w:ascii="Consolas" w:hAnsi="Consolas" w:cs="Consolas"/>
-          <w:color w:val="000000"/>
-          <w:sz w:val="19"/>
-          <w:szCs w:val="19"/>
-          <w:lang/>
+        </w:rPr>
+      </w:pPr>
+      <w:r>
+        <w:rPr>
+          <w:rFonts w:ascii="Consolas" w:hAnsi="Consolas" w:cs="Consolas"/>
+          <w:color w:val="000000"/>
+          <w:sz w:val="19"/>
+          <w:szCs w:val="19"/>
         </w:rPr>
         <w:t xml:space="preserve">        </w:t>
       </w:r>
@@ -6815,7 +7039,6 @@
           <w:color w:val="A31515"/>
           <w:sz w:val="19"/>
           <w:szCs w:val="19"/>
-          <w:lang/>
         </w:rPr>
         <w:t>"ON rec.ProductCategoryId = pcat.ParentId "</w:t>
       </w:r>
@@ -6825,7 +7048,6 @@
           <w:color w:val="000000"/>
           <w:sz w:val="19"/>
           <w:szCs w:val="19"/>
-          <w:lang/>
         </w:rPr>
         <w:t xml:space="preserve"> +</w:t>
       </w:r>
@@ -6847,16 +7069,14 @@
           <w:color w:val="000000"/>
           <w:sz w:val="19"/>
           <w:szCs w:val="19"/>
-          <w:lang/>
-        </w:rPr>
-      </w:pPr>
-      <w:r>
-        <w:rPr>
-          <w:rFonts w:ascii="Consolas" w:hAnsi="Consolas" w:cs="Consolas"/>
-          <w:color w:val="000000"/>
-          <w:sz w:val="19"/>
-          <w:szCs w:val="19"/>
-          <w:lang/>
+        </w:rPr>
+      </w:pPr>
+      <w:r>
+        <w:rPr>
+          <w:rFonts w:ascii="Consolas" w:hAnsi="Consolas" w:cs="Consolas"/>
+          <w:color w:val="000000"/>
+          <w:sz w:val="19"/>
+          <w:szCs w:val="19"/>
         </w:rPr>
         <w:t xml:space="preserve">    </w:t>
       </w:r>
@@ -6866,7 +7086,6 @@
           <w:color w:val="A31515"/>
           <w:sz w:val="19"/>
           <w:szCs w:val="19"/>
-          <w:lang/>
         </w:rPr>
         <w:t>") "</w:t>
       </w:r>
@@ -6876,7 +7095,6 @@
           <w:color w:val="000000"/>
           <w:sz w:val="19"/>
           <w:szCs w:val="19"/>
-          <w:lang/>
         </w:rPr>
         <w:t xml:space="preserve"> +</w:t>
       </w:r>
@@ -6898,16 +7116,14 @@
           <w:color w:val="000000"/>
           <w:sz w:val="19"/>
           <w:szCs w:val="19"/>
-          <w:lang/>
-        </w:rPr>
-      </w:pPr>
-      <w:r>
-        <w:rPr>
-          <w:rFonts w:ascii="Consolas" w:hAnsi="Consolas" w:cs="Consolas"/>
-          <w:color w:val="000000"/>
-          <w:sz w:val="19"/>
-          <w:szCs w:val="19"/>
-          <w:lang/>
+        </w:rPr>
+      </w:pPr>
+      <w:r>
+        <w:rPr>
+          <w:rFonts w:ascii="Consolas" w:hAnsi="Consolas" w:cs="Consolas"/>
+          <w:color w:val="000000"/>
+          <w:sz w:val="19"/>
+          <w:szCs w:val="19"/>
         </w:rPr>
         <w:t xml:space="preserve">    </w:t>
       </w:r>
@@ -6917,7 +7133,6 @@
           <w:color w:val="A31515"/>
           <w:sz w:val="19"/>
           <w:szCs w:val="19"/>
-          <w:lang/>
         </w:rPr>
         <w:t>"SELECT "</w:t>
       </w:r>
@@ -6927,7 +7142,6 @@
           <w:color w:val="000000"/>
           <w:sz w:val="19"/>
           <w:szCs w:val="19"/>
-          <w:lang/>
         </w:rPr>
         <w:t xml:space="preserve"> +</w:t>
       </w:r>
@@ -6949,7 +7163,6 @@
           <w:color w:val="000000"/>
           <w:sz w:val="19"/>
           <w:szCs w:val="19"/>
-          <w:lang/>
         </w:rPr>
       </w:pPr>
       <w:r>
@@ -6968,7 +7181,6 @@
           <w:color w:val="000000"/>
           <w:sz w:val="19"/>
           <w:szCs w:val="19"/>
-          <w:lang/>
         </w:rPr>
         <w:t xml:space="preserve">         </w:t>
       </w:r>
@@ -6978,7 +7190,6 @@
           <w:color w:val="A31515"/>
           <w:sz w:val="19"/>
           <w:szCs w:val="19"/>
-          <w:lang/>
         </w:rPr>
         <w:t>"ProductCategoryId,"</w:t>
       </w:r>
@@ -6988,7 +7199,6 @@
           <w:color w:val="000000"/>
           <w:sz w:val="19"/>
           <w:szCs w:val="19"/>
-          <w:lang/>
         </w:rPr>
         <w:t xml:space="preserve"> +</w:t>
       </w:r>
@@ -7010,16 +7220,14 @@
           <w:color w:val="000000"/>
           <w:sz w:val="19"/>
           <w:szCs w:val="19"/>
-          <w:lang/>
-        </w:rPr>
-      </w:pPr>
-      <w:r>
-        <w:rPr>
-          <w:rFonts w:ascii="Consolas" w:hAnsi="Consolas" w:cs="Consolas"/>
-          <w:color w:val="000000"/>
-          <w:sz w:val="19"/>
-          <w:szCs w:val="19"/>
-          <w:lang/>
+        </w:rPr>
+      </w:pPr>
+      <w:r>
+        <w:rPr>
+          <w:rFonts w:ascii="Consolas" w:hAnsi="Consolas" w:cs="Consolas"/>
+          <w:color w:val="000000"/>
+          <w:sz w:val="19"/>
+          <w:szCs w:val="19"/>
         </w:rPr>
         <w:t xml:space="preserve">            </w:t>
       </w:r>
@@ -7029,7 +7237,6 @@
           <w:color w:val="A31515"/>
           <w:sz w:val="19"/>
           <w:szCs w:val="19"/>
-          <w:lang/>
         </w:rPr>
         <w:t>"ProductCategoryName,"</w:t>
       </w:r>
@@ -7039,7 +7246,6 @@
           <w:color w:val="000000"/>
           <w:sz w:val="19"/>
           <w:szCs w:val="19"/>
-          <w:lang/>
         </w:rPr>
         <w:t xml:space="preserve"> +</w:t>
       </w:r>
@@ -7061,16 +7267,14 @@
           <w:color w:val="000000"/>
           <w:sz w:val="19"/>
           <w:szCs w:val="19"/>
-          <w:lang/>
-        </w:rPr>
-      </w:pPr>
-      <w:r>
-        <w:rPr>
-          <w:rFonts w:ascii="Consolas" w:hAnsi="Consolas" w:cs="Consolas"/>
-          <w:color w:val="000000"/>
-          <w:sz w:val="19"/>
-          <w:szCs w:val="19"/>
-          <w:lang/>
+        </w:rPr>
+      </w:pPr>
+      <w:r>
+        <w:rPr>
+          <w:rFonts w:ascii="Consolas" w:hAnsi="Consolas" w:cs="Consolas"/>
+          <w:color w:val="000000"/>
+          <w:sz w:val="19"/>
+          <w:szCs w:val="19"/>
         </w:rPr>
         <w:t xml:space="preserve">            </w:t>
       </w:r>
@@ -7080,7 +7284,6 @@
           <w:color w:val="A31515"/>
           <w:sz w:val="19"/>
           <w:szCs w:val="19"/>
-          <w:lang/>
         </w:rPr>
         <w:t>"ParentId,"</w:t>
       </w:r>
@@ -7090,7 +7293,6 @@
           <w:color w:val="000000"/>
           <w:sz w:val="19"/>
           <w:szCs w:val="19"/>
-          <w:lang/>
         </w:rPr>
         <w:t xml:space="preserve"> +</w:t>
       </w:r>
@@ -7112,16 +7314,14 @@
           <w:color w:val="000000"/>
           <w:sz w:val="19"/>
           <w:szCs w:val="19"/>
-          <w:lang/>
-        </w:rPr>
-      </w:pPr>
-      <w:r>
-        <w:rPr>
-          <w:rFonts w:ascii="Consolas" w:hAnsi="Consolas" w:cs="Consolas"/>
-          <w:color w:val="000000"/>
-          <w:sz w:val="19"/>
-          <w:szCs w:val="19"/>
-          <w:lang/>
+        </w:rPr>
+      </w:pPr>
+      <w:r>
+        <w:rPr>
+          <w:rFonts w:ascii="Consolas" w:hAnsi="Consolas" w:cs="Consolas"/>
+          <w:color w:val="000000"/>
+          <w:sz w:val="19"/>
+          <w:szCs w:val="19"/>
         </w:rPr>
         <w:t xml:space="preserve">            </w:t>
       </w:r>
@@ -7131,7 +7331,6 @@
           <w:color w:val="A31515"/>
           <w:sz w:val="19"/>
           <w:szCs w:val="19"/>
-          <w:lang/>
         </w:rPr>
         <w:t>"Level "</w:t>
       </w:r>
@@ -7141,7 +7340,6 @@
           <w:color w:val="000000"/>
           <w:sz w:val="19"/>
           <w:szCs w:val="19"/>
-          <w:lang/>
         </w:rPr>
         <w:t xml:space="preserve"> +</w:t>
       </w:r>
@@ -7159,16 +7357,14 @@
           <w:color w:val="000000"/>
           <w:sz w:val="19"/>
           <w:szCs w:val="19"/>
-          <w:lang/>
-        </w:rPr>
-      </w:pPr>
-      <w:r>
-        <w:rPr>
-          <w:rFonts w:ascii="Consolas" w:hAnsi="Consolas" w:cs="Consolas"/>
-          <w:color w:val="000000"/>
-          <w:sz w:val="19"/>
-          <w:szCs w:val="19"/>
-          <w:lang/>
+        </w:rPr>
+      </w:pPr>
+      <w:r>
+        <w:rPr>
+          <w:rFonts w:ascii="Consolas" w:hAnsi="Consolas" w:cs="Consolas"/>
+          <w:color w:val="000000"/>
+          <w:sz w:val="19"/>
+          <w:szCs w:val="19"/>
         </w:rPr>
         <w:t xml:space="preserve">    </w:t>
       </w:r>
@@ -7178,7 +7374,6 @@
           <w:color w:val="A31515"/>
           <w:sz w:val="19"/>
           <w:szCs w:val="19"/>
-          <w:lang/>
         </w:rPr>
         <w:t>"FROM RecurseTable"</w:t>
       </w:r>
@@ -7188,7 +7383,6 @@
           <w:color w:val="000000"/>
           <w:sz w:val="19"/>
           <w:szCs w:val="19"/>
-          <w:lang/>
         </w:rPr>
         <w:t>;</w:t>
       </w:r>
@@ -7200,7 +7394,6 @@
           <w:color w:val="000000"/>
           <w:sz w:val="19"/>
           <w:szCs w:val="19"/>
-          <w:lang/>
         </w:rPr>
       </w:pPr>
       <w:r>
@@ -7210,7 +7403,6 @@
           <w:color w:val="000000"/>
           <w:sz w:val="19"/>
           <w:szCs w:val="19"/>
-          <w:lang/>
         </w:rPr>
         <w:drawing>
           <wp:inline distT="0" distB="0" distL="0" distR="0" wp14:anchorId="1A43F1DB" wp14:editId="3BA224B1">
@@ -7275,18 +7467,8 @@
           <w:color w:val="000000"/>
           <w:sz w:val="19"/>
           <w:szCs w:val="19"/>
-          <w:lang/>
-        </w:rPr>
-        <w:t>EntityFrameworkCore</w:t>
-      </w:r>
-      <w:r>
-        <w:rPr>
-          <w:rFonts w:ascii="Consolas" w:hAnsi="Consolas" w:cs="Consolas"/>
-          <w:color w:val="000000"/>
-          <w:sz w:val="19"/>
-          <w:szCs w:val="19"/>
-        </w:rPr>
-        <w:t>.</w:t>
+        </w:rPr>
+        <w:t>EntityFrameworkCore.</w:t>
       </w:r>
     </w:p>
     <w:p>
@@ -7380,7 +7562,7 @@
       <w:pPr>
         <w:pStyle w:val="berschrift1"/>
       </w:pPr>
-      <w:bookmarkStart w:id="20" w:name="_Toc63418104"/>
+      <w:bookmarkStart w:id="21" w:name="_Toc65311378"/>
       <w:r>
         <w:lastRenderedPageBreak/>
         <w:t xml:space="preserve">YOY </w:t>
@@ -7389,18 +7571,18 @@
       <w:r>
         <w:t>Comparison</w:t>
       </w:r>
-      <w:bookmarkEnd w:id="20"/>
+      <w:bookmarkEnd w:id="21"/>
       <w:proofErr w:type="spellEnd"/>
     </w:p>
     <w:p>
       <w:pPr>
         <w:pStyle w:val="berschrift2"/>
       </w:pPr>
-      <w:bookmarkStart w:id="21" w:name="_Toc63418105"/>
+      <w:bookmarkStart w:id="22" w:name="_Toc65311379"/>
       <w:r>
         <w:t>Query</w:t>
       </w:r>
-      <w:bookmarkEnd w:id="21"/>
+      <w:bookmarkEnd w:id="22"/>
     </w:p>
     <w:p>
       <w:r>
@@ -9351,11 +9533,11 @@
       <w:pPr>
         <w:pStyle w:val="berschrift2"/>
       </w:pPr>
-      <w:bookmarkStart w:id="22" w:name="_Toc63418106"/>
+      <w:bookmarkStart w:id="23" w:name="_Toc65311380"/>
       <w:r>
         <w:t>Klasse</w:t>
       </w:r>
-      <w:bookmarkEnd w:id="22"/>
+      <w:bookmarkEnd w:id="23"/>
     </w:p>
     <w:p>
       <w:r>
@@ -10085,12 +10267,12 @@
       <w:pPr>
         <w:pStyle w:val="berschrift1"/>
       </w:pPr>
-      <w:bookmarkStart w:id="23" w:name="_Toc63418107"/>
+      <w:bookmarkStart w:id="24" w:name="_Toc65311381"/>
       <w:r>
         <w:lastRenderedPageBreak/>
         <w:t>Bills</w:t>
       </w:r>
-      <w:bookmarkEnd w:id="23"/>
+      <w:bookmarkEnd w:id="24"/>
     </w:p>
     <w:p>
       <w:r>
@@ -10134,11 +10316,11 @@
       <w:pPr>
         <w:pStyle w:val="berschrift2"/>
       </w:pPr>
-      <w:bookmarkStart w:id="24" w:name="_Toc63418108"/>
+      <w:bookmarkStart w:id="25" w:name="_Toc65311382"/>
       <w:r>
         <w:t>Netto Brutto Berechnung</w:t>
       </w:r>
-      <w:bookmarkEnd w:id="24"/>
+      <w:bookmarkEnd w:id="25"/>
     </w:p>
     <w:p>
       <w:r>
@@ -10874,22 +11056,22 @@
       <w:pPr>
         <w:pStyle w:val="berschrift1"/>
       </w:pPr>
-      <w:bookmarkStart w:id="25" w:name="_Toc63418109"/>
+      <w:bookmarkStart w:id="26" w:name="_Toc65311383"/>
       <w:r>
         <w:lastRenderedPageBreak/>
         <w:t>Rückblick auf das Projekt</w:t>
       </w:r>
-      <w:bookmarkEnd w:id="25"/>
+      <w:bookmarkEnd w:id="26"/>
     </w:p>
     <w:p>
       <w:pPr>
         <w:pStyle w:val="berschrift2"/>
       </w:pPr>
-      <w:bookmarkStart w:id="26" w:name="_Toc63418110"/>
+      <w:bookmarkStart w:id="27" w:name="_Toc65311384"/>
       <w:r>
         <w:t>Raphael</w:t>
       </w:r>
-      <w:bookmarkEnd w:id="26"/>
+      <w:bookmarkEnd w:id="27"/>
     </w:p>
     <w:p>
       <w:r>
@@ -10920,23 +11102,21 @@
     </w:p>
     <w:p>
       <w:r>
-        <w:t>Allerdings fand ich das Projekt für eine Testat-Aufgabe zu aufwändig. Schätzungsweise habe ich insgesamt über 40 Stunden investiert</w:t>
-      </w:r>
-      <w:r>
-        <w:t xml:space="preserve"> (und das ist ja nicht das einzige Testat)</w:t>
-      </w:r>
-      <w:r>
-        <w:t xml:space="preserve">. </w:t>
-      </w:r>
-    </w:p>
-    <w:p>
-      <w:r>
-        <w:t>Es wäre wiederum OK, wenn dieses Projekt benotet werden würde, wie es im 2. Semester der Fall war, aber das ist hier leider nicht so.</w:t>
-      </w:r>
-    </w:p>
-    <w:p>
-      <w:r>
-        <w:t>Aber alles in allem war es ein spannendes Projekt und ich konnte einiges lernen, da ich bis anhin 0 Erfahrung mit OR-Mapper hatte. (</w:t>
+        <w:t>Ich hätte es gut gefunden, wenn dieses Projekt benotet</w:t>
+      </w:r>
+      <w:r>
+        <w:t xml:space="preserve"> werden würde, wie es im 2. Semester der Fall war</w:t>
+      </w:r>
+      <w:r>
+        <w:t>.</w:t>
+      </w:r>
+    </w:p>
+    <w:p>
+      <w:r>
+        <w:t>A</w:t>
+      </w:r>
+      <w:r>
+        <w:t>lles in allem war es ein spannendes Projekt und ich konnte einiges lernen, da ich bis anhin 0 Erfahrung mit OR-Mapper hatte. (</w:t>
       </w:r>
       <w:r>
         <w:t>Und a</w:t>
@@ -10949,11 +11129,11 @@
       <w:pPr>
         <w:pStyle w:val="berschrift2"/>
       </w:pPr>
-      <w:bookmarkStart w:id="27" w:name="_Toc63418111"/>
+      <w:bookmarkStart w:id="28" w:name="_Toc65311385"/>
       <w:r>
         <w:t>Ricardo</w:t>
       </w:r>
-      <w:bookmarkEnd w:id="27"/>
+      <w:bookmarkEnd w:id="28"/>
     </w:p>
     <w:p>
       <w:r>

</xml_diff>